<commit_message>
added more depth to discussion point issue #57
</commit_message>
<xml_diff>
--- a/manuscript/Cushing-Manuscript/Response/JoE Response.docx
+++ b/manuscript/Cushing-Manuscript/Response/JoE Response.docx
@@ -264,7 +264,67 @@
           <w:sz w:val="22"/>
           <w:shd w:val="clear" w:color="auto" w:fill="FFFFFF"/>
         </w:rPr>
-        <w:t>A recent paper by Morgan et al, PNAS showed that the 11beta HSD1 enzyme is an important mediator of mouse Cushing's and Dex is not HSD1 metabolised. Might this alter the profiles in mouse compared to using corticosterone?</w:t>
+        <w:t xml:space="preserve">A recent paper by Morgan et al, PNAS showed that the 11beta HSD1 enzyme is an important mediator of mouse Cushing's and </w:t>
+      </w:r>
+      <w:proofErr w:type="spellStart"/>
+      <w:r>
+        <w:rPr>
+          <w:rFonts w:ascii="Times New Roman" w:eastAsia="Times New Roman" w:hAnsi="Times New Roman" w:cs="Times New Roman"/>
+          <w:color w:val="212121"/>
+          <w:sz w:val="22"/>
+          <w:shd w:val="clear" w:color="auto" w:fill="FFFFFF"/>
+        </w:rPr>
+        <w:t>Dex</w:t>
+      </w:r>
+      <w:proofErr w:type="spellEnd"/>
+      <w:r>
+        <w:rPr>
+          <w:rFonts w:ascii="Times New Roman" w:eastAsia="Times New Roman" w:hAnsi="Times New Roman" w:cs="Times New Roman"/>
+          <w:color w:val="212121"/>
+          <w:sz w:val="22"/>
+          <w:shd w:val="clear" w:color="auto" w:fill="FFFFFF"/>
+        </w:rPr>
+        <w:t xml:space="preserve"> is not HSD1 </w:t>
+      </w:r>
+      <w:proofErr w:type="spellStart"/>
+      <w:r>
+        <w:rPr>
+          <w:rFonts w:ascii="Times New Roman" w:eastAsia="Times New Roman" w:hAnsi="Times New Roman" w:cs="Times New Roman"/>
+          <w:color w:val="212121"/>
+          <w:sz w:val="22"/>
+          <w:shd w:val="clear" w:color="auto" w:fill="FFFFFF"/>
+        </w:rPr>
+        <w:t>metabolised</w:t>
+      </w:r>
+      <w:proofErr w:type="spellEnd"/>
+      <w:r>
+        <w:rPr>
+          <w:rFonts w:ascii="Times New Roman" w:eastAsia="Times New Roman" w:hAnsi="Times New Roman" w:cs="Times New Roman"/>
+          <w:color w:val="212121"/>
+          <w:sz w:val="22"/>
+          <w:shd w:val="clear" w:color="auto" w:fill="FFFFFF"/>
+        </w:rPr>
+        <w:t xml:space="preserve">. Might this alter the profiles in mouse compared to using </w:t>
+      </w:r>
+      <w:proofErr w:type="spellStart"/>
+      <w:r>
+        <w:rPr>
+          <w:rFonts w:ascii="Times New Roman" w:eastAsia="Times New Roman" w:hAnsi="Times New Roman" w:cs="Times New Roman"/>
+          <w:color w:val="212121"/>
+          <w:sz w:val="22"/>
+          <w:shd w:val="clear" w:color="auto" w:fill="FFFFFF"/>
+        </w:rPr>
+        <w:t>corticosterone</w:t>
+      </w:r>
+      <w:proofErr w:type="spellEnd"/>
+      <w:r>
+        <w:rPr>
+          <w:rFonts w:ascii="Times New Roman" w:eastAsia="Times New Roman" w:hAnsi="Times New Roman" w:cs="Times New Roman"/>
+          <w:color w:val="212121"/>
+          <w:sz w:val="22"/>
+          <w:shd w:val="clear" w:color="auto" w:fill="FFFFFF"/>
+        </w:rPr>
+        <w:t>?</w:t>
       </w:r>
       <w:r>
         <w:rPr>
@@ -284,6 +344,16 @@
         </w:rPr>
         <w:commentReference w:id="0"/>
       </w:r>
+    </w:p>
+    <w:p>
+      <w:pPr>
+        <w:rPr>
+          <w:rFonts w:ascii="Times New Roman" w:eastAsia="Times New Roman" w:hAnsi="Times New Roman" w:cs="Times New Roman"/>
+          <w:color w:val="212121"/>
+          <w:sz w:val="22"/>
+          <w:shd w:val="clear" w:color="auto" w:fill="FFFFFF"/>
+        </w:rPr>
+      </w:pPr>
       <w:r>
         <w:rPr>
           <w:rFonts w:ascii="Times New Roman" w:eastAsia="Times New Roman" w:hAnsi="Times New Roman" w:cs="Times New Roman"/>
@@ -354,7 +424,27 @@
           <w:sz w:val="22"/>
           <w:shd w:val="clear" w:color="auto" w:fill="FFFFFF"/>
         </w:rPr>
-        <w:t>Figure 5a and 5b are a bit tricky to follow  and might need making more visually clear to the reader- such as being re drawn more as a cartoon?</w:t>
+        <w:t xml:space="preserve">Figure 5a and 5b are a bit tricky to </w:t>
+      </w:r>
+      <w:proofErr w:type="gramStart"/>
+      <w:r>
+        <w:rPr>
+          <w:rFonts w:ascii="Times New Roman" w:eastAsia="Times New Roman" w:hAnsi="Times New Roman" w:cs="Times New Roman"/>
+          <w:color w:val="212121"/>
+          <w:sz w:val="22"/>
+          <w:shd w:val="clear" w:color="auto" w:fill="FFFFFF"/>
+        </w:rPr>
+        <w:t>follow  and</w:t>
+      </w:r>
+      <w:proofErr w:type="gramEnd"/>
+      <w:r>
+        <w:rPr>
+          <w:rFonts w:ascii="Times New Roman" w:eastAsia="Times New Roman" w:hAnsi="Times New Roman" w:cs="Times New Roman"/>
+          <w:color w:val="212121"/>
+          <w:sz w:val="22"/>
+          <w:shd w:val="clear" w:color="auto" w:fill="FFFFFF"/>
+        </w:rPr>
+        <w:t xml:space="preserve"> might need making more visually clear to the reader- such as being re drawn more as a cartoon?</w:t>
       </w:r>
     </w:p>
     <w:p>
@@ -476,7 +566,37 @@
           <w:sz w:val="22"/>
           <w:shd w:val="clear" w:color="auto" w:fill="FFFFFF"/>
         </w:rPr>
-        <w:t>Major comments: This manuscript describes changes in adipose tissue resulting from chronic excess glucocorticoid exposure that may confirm suspected changes that occur in Cushings patients. While the mouse data strengthens the argument of the authors, the extremely small number of affected subjects has led to a number of conclusions that are not sufficiently supported by the data and statistical analysis.</w:t>
+        <w:t xml:space="preserve">Major comments: This manuscript describes changes in adipose tissue resulting from chronic excess glucocorticoid exposure that may confirm suspected changes that occur in </w:t>
+      </w:r>
+      <w:proofErr w:type="spellStart"/>
+      <w:r>
+        <w:rPr>
+          <w:rFonts w:ascii="Times New Roman" w:eastAsia="Times New Roman" w:hAnsi="Times New Roman" w:cs="Times New Roman"/>
+          <w:color w:val="212121"/>
+          <w:sz w:val="22"/>
+          <w:shd w:val="clear" w:color="auto" w:fill="FFFFFF"/>
+        </w:rPr>
+        <w:t>Cushings</w:t>
+      </w:r>
+      <w:proofErr w:type="spellEnd"/>
+      <w:r>
+        <w:rPr>
+          <w:rFonts w:ascii="Times New Roman" w:eastAsia="Times New Roman" w:hAnsi="Times New Roman" w:cs="Times New Roman"/>
+          <w:color w:val="212121"/>
+          <w:sz w:val="22"/>
+          <w:shd w:val="clear" w:color="auto" w:fill="FFFFFF"/>
+        </w:rPr>
+        <w:t xml:space="preserve"> patients. While the mouse data strengthens the argument of the authors, the extremely small number of affected subjects has led to a number of conclusions that are not sufficiently supported </w:t>
+      </w:r>
+      <w:r>
+        <w:rPr>
+          <w:rFonts w:ascii="Times New Roman" w:eastAsia="Times New Roman" w:hAnsi="Times New Roman" w:cs="Times New Roman"/>
+          <w:color w:val="212121"/>
+          <w:sz w:val="22"/>
+          <w:shd w:val="clear" w:color="auto" w:fill="FFFFFF"/>
+        </w:rPr>
+        <w:lastRenderedPageBreak/>
+        <w:t>by the data and statistical analysis.</w:t>
       </w:r>
       <w:r>
         <w:rPr>
@@ -492,7 +612,6 @@
           <w:color w:val="212121"/>
           <w:sz w:val="22"/>
         </w:rPr>
-        <w:lastRenderedPageBreak/>
         <w:br/>
       </w:r>
       <w:r>
@@ -529,7 +648,58 @@
           <w:sz w:val="22"/>
           <w:shd w:val="clear" w:color="auto" w:fill="FFFFFF"/>
         </w:rPr>
-        <w:t>The statistics section does not mention the use of a model that corrects for age in the Cushings and non Cushings groups. Has this been done? If so it should be addressed in this section and in the results. If not, a statistical model that corrects for age should be applied and reported.</w:t>
+        <w:t xml:space="preserve">The statistics section does not mention the use of a model that corrects for age in the </w:t>
+      </w:r>
+      <w:proofErr w:type="spellStart"/>
+      <w:r>
+        <w:rPr>
+          <w:rFonts w:ascii="Times New Roman" w:eastAsia="Times New Roman" w:hAnsi="Times New Roman" w:cs="Times New Roman"/>
+          <w:color w:val="212121"/>
+          <w:sz w:val="22"/>
+          <w:shd w:val="clear" w:color="auto" w:fill="FFFFFF"/>
+        </w:rPr>
+        <w:t>Cushings</w:t>
+      </w:r>
+      <w:proofErr w:type="spellEnd"/>
+      <w:r>
+        <w:rPr>
+          <w:rFonts w:ascii="Times New Roman" w:eastAsia="Times New Roman" w:hAnsi="Times New Roman" w:cs="Times New Roman"/>
+          <w:color w:val="212121"/>
+          <w:sz w:val="22"/>
+          <w:shd w:val="clear" w:color="auto" w:fill="FFFFFF"/>
+        </w:rPr>
+        <w:t xml:space="preserve"> and </w:t>
+      </w:r>
+      <w:proofErr w:type="gramStart"/>
+      <w:r>
+        <w:rPr>
+          <w:rFonts w:ascii="Times New Roman" w:eastAsia="Times New Roman" w:hAnsi="Times New Roman" w:cs="Times New Roman"/>
+          <w:color w:val="212121"/>
+          <w:sz w:val="22"/>
+          <w:shd w:val="clear" w:color="auto" w:fill="FFFFFF"/>
+        </w:rPr>
+        <w:t xml:space="preserve">non </w:t>
+      </w:r>
+      <w:proofErr w:type="spellStart"/>
+      <w:r>
+        <w:rPr>
+          <w:rFonts w:ascii="Times New Roman" w:eastAsia="Times New Roman" w:hAnsi="Times New Roman" w:cs="Times New Roman"/>
+          <w:color w:val="212121"/>
+          <w:sz w:val="22"/>
+          <w:shd w:val="clear" w:color="auto" w:fill="FFFFFF"/>
+        </w:rPr>
+        <w:t>Cushings</w:t>
+      </w:r>
+      <w:proofErr w:type="spellEnd"/>
+      <w:proofErr w:type="gramEnd"/>
+      <w:r>
+        <w:rPr>
+          <w:rFonts w:ascii="Times New Roman" w:eastAsia="Times New Roman" w:hAnsi="Times New Roman" w:cs="Times New Roman"/>
+          <w:color w:val="212121"/>
+          <w:sz w:val="22"/>
+          <w:shd w:val="clear" w:color="auto" w:fill="FFFFFF"/>
+        </w:rPr>
+        <w:t xml:space="preserve"> groups. Has this been done? If so it should be addressed in this section and in the results. If not, a statistical model that corrects for age should be applied and reported.</w:t>
       </w:r>
       <w:commentRangeEnd w:id="1"/>
       <w:r>
@@ -587,27 +757,159 @@
           <w:sz w:val="22"/>
           <w:shd w:val="clear" w:color="auto" w:fill="FFFFFF"/>
         </w:rPr>
-        <w:t xml:space="preserve">We have clarified this point in the revised manuscript.  GSEA analyses allow us to analyse groups of functionally related groups together.  </w:t>
-      </w:r>
-      <w:r>
-        <w:rPr>
-          <w:rFonts w:ascii="Times New Roman" w:eastAsia="Times New Roman" w:hAnsi="Times New Roman" w:cs="Times New Roman"/>
-          <w:b/>
-          <w:color w:val="212121"/>
-          <w:sz w:val="22"/>
-          <w:shd w:val="clear" w:color="auto" w:fill="FFFFFF"/>
-        </w:rPr>
-        <w:t xml:space="preserve">As described previously, this GSEA approach allows for identification of significantly altered pathways and networks, even if the underlying genes themselves are not quite significiant.  An example of this might be that if every ribosomal gene is downregulated 20%, but none quite reach our level of statistical significance (q&lt;0.05),  GSEA analysis would identify this pathway as significant.  </w:t>
-      </w:r>
-      <w:r>
-        <w:rPr>
-          <w:rFonts w:ascii="Times New Roman" w:eastAsia="Times New Roman" w:hAnsi="Times New Roman" w:cs="Times New Roman"/>
-          <w:b/>
-          <w:color w:val="212121"/>
-          <w:sz w:val="22"/>
-          <w:shd w:val="clear" w:color="auto" w:fill="FFFFFF"/>
-        </w:rPr>
-        <w:t>At times we are discussing the cluster of genes (for example genes involved in lipogenesis) and at other times we are discussing a specific gene.  Each of the statistical tests (for the groups or for the genes) give separate p-values.  We have specified throughout the revised manuscript precisely when we mean that the gene is significant and when we are referring to the group.</w:t>
+        <w:t xml:space="preserve">We have clarified this point in the revised manuscript.  GSEA analyses allow us to </w:t>
+      </w:r>
+      <w:proofErr w:type="spellStart"/>
+      <w:r>
+        <w:rPr>
+          <w:rFonts w:ascii="Times New Roman" w:eastAsia="Times New Roman" w:hAnsi="Times New Roman" w:cs="Times New Roman"/>
+          <w:b/>
+          <w:color w:val="212121"/>
+          <w:sz w:val="22"/>
+          <w:shd w:val="clear" w:color="auto" w:fill="FFFFFF"/>
+        </w:rPr>
+        <w:t>analyse</w:t>
+      </w:r>
+      <w:proofErr w:type="spellEnd"/>
+      <w:r>
+        <w:rPr>
+          <w:rFonts w:ascii="Times New Roman" w:eastAsia="Times New Roman" w:hAnsi="Times New Roman" w:cs="Times New Roman"/>
+          <w:b/>
+          <w:color w:val="212121"/>
+          <w:sz w:val="22"/>
+          <w:shd w:val="clear" w:color="auto" w:fill="FFFFFF"/>
+        </w:rPr>
+        <w:t xml:space="preserve"> groups of functionally related groups together.  </w:t>
+      </w:r>
+      <w:r>
+        <w:rPr>
+          <w:rFonts w:ascii="Times New Roman" w:eastAsia="Times New Roman" w:hAnsi="Times New Roman" w:cs="Times New Roman"/>
+          <w:b/>
+          <w:color w:val="212121"/>
+          <w:sz w:val="22"/>
+          <w:shd w:val="clear" w:color="auto" w:fill="FFFFFF"/>
+        </w:rPr>
+        <w:t xml:space="preserve">As described previously, this GSEA approach allows for identification of significantly altered pathways and networks, even if the underlying genes themselves are not quite </w:t>
+      </w:r>
+      <w:proofErr w:type="spellStart"/>
+      <w:r>
+        <w:rPr>
+          <w:rFonts w:ascii="Times New Roman" w:eastAsia="Times New Roman" w:hAnsi="Times New Roman" w:cs="Times New Roman"/>
+          <w:b/>
+          <w:color w:val="212121"/>
+          <w:sz w:val="22"/>
+          <w:shd w:val="clear" w:color="auto" w:fill="FFFFFF"/>
+        </w:rPr>
+        <w:t>significiant</w:t>
+      </w:r>
+      <w:proofErr w:type="spellEnd"/>
+      <w:r>
+        <w:rPr>
+          <w:rFonts w:ascii="Times New Roman" w:eastAsia="Times New Roman" w:hAnsi="Times New Roman" w:cs="Times New Roman"/>
+          <w:b/>
+          <w:color w:val="212121"/>
+          <w:sz w:val="22"/>
+          <w:shd w:val="clear" w:color="auto" w:fill="FFFFFF"/>
+        </w:rPr>
+        <w:t xml:space="preserve">.  An example of this might be that if every ribosomal gene is </w:t>
+      </w:r>
+      <w:proofErr w:type="spellStart"/>
+      <w:r>
+        <w:rPr>
+          <w:rFonts w:ascii="Times New Roman" w:eastAsia="Times New Roman" w:hAnsi="Times New Roman" w:cs="Times New Roman"/>
+          <w:b/>
+          <w:color w:val="212121"/>
+          <w:sz w:val="22"/>
+          <w:shd w:val="clear" w:color="auto" w:fill="FFFFFF"/>
+        </w:rPr>
+        <w:t>downregulated</w:t>
+      </w:r>
+      <w:proofErr w:type="spellEnd"/>
+      <w:r>
+        <w:rPr>
+          <w:rFonts w:ascii="Times New Roman" w:eastAsia="Times New Roman" w:hAnsi="Times New Roman" w:cs="Times New Roman"/>
+          <w:b/>
+          <w:color w:val="212121"/>
+          <w:sz w:val="22"/>
+          <w:shd w:val="clear" w:color="auto" w:fill="FFFFFF"/>
+        </w:rPr>
+        <w:t xml:space="preserve"> 20%, but none quite reach our level of statistical significance (q&lt;0.05)</w:t>
+      </w:r>
+      <w:proofErr w:type="gramStart"/>
+      <w:r>
+        <w:rPr>
+          <w:rFonts w:ascii="Times New Roman" w:eastAsia="Times New Roman" w:hAnsi="Times New Roman" w:cs="Times New Roman"/>
+          <w:b/>
+          <w:color w:val="212121"/>
+          <w:sz w:val="22"/>
+          <w:shd w:val="clear" w:color="auto" w:fill="FFFFFF"/>
+        </w:rPr>
+        <w:t>,  GSEA</w:t>
+      </w:r>
+      <w:proofErr w:type="gramEnd"/>
+      <w:r>
+        <w:rPr>
+          <w:rFonts w:ascii="Times New Roman" w:eastAsia="Times New Roman" w:hAnsi="Times New Roman" w:cs="Times New Roman"/>
+          <w:b/>
+          <w:color w:val="212121"/>
+          <w:sz w:val="22"/>
+          <w:shd w:val="clear" w:color="auto" w:fill="FFFFFF"/>
+        </w:rPr>
+        <w:t xml:space="preserve"> analysis would identify this pathway as significant.  </w:t>
+      </w:r>
+      <w:r>
+        <w:rPr>
+          <w:rFonts w:ascii="Times New Roman" w:eastAsia="Times New Roman" w:hAnsi="Times New Roman" w:cs="Times New Roman"/>
+          <w:b/>
+          <w:color w:val="212121"/>
+          <w:sz w:val="22"/>
+          <w:shd w:val="clear" w:color="auto" w:fill="FFFFFF"/>
+        </w:rPr>
+        <w:t xml:space="preserve">At times we are discussing the cluster of genes (for example genes involved in </w:t>
+      </w:r>
+      <w:proofErr w:type="spellStart"/>
+      <w:r>
+        <w:rPr>
+          <w:rFonts w:ascii="Times New Roman" w:eastAsia="Times New Roman" w:hAnsi="Times New Roman" w:cs="Times New Roman"/>
+          <w:b/>
+          <w:color w:val="212121"/>
+          <w:sz w:val="22"/>
+          <w:shd w:val="clear" w:color="auto" w:fill="FFFFFF"/>
+        </w:rPr>
+        <w:t>lipogenesis</w:t>
+      </w:r>
+      <w:proofErr w:type="spellEnd"/>
+      <w:r>
+        <w:rPr>
+          <w:rFonts w:ascii="Times New Roman" w:eastAsia="Times New Roman" w:hAnsi="Times New Roman" w:cs="Times New Roman"/>
+          <w:b/>
+          <w:color w:val="212121"/>
+          <w:sz w:val="22"/>
+          <w:shd w:val="clear" w:color="auto" w:fill="FFFFFF"/>
+        </w:rPr>
+        <w:t xml:space="preserve">) and at other times we are discussing a specific gene.  Each of the statistical tests (for the groups or for the genes) </w:t>
+      </w:r>
+      <w:proofErr w:type="gramStart"/>
+      <w:r>
+        <w:rPr>
+          <w:rFonts w:ascii="Times New Roman" w:eastAsia="Times New Roman" w:hAnsi="Times New Roman" w:cs="Times New Roman"/>
+          <w:b/>
+          <w:color w:val="212121"/>
+          <w:sz w:val="22"/>
+          <w:shd w:val="clear" w:color="auto" w:fill="FFFFFF"/>
+        </w:rPr>
+        <w:t>give</w:t>
+      </w:r>
+      <w:proofErr w:type="gramEnd"/>
+      <w:r>
+        <w:rPr>
+          <w:rFonts w:ascii="Times New Roman" w:eastAsia="Times New Roman" w:hAnsi="Times New Roman" w:cs="Times New Roman"/>
+          <w:b/>
+          <w:color w:val="212121"/>
+          <w:sz w:val="22"/>
+          <w:shd w:val="clear" w:color="auto" w:fill="FFFFFF"/>
+        </w:rPr>
+        <w:t xml:space="preserve"> separate p-values.  We have specified throughout the revised manuscript precisely when we mean that the gene is significant and when we are referring to the group.</w:t>
       </w:r>
     </w:p>
     <w:p>
@@ -634,7 +936,27 @@
           <w:sz w:val="22"/>
           <w:shd w:val="clear" w:color="auto" w:fill="FFFFFF"/>
         </w:rPr>
-        <w:t>a.      Be careful with the use of “trend” where there is a tendency toward a difference in the absence of statistical significance as trend means something else.</w:t>
+        <w:t xml:space="preserve">a.      </w:t>
+      </w:r>
+      <w:proofErr w:type="gramStart"/>
+      <w:r>
+        <w:rPr>
+          <w:rFonts w:ascii="Times New Roman" w:eastAsia="Times New Roman" w:hAnsi="Times New Roman" w:cs="Times New Roman"/>
+          <w:color w:val="212121"/>
+          <w:sz w:val="22"/>
+          <w:shd w:val="clear" w:color="auto" w:fill="FFFFFF"/>
+        </w:rPr>
+        <w:t>Be</w:t>
+      </w:r>
+      <w:proofErr w:type="gramEnd"/>
+      <w:r>
+        <w:rPr>
+          <w:rFonts w:ascii="Times New Roman" w:eastAsia="Times New Roman" w:hAnsi="Times New Roman" w:cs="Times New Roman"/>
+          <w:color w:val="212121"/>
+          <w:sz w:val="22"/>
+          <w:shd w:val="clear" w:color="auto" w:fill="FFFFFF"/>
+        </w:rPr>
+        <w:t xml:space="preserve"> careful with the use of “trend” where there is a tendency toward a difference in the absence of statistical significance as trend means something else.</w:t>
       </w:r>
     </w:p>
     <w:p>
@@ -1179,7 +1501,18 @@
           <w:sz w:val="22"/>
           <w:shd w:val="clear" w:color="auto" w:fill="FFFFFF"/>
         </w:rPr>
-        <w:t xml:space="preserve">  For </w:t>
+        <w:t xml:space="preserve">  </w:t>
+      </w:r>
+      <w:proofErr w:type="gramStart"/>
+      <w:r>
+        <w:rPr>
+          <w:rFonts w:ascii="Times New Roman" w:eastAsia="Times New Roman" w:hAnsi="Times New Roman" w:cs="Times New Roman"/>
+          <w:b/>
+          <w:color w:val="212121"/>
+          <w:sz w:val="22"/>
+          <w:shd w:val="clear" w:color="auto" w:fill="FFFFFF"/>
+        </w:rPr>
+        <w:t xml:space="preserve">For </w:t>
       </w:r>
       <w:r>
         <w:rPr>
@@ -1210,7 +1543,18 @@
           <w:sz w:val="22"/>
           <w:shd w:val="clear" w:color="auto" w:fill="FFFFFF"/>
         </w:rPr>
-        <w:t xml:space="preserve"> (4.0 and 4.5 fold respectively), they were excluded by the DESeq2 algorithm due to excessive variance.  </w:t>
+        <w:t xml:space="preserve"> (4.0 and 4.5 fold respectively), they were excluded by the DESeq2 algorithm due to excessive variance</w:t>
+      </w:r>
+      <w:proofErr w:type="gramEnd"/>
+      <w:r>
+        <w:rPr>
+          <w:rFonts w:ascii="Times New Roman" w:eastAsia="Times New Roman" w:hAnsi="Times New Roman" w:cs="Times New Roman"/>
+          <w:b/>
+          <w:color w:val="212121"/>
+          <w:sz w:val="22"/>
+          <w:shd w:val="clear" w:color="auto" w:fill="FFFFFF"/>
+        </w:rPr>
+        <w:t xml:space="preserve">.  </w:t>
       </w:r>
       <w:r>
         <w:rPr>
@@ -3023,7 +3367,29 @@
           <w:sz w:val="22"/>
           <w:shd w:val="clear" w:color="auto" w:fill="FFFFFF"/>
         </w:rPr>
-        <w:t>-values.  No other mistakes were found, we thank the reviewer for noting these.</w:t>
+        <w:t xml:space="preserve">-values.  No other mistakes were </w:t>
+      </w:r>
+      <w:proofErr w:type="gramStart"/>
+      <w:r>
+        <w:rPr>
+          <w:rFonts w:ascii="Times New Roman" w:eastAsia="Times New Roman" w:hAnsi="Times New Roman" w:cs="Times New Roman"/>
+          <w:b/>
+          <w:color w:val="212121"/>
+          <w:sz w:val="22"/>
+          <w:shd w:val="clear" w:color="auto" w:fill="FFFFFF"/>
+        </w:rPr>
+        <w:t>found,</w:t>
+      </w:r>
+      <w:proofErr w:type="gramEnd"/>
+      <w:r>
+        <w:rPr>
+          <w:rFonts w:ascii="Times New Roman" w:eastAsia="Times New Roman" w:hAnsi="Times New Roman" w:cs="Times New Roman"/>
+          <w:b/>
+          <w:color w:val="212121"/>
+          <w:sz w:val="22"/>
+          <w:shd w:val="clear" w:color="auto" w:fill="FFFFFF"/>
+        </w:rPr>
+        <w:t xml:space="preserve"> we thank the reviewer for noting these.</w:t>
       </w:r>
       <w:commentRangeEnd w:id="3"/>
       <w:r>
@@ -3156,17 +3522,61 @@
           <w:sz w:val="22"/>
           <w:shd w:val="clear" w:color="auto" w:fill="FFFFFF"/>
         </w:rPr>
-        <w:t>.  We have added a direct statement to that effect in the revised manuscript.  We feel that the lack of changes (especially the lack of downregulation)</w:t>
-      </w:r>
-      <w:r>
-        <w:rPr>
-          <w:rFonts w:ascii="Times New Roman" w:eastAsia="Times New Roman" w:hAnsi="Times New Roman" w:cs="Times New Roman"/>
-          <w:b/>
-          <w:color w:val="212121"/>
-          <w:sz w:val="22"/>
-          <w:shd w:val="clear" w:color="auto" w:fill="FFFFFF"/>
-        </w:rPr>
-        <w:t xml:space="preserve"> of these genes is important for our understanding of how insulin resistance occurs in Cushingoid adipose tissue, and therefore prefer to keep this important negative data in the manuscript.</w:t>
+        <w:t xml:space="preserve">.  We have added a direct statement to that effect in the revised manuscript.  We feel that the lack of changes (especially the lack of </w:t>
+      </w:r>
+      <w:proofErr w:type="spellStart"/>
+      <w:r>
+        <w:rPr>
+          <w:rFonts w:ascii="Times New Roman" w:eastAsia="Times New Roman" w:hAnsi="Times New Roman" w:cs="Times New Roman"/>
+          <w:b/>
+          <w:color w:val="212121"/>
+          <w:sz w:val="22"/>
+          <w:shd w:val="clear" w:color="auto" w:fill="FFFFFF"/>
+        </w:rPr>
+        <w:t>downregulation</w:t>
+      </w:r>
+      <w:proofErr w:type="spellEnd"/>
+      <w:r>
+        <w:rPr>
+          <w:rFonts w:ascii="Times New Roman" w:eastAsia="Times New Roman" w:hAnsi="Times New Roman" w:cs="Times New Roman"/>
+          <w:b/>
+          <w:color w:val="212121"/>
+          <w:sz w:val="22"/>
+          <w:shd w:val="clear" w:color="auto" w:fill="FFFFFF"/>
+        </w:rPr>
+        <w:t>)</w:t>
+      </w:r>
+      <w:r>
+        <w:rPr>
+          <w:rFonts w:ascii="Times New Roman" w:eastAsia="Times New Roman" w:hAnsi="Times New Roman" w:cs="Times New Roman"/>
+          <w:b/>
+          <w:color w:val="212121"/>
+          <w:sz w:val="22"/>
+          <w:shd w:val="clear" w:color="auto" w:fill="FFFFFF"/>
+        </w:rPr>
+        <w:t xml:space="preserve"> of these genes is important for our understanding of how insulin resistance occurs in </w:t>
+      </w:r>
+      <w:proofErr w:type="spellStart"/>
+      <w:r>
+        <w:rPr>
+          <w:rFonts w:ascii="Times New Roman" w:eastAsia="Times New Roman" w:hAnsi="Times New Roman" w:cs="Times New Roman"/>
+          <w:b/>
+          <w:color w:val="212121"/>
+          <w:sz w:val="22"/>
+          <w:shd w:val="clear" w:color="auto" w:fill="FFFFFF"/>
+        </w:rPr>
+        <w:t>Cushingoid</w:t>
+      </w:r>
+      <w:proofErr w:type="spellEnd"/>
+      <w:r>
+        <w:rPr>
+          <w:rFonts w:ascii="Times New Roman" w:eastAsia="Times New Roman" w:hAnsi="Times New Roman" w:cs="Times New Roman"/>
+          <w:b/>
+          <w:color w:val="212121"/>
+          <w:sz w:val="22"/>
+          <w:shd w:val="clear" w:color="auto" w:fill="FFFFFF"/>
+        </w:rPr>
+        <w:t xml:space="preserve"> adipose tissue, and therefore prefer to keep this important negative data in the manuscript.</w:t>
       </w:r>
     </w:p>
     <w:p>
@@ -3227,7 +3637,29 @@
           <w:sz w:val="22"/>
           <w:shd w:val="clear" w:color="auto" w:fill="FFFFFF"/>
         </w:rPr>
-        <w:t>For the reasons described above, though these are negative data, we would prefer it remain in the manuscript proper, as we feel that this provides important exclusionary data for the mechanism by which insulin resistance occurs in Cushingoid adipose tissue.</w:t>
+        <w:t xml:space="preserve">For the reasons described above, though these are negative data, we would prefer it remain in the manuscript proper, as we feel that this provides important exclusionary data for the mechanism by which insulin resistance occurs in </w:t>
+      </w:r>
+      <w:proofErr w:type="spellStart"/>
+      <w:r>
+        <w:rPr>
+          <w:rFonts w:ascii="Times New Roman" w:eastAsia="Times New Roman" w:hAnsi="Times New Roman" w:cs="Times New Roman"/>
+          <w:b/>
+          <w:color w:val="212121"/>
+          <w:sz w:val="22"/>
+          <w:shd w:val="clear" w:color="auto" w:fill="FFFFFF"/>
+        </w:rPr>
+        <w:t>Cushingoid</w:t>
+      </w:r>
+      <w:proofErr w:type="spellEnd"/>
+      <w:r>
+        <w:rPr>
+          <w:rFonts w:ascii="Times New Roman" w:eastAsia="Times New Roman" w:hAnsi="Times New Roman" w:cs="Times New Roman"/>
+          <w:b/>
+          <w:color w:val="212121"/>
+          <w:sz w:val="22"/>
+          <w:shd w:val="clear" w:color="auto" w:fill="FFFFFF"/>
+        </w:rPr>
+        <w:t xml:space="preserve"> adipose tissue.</w:t>
       </w:r>
     </w:p>
     <w:p>
@@ -3379,12 +3811,22 @@
         <w:rPr>
           <w:rFonts w:ascii="Times New Roman" w:eastAsia="Times New Roman" w:hAnsi="Times New Roman" w:cs="Times New Roman"/>
           <w:b/>
+          <w:color w:val="31849B" w:themeColor="accent5" w:themeShade="BF"/>
+          <w:sz w:val="22"/>
+          <w:shd w:val="clear" w:color="auto" w:fill="FFFFFF"/>
+        </w:rPr>
+      </w:pPr>
+      <w:commentRangeStart w:id="4"/>
+      <w:r>
+        <w:rPr>
+          <w:rFonts w:ascii="Times New Roman" w:eastAsia="Times New Roman" w:hAnsi="Times New Roman" w:cs="Times New Roman"/>
+          <w:b/>
           <w:color w:val="FF0000"/>
           <w:sz w:val="22"/>
           <w:shd w:val="clear" w:color="auto" w:fill="FFFFFF"/>
         </w:rPr>
-      </w:pPr>
-      <w:commentRangeStart w:id="4"/>
+        <w:t>Broadly, these changes reflect a shift towards more rapid conversion of glucose throu</w:t>
+      </w:r>
       <w:r>
         <w:rPr>
           <w:rFonts w:ascii="Times New Roman" w:eastAsia="Times New Roman" w:hAnsi="Times New Roman" w:cs="Times New Roman"/>
@@ -3393,7 +3835,39 @@
           <w:sz w:val="22"/>
           <w:shd w:val="clear" w:color="auto" w:fill="FFFFFF"/>
         </w:rPr>
-        <w:t>Broadly, these changes reflect a shift towards more rapid conversion of glucose through glycolysis and the TCA cycle, and shifting of glucose and protein metabolites towards lipogenic pathways in adipose tissue.</w:t>
+        <w:t xml:space="preserve">gh glycolysis and the TCA cycle, </w:t>
+      </w:r>
+      <w:r>
+        <w:rPr>
+          <w:rFonts w:ascii="Times New Roman" w:eastAsia="Times New Roman" w:hAnsi="Times New Roman" w:cs="Times New Roman"/>
+          <w:b/>
+          <w:color w:val="FF0000"/>
+          <w:sz w:val="22"/>
+          <w:shd w:val="clear" w:color="auto" w:fill="FFFFFF"/>
+        </w:rPr>
+        <w:t xml:space="preserve">and shifting of glucose and protein metabolites towards </w:t>
+      </w:r>
+      <w:proofErr w:type="spellStart"/>
+      <w:r>
+        <w:rPr>
+          <w:rFonts w:ascii="Times New Roman" w:eastAsia="Times New Roman" w:hAnsi="Times New Roman" w:cs="Times New Roman"/>
+          <w:b/>
+          <w:color w:val="FF0000"/>
+          <w:sz w:val="22"/>
+          <w:shd w:val="clear" w:color="auto" w:fill="FFFFFF"/>
+        </w:rPr>
+        <w:t>lipogenic</w:t>
+      </w:r>
+      <w:proofErr w:type="spellEnd"/>
+      <w:r>
+        <w:rPr>
+          <w:rFonts w:ascii="Times New Roman" w:eastAsia="Times New Roman" w:hAnsi="Times New Roman" w:cs="Times New Roman"/>
+          <w:b/>
+          <w:color w:val="FF0000"/>
+          <w:sz w:val="22"/>
+          <w:shd w:val="clear" w:color="auto" w:fill="FFFFFF"/>
+        </w:rPr>
+        <w:t xml:space="preserve"> pathways in adipose tissue.</w:t>
       </w:r>
       <w:commentRangeEnd w:id="4"/>
       <w:r>
@@ -3402,6 +3876,158 @@
         </w:rPr>
         <w:commentReference w:id="4"/>
       </w:r>
+      <w:r>
+        <w:rPr>
+          <w:rFonts w:ascii="Times New Roman" w:eastAsia="Times New Roman" w:hAnsi="Times New Roman" w:cs="Times New Roman"/>
+          <w:b/>
+          <w:color w:val="FF0000"/>
+          <w:sz w:val="22"/>
+          <w:shd w:val="clear" w:color="auto" w:fill="FFFFFF"/>
+        </w:rPr>
+        <w:t xml:space="preserve"> </w:t>
+      </w:r>
+      <w:r>
+        <w:rPr>
+          <w:color w:val="31849B" w:themeColor="accent5" w:themeShade="BF"/>
+        </w:rPr>
+        <w:t>This is indicated by increases in glycolytic (</w:t>
+      </w:r>
+      <w:r>
+        <w:rPr>
+          <w:i/>
+          <w:color w:val="31849B" w:themeColor="accent5" w:themeShade="BF"/>
+        </w:rPr>
+        <w:t>HK3, FBP1, ALDOC, ENO1, IDH1, ME1 and DLAT)</w:t>
+      </w:r>
+      <w:r>
+        <w:rPr>
+          <w:color w:val="31849B" w:themeColor="accent5" w:themeShade="BF"/>
+        </w:rPr>
+        <w:t xml:space="preserve">, </w:t>
+      </w:r>
+      <w:proofErr w:type="spellStart"/>
+      <w:r>
+        <w:rPr>
+          <w:color w:val="31849B" w:themeColor="accent5" w:themeShade="BF"/>
+        </w:rPr>
+        <w:t>proteolytic</w:t>
+      </w:r>
+      <w:proofErr w:type="spellEnd"/>
+      <w:r>
+        <w:rPr>
+          <w:color w:val="31849B" w:themeColor="accent5" w:themeShade="BF"/>
+        </w:rPr>
+        <w:t xml:space="preserve"> (PSMD1/12/14) and </w:t>
+      </w:r>
+      <w:proofErr w:type="spellStart"/>
+      <w:r>
+        <w:rPr>
+          <w:color w:val="31849B" w:themeColor="accent5" w:themeShade="BF"/>
+        </w:rPr>
+        <w:t>lipogenic</w:t>
+      </w:r>
+      <w:proofErr w:type="spellEnd"/>
+      <w:r>
+        <w:rPr>
+          <w:color w:val="31849B" w:themeColor="accent5" w:themeShade="BF"/>
+        </w:rPr>
+        <w:t xml:space="preserve"> (</w:t>
+      </w:r>
+      <w:r>
+        <w:rPr>
+          <w:i/>
+          <w:color w:val="31849B" w:themeColor="accent5" w:themeShade="BF"/>
+        </w:rPr>
+        <w:t>ACACA, FASN, AACSL4/5, ACSL1/3/4, ELOVL1/5/6, GPAM</w:t>
+      </w:r>
+      <w:r>
+        <w:rPr>
+          <w:color w:val="31849B" w:themeColor="accent5" w:themeShade="BF"/>
+        </w:rPr>
+        <w:t xml:space="preserve">, </w:t>
+      </w:r>
+      <w:r>
+        <w:rPr>
+          <w:i/>
+          <w:color w:val="31849B" w:themeColor="accent5" w:themeShade="BF"/>
+        </w:rPr>
+        <w:t>DGAT2</w:t>
+      </w:r>
+      <w:r>
+        <w:rPr>
+          <w:color w:val="31849B" w:themeColor="accent5" w:themeShade="BF"/>
+        </w:rPr>
+        <w:t xml:space="preserve">, </w:t>
+      </w:r>
+      <w:r>
+        <w:rPr>
+          <w:i/>
+          <w:color w:val="31849B" w:themeColor="accent5" w:themeShade="BF"/>
+        </w:rPr>
+        <w:t>DGAT1</w:t>
+      </w:r>
+      <w:r>
+        <w:rPr>
+          <w:color w:val="31849B" w:themeColor="accent5" w:themeShade="BF"/>
+        </w:rPr>
+        <w:t xml:space="preserve">, </w:t>
+      </w:r>
+      <w:r>
+        <w:rPr>
+          <w:i/>
+          <w:color w:val="31849B" w:themeColor="accent5" w:themeShade="BF"/>
+        </w:rPr>
+        <w:t>AGPAT2/</w:t>
+      </w:r>
+      <w:proofErr w:type="gramStart"/>
+      <w:r>
+        <w:rPr>
+          <w:i/>
+          <w:color w:val="31849B" w:themeColor="accent5" w:themeShade="BF"/>
+        </w:rPr>
+        <w:t>3 ,GPD1</w:t>
+      </w:r>
+      <w:proofErr w:type="gramEnd"/>
+      <w:r>
+        <w:rPr>
+          <w:i/>
+          <w:color w:val="31849B" w:themeColor="accent5" w:themeShade="BF"/>
+        </w:rPr>
+        <w:t xml:space="preserve">, </w:t>
+      </w:r>
+      <w:r>
+        <w:rPr>
+          <w:color w:val="31849B" w:themeColor="accent5" w:themeShade="BF"/>
+        </w:rPr>
+        <w:t xml:space="preserve">and </w:t>
+      </w:r>
+      <w:r>
+        <w:rPr>
+          <w:i/>
+          <w:color w:val="31849B" w:themeColor="accent5" w:themeShade="BF"/>
+        </w:rPr>
+        <w:t>LPIN1</w:t>
+      </w:r>
+      <w:r>
+        <w:rPr>
+          <w:color w:val="31849B" w:themeColor="accent5" w:themeShade="BF"/>
+        </w:rPr>
+        <w:t>) transcripts in human adipose tissue, with similar transcript expression changes seen in mouse adipose and muscle tissue</w:t>
+      </w:r>
+      <w:r>
+        <w:rPr>
+          <w:color w:val="31849B" w:themeColor="accent5" w:themeShade="BF"/>
+        </w:rPr>
+        <w:t xml:space="preserve"> when treated with dexamethasone</w:t>
+      </w:r>
+      <w:bookmarkStart w:id="5" w:name="_GoBack"/>
+      <w:bookmarkEnd w:id="5"/>
+      <w:r>
+        <w:rPr>
+          <w:color w:val="31849B" w:themeColor="accent5" w:themeShade="BF"/>
+        </w:rPr>
+        <w:t xml:space="preserve">.  </w:t>
+      </w:r>
     </w:p>
     <w:p>
       <w:pPr>
@@ -3428,30 +4054,50 @@
           <w:sz w:val="22"/>
           <w:shd w:val="clear" w:color="auto" w:fill="FFFFFF"/>
         </w:rPr>
-        <w:t>a.      the statistical analysis and models used should be discussed here to explain how the limitation of small number of subjects was overcome, at least in part.</w:t>
-      </w:r>
-    </w:p>
-    <w:p>
-      <w:pPr>
-        <w:rPr>
-          <w:rFonts w:ascii="Times New Roman" w:eastAsia="Times New Roman" w:hAnsi="Times New Roman" w:cs="Times New Roman"/>
-          <w:color w:val="212121"/>
-          <w:sz w:val="22"/>
-          <w:shd w:val="clear" w:color="auto" w:fill="FFFFFF"/>
-        </w:rPr>
-      </w:pPr>
-    </w:p>
-    <w:p>
-      <w:pPr>
-        <w:rPr>
-          <w:rFonts w:ascii="Times New Roman" w:eastAsia="Times New Roman" w:hAnsi="Times New Roman" w:cs="Times New Roman"/>
-          <w:b/>
-          <w:color w:val="212121"/>
-          <w:sz w:val="22"/>
-          <w:shd w:val="clear" w:color="auto" w:fill="FFFFFF"/>
-        </w:rPr>
-      </w:pPr>
-      <w:commentRangeStart w:id="5"/>
+        <w:t xml:space="preserve">a.      </w:t>
+      </w:r>
+      <w:proofErr w:type="gramStart"/>
+      <w:r>
+        <w:rPr>
+          <w:rFonts w:ascii="Times New Roman" w:eastAsia="Times New Roman" w:hAnsi="Times New Roman" w:cs="Times New Roman"/>
+          <w:color w:val="212121"/>
+          <w:sz w:val="22"/>
+          <w:shd w:val="clear" w:color="auto" w:fill="FFFFFF"/>
+        </w:rPr>
+        <w:t>the</w:t>
+      </w:r>
+      <w:proofErr w:type="gramEnd"/>
+      <w:r>
+        <w:rPr>
+          <w:rFonts w:ascii="Times New Roman" w:eastAsia="Times New Roman" w:hAnsi="Times New Roman" w:cs="Times New Roman"/>
+          <w:color w:val="212121"/>
+          <w:sz w:val="22"/>
+          <w:shd w:val="clear" w:color="auto" w:fill="FFFFFF"/>
+        </w:rPr>
+        <w:t xml:space="preserve"> statistical analysis and models used should be discussed here to explain how the limitation of small number of subjects was overcome, at least in part.</w:t>
+      </w:r>
+    </w:p>
+    <w:p>
+      <w:pPr>
+        <w:rPr>
+          <w:rFonts w:ascii="Times New Roman" w:eastAsia="Times New Roman" w:hAnsi="Times New Roman" w:cs="Times New Roman"/>
+          <w:color w:val="212121"/>
+          <w:sz w:val="22"/>
+          <w:shd w:val="clear" w:color="auto" w:fill="FFFFFF"/>
+        </w:rPr>
+      </w:pPr>
+    </w:p>
+    <w:p>
+      <w:pPr>
+        <w:rPr>
+          <w:rFonts w:ascii="Times New Roman" w:eastAsia="Times New Roman" w:hAnsi="Times New Roman" w:cs="Times New Roman"/>
+          <w:b/>
+          <w:color w:val="212121"/>
+          <w:sz w:val="22"/>
+          <w:shd w:val="clear" w:color="auto" w:fill="FFFFFF"/>
+        </w:rPr>
+      </w:pPr>
+      <w:commentRangeStart w:id="6"/>
       <w:r>
         <w:rPr>
           <w:rFonts w:ascii="Times New Roman" w:eastAsia="Times New Roman" w:hAnsi="Times New Roman" w:cs="Times New Roman"/>
@@ -3472,12 +4118,12 @@
         </w:rPr>
         <w:t>now describe this limitation in the discussion with the following addition:</w:t>
       </w:r>
-      <w:commentRangeEnd w:id="5"/>
+      <w:commentRangeEnd w:id="6"/>
       <w:r>
         <w:rPr>
           <w:rStyle w:val="CommentReference"/>
         </w:rPr>
-        <w:commentReference w:id="5"/>
+        <w:commentReference w:id="6"/>
       </w:r>
     </w:p>
     <w:p>
@@ -3571,7 +4217,7 @@
           <w:shd w:val="clear" w:color="auto" w:fill="FFFFFF"/>
         </w:rPr>
       </w:pPr>
-      <w:commentRangeStart w:id="6"/>
+      <w:commentRangeStart w:id="7"/>
       <w:r>
         <w:rPr>
           <w:rFonts w:ascii="Times New Roman" w:eastAsia="Times New Roman" w:hAnsi="Times New Roman" w:cs="Times New Roman"/>
@@ -3580,14 +4226,76 @@
           <w:sz w:val="22"/>
           <w:shd w:val="clear" w:color="auto" w:fill="FFFFFF"/>
         </w:rPr>
-        <w:t>These findings are consistent with our observed elevations of lipogenesis genes in human and mouse subcutaneous adipose tissue.  In addition to a shift towards lipid storage, we also observed elevated expression of glycogen synthesis genes in the Cushing's disease patients.</w:t>
-      </w:r>
-      <w:commentRangeEnd w:id="6"/>
+        <w:t xml:space="preserve">These findings are consistent with our observed elevations of </w:t>
+      </w:r>
+      <w:proofErr w:type="spellStart"/>
+      <w:r>
+        <w:rPr>
+          <w:rFonts w:ascii="Times New Roman" w:eastAsia="Times New Roman" w:hAnsi="Times New Roman" w:cs="Times New Roman"/>
+          <w:b/>
+          <w:color w:val="FF0000"/>
+          <w:sz w:val="22"/>
+          <w:shd w:val="clear" w:color="auto" w:fill="FFFFFF"/>
+        </w:rPr>
+        <w:t>lipogenesis</w:t>
+      </w:r>
+      <w:proofErr w:type="spellEnd"/>
+      <w:r>
+        <w:rPr>
+          <w:rFonts w:ascii="Times New Roman" w:eastAsia="Times New Roman" w:hAnsi="Times New Roman" w:cs="Times New Roman"/>
+          <w:b/>
+          <w:color w:val="FF0000"/>
+          <w:sz w:val="22"/>
+          <w:shd w:val="clear" w:color="auto" w:fill="FFFFFF"/>
+        </w:rPr>
+        <w:t xml:space="preserve"> genes</w:t>
+      </w:r>
+      <w:r>
+        <w:rPr>
+          <w:rFonts w:ascii="Times New Roman" w:eastAsia="Times New Roman" w:hAnsi="Times New Roman" w:cs="Times New Roman"/>
+          <w:b/>
+          <w:color w:val="FF0000"/>
+          <w:sz w:val="22"/>
+          <w:shd w:val="clear" w:color="auto" w:fill="FFFFFF"/>
+        </w:rPr>
+        <w:t>, SUCH AS…</w:t>
+      </w:r>
+      <w:r>
+        <w:rPr>
+          <w:rFonts w:ascii="Times New Roman" w:eastAsia="Times New Roman" w:hAnsi="Times New Roman" w:cs="Times New Roman"/>
+          <w:b/>
+          <w:color w:val="FF0000"/>
+          <w:sz w:val="22"/>
+          <w:shd w:val="clear" w:color="auto" w:fill="FFFFFF"/>
+        </w:rPr>
+        <w:t xml:space="preserve"> in human and mouse subcutaneous adipose tissue.  In addition to a shift towards lipid storage, we also observed elevated expression of glycogen synthesis genes</w:t>
+      </w:r>
+      <w:r>
+        <w:rPr>
+          <w:rFonts w:ascii="Times New Roman" w:eastAsia="Times New Roman" w:hAnsi="Times New Roman" w:cs="Times New Roman"/>
+          <w:b/>
+          <w:color w:val="FF0000"/>
+          <w:sz w:val="22"/>
+          <w:shd w:val="clear" w:color="auto" w:fill="FFFFFF"/>
+        </w:rPr>
+        <w:t xml:space="preserve"> INCLUDING…</w:t>
+      </w:r>
+      <w:r>
+        <w:rPr>
+          <w:rFonts w:ascii="Times New Roman" w:eastAsia="Times New Roman" w:hAnsi="Times New Roman" w:cs="Times New Roman"/>
+          <w:b/>
+          <w:color w:val="FF0000"/>
+          <w:sz w:val="22"/>
+          <w:shd w:val="clear" w:color="auto" w:fill="FFFFFF"/>
+        </w:rPr>
+        <w:t xml:space="preserve"> in the Cushing's disease patients.</w:t>
+      </w:r>
+      <w:commentRangeEnd w:id="7"/>
       <w:r>
         <w:rPr>
           <w:rStyle w:val="CommentReference"/>
         </w:rPr>
-        <w:commentReference w:id="6"/>
+        <w:commentReference w:id="7"/>
       </w:r>
     </w:p>
     <w:p>
@@ -3643,7 +4351,7 @@
           <w:sz w:val="22"/>
         </w:rPr>
       </w:pPr>
-      <w:commentRangeStart w:id="7"/>
+      <w:commentRangeStart w:id="8"/>
       <w:r>
         <w:rPr>
           <w:rFonts w:ascii="Times New Roman" w:eastAsia="Times New Roman" w:hAnsi="Times New Roman" w:cs="Times New Roman"/>
@@ -3654,12 +4362,12 @@
         </w:rPr>
         <w:t>This description has now added to the methods section.</w:t>
       </w:r>
-      <w:commentRangeEnd w:id="7"/>
+      <w:commentRangeEnd w:id="8"/>
       <w:r>
         <w:rPr>
           <w:rStyle w:val="CommentReference"/>
         </w:rPr>
-        <w:commentReference w:id="7"/>
+        <w:commentReference w:id="8"/>
       </w:r>
     </w:p>
     <w:p>
@@ -3709,8 +4417,13 @@
         </w:rPr>
         <w:annotationRef/>
       </w:r>
-      <w:r>
-        <w:t>Quynh will do this</w:t>
+      <w:proofErr w:type="spellStart"/>
+      <w:r>
+        <w:t>Quynh</w:t>
+      </w:r>
+      <w:proofErr w:type="spellEnd"/>
+      <w:r>
+        <w:t xml:space="preserve"> will do this</w:t>
       </w:r>
     </w:p>
   </w:comment>
@@ -3725,8 +4438,13 @@
         </w:rPr>
         <w:annotationRef/>
       </w:r>
-      <w:r>
-        <w:t>Quynh what is the precise definition of the first column</w:t>
+      <w:proofErr w:type="spellStart"/>
+      <w:r>
+        <w:t>Quynh</w:t>
+      </w:r>
+      <w:proofErr w:type="spellEnd"/>
+      <w:r>
+        <w:t xml:space="preserve"> what is the precise definition of the first column</w:t>
       </w:r>
     </w:p>
   </w:comment>
@@ -3741,8 +4459,21 @@
         </w:rPr>
         <w:annotationRef/>
       </w:r>
-      <w:r>
-        <w:t>Irit, Quynh and Innocence, can you please all cross-check all the genes in the figures with the p-values in Supplementary table 1 and make sure nothing else was missed.</w:t>
+      <w:proofErr w:type="spellStart"/>
+      <w:r>
+        <w:t>Irit</w:t>
+      </w:r>
+      <w:proofErr w:type="spellEnd"/>
+      <w:r>
+        <w:t xml:space="preserve">, </w:t>
+      </w:r>
+      <w:proofErr w:type="spellStart"/>
+      <w:r>
+        <w:t>Quynh</w:t>
+      </w:r>
+      <w:proofErr w:type="spellEnd"/>
+      <w:r>
+        <w:t xml:space="preserve"> and Innocence, can you please all cross-check all the genes in the figures with the p-values in Supplementary table 1 and make sure nothing else was missed.</w:t>
       </w:r>
     </w:p>
   </w:comment>
@@ -3762,7 +4493,7 @@
       </w:r>
     </w:p>
   </w:comment>
-  <w:comment w:id="5" w:author="Dave Bridges" w:date="2015-04-09T12:11:00Z" w:initials="DB">
+  <w:comment w:id="6" w:author="Dave Bridges" w:date="2015-04-09T12:11:00Z" w:initials="DB">
     <w:p>
       <w:pPr>
         <w:pStyle w:val="CommentText"/>
@@ -3773,12 +4504,17 @@
         </w:rPr>
         <w:annotationRef/>
       </w:r>
-      <w:r>
-        <w:t>Quynh please write this part</w:t>
+      <w:proofErr w:type="spellStart"/>
+      <w:r>
+        <w:t>Quynh</w:t>
+      </w:r>
+      <w:proofErr w:type="spellEnd"/>
+      <w:r>
+        <w:t xml:space="preserve"> please write this part</w:t>
       </w:r>
     </w:p>
   </w:comment>
-  <w:comment w:id="6" w:author="Dave Bridges" w:date="2015-04-09T12:12:00Z" w:initials="DB">
+  <w:comment w:id="7" w:author="Dave Bridges" w:date="2015-04-09T12:12:00Z" w:initials="DB">
     <w:p>
       <w:pPr>
         <w:pStyle w:val="CommentText"/>
@@ -3794,7 +4530,7 @@
       </w:r>
     </w:p>
   </w:comment>
-  <w:comment w:id="7" w:author="Dave Bridges" w:date="2015-04-09T12:15:00Z" w:initials="DB">
+  <w:comment w:id="8" w:author="Dave Bridges" w:date="2015-04-09T12:15:00Z" w:initials="DB">
     <w:p>
       <w:pPr>
         <w:pStyle w:val="CommentText"/>
@@ -3808,8 +4544,6 @@
       <w:r>
         <w:t>Erin please add this to the methods section.</w:t>
       </w:r>
-      <w:bookmarkStart w:id="8" w:name="_GoBack"/>
-      <w:bookmarkEnd w:id="8"/>
     </w:p>
   </w:comment>
 </w:comments>
@@ -3974,6 +4708,7 @@
   <w:style w:type="character" w:default="1" w:styleId="DefaultParagraphFont">
     <w:name w:val="Default Paragraph Font"/>
     <w:uiPriority w:val="1"/>
+    <w:semiHidden/>
     <w:unhideWhenUsed/>
   </w:style>
   <w:style w:type="table" w:default="1" w:styleId="TableNormal">
@@ -4334,6 +5069,7 @@
   <w:style w:type="character" w:default="1" w:styleId="DefaultParagraphFont">
     <w:name w:val="Default Paragraph Font"/>
     <w:uiPriority w:val="1"/>
+    <w:semiHidden/>
     <w:unhideWhenUsed/>
   </w:style>
   <w:style w:type="table" w:default="1" w:styleId="TableNormal">

</xml_diff>

<commit_message>
began response associated with issue #54
</commit_message>
<xml_diff>
--- a/manuscript/Cushing-Manuscript/Response/JoE Response.docx
+++ b/manuscript/Cushing-Manuscript/Response/JoE Response.docx
@@ -348,6 +348,111 @@
     <w:p>
       <w:pPr>
         <w:rPr>
+          <w:color w:val="31849B" w:themeColor="accent5" w:themeShade="BF"/>
+        </w:rPr>
+      </w:pPr>
+      <w:r>
+        <w:rPr>
+          <w:color w:val="31849B" w:themeColor="accent5" w:themeShade="BF"/>
+        </w:rPr>
+        <w:t xml:space="preserve">Dexamethasone, though synthetic, is extremely potent and already in its active form; therefore, we do not believe that 11BHSD1 is required locally or otherwise to exert GC responsive effects. It </w:t>
+      </w:r>
+      <w:r>
+        <w:rPr>
+          <w:color w:val="31849B" w:themeColor="accent5" w:themeShade="BF"/>
+        </w:rPr>
+        <w:t>has been shown</w:t>
+      </w:r>
+      <w:bookmarkStart w:id="1" w:name="_GoBack"/>
+      <w:bookmarkEnd w:id="1"/>
+      <w:r>
+        <w:rPr>
+          <w:color w:val="31849B" w:themeColor="accent5" w:themeShade="BF"/>
+        </w:rPr>
+        <w:t xml:space="preserve"> that 11BHSD2 is able to metabolize dexamethasone into a non-active form (Best, Nelson, and Walker</w:t>
+      </w:r>
+      <w:proofErr w:type="gramStart"/>
+      <w:r>
+        <w:rPr>
+          <w:color w:val="31849B" w:themeColor="accent5" w:themeShade="BF"/>
+        </w:rPr>
+        <w:t>,1997</w:t>
+      </w:r>
+      <w:proofErr w:type="gramEnd"/>
+      <w:r>
+        <w:rPr>
+          <w:color w:val="31849B" w:themeColor="accent5" w:themeShade="BF"/>
+        </w:rPr>
+        <w:t xml:space="preserve">-JoE). This being the case, we are seeing even less of an effect as this would indicate there being decreased activity of GC locally, though we did not measure 11BHSD2 transcripts. Also, the administration of dexamethasone does not mean that there is no endogenous GC signaling occurring, which would be acted on by 11BHSD1 locally and transcripts of this enzyme were highly </w:t>
+      </w:r>
+      <w:proofErr w:type="spellStart"/>
+      <w:r>
+        <w:rPr>
+          <w:color w:val="31849B" w:themeColor="accent5" w:themeShade="BF"/>
+        </w:rPr>
+        <w:t>upregulated</w:t>
+      </w:r>
+      <w:proofErr w:type="spellEnd"/>
+      <w:r>
+        <w:rPr>
+          <w:color w:val="31849B" w:themeColor="accent5" w:themeShade="BF"/>
+        </w:rPr>
+        <w:t xml:space="preserve"> in</w:t>
+      </w:r>
+      <w:r>
+        <w:rPr>
+          <w:color w:val="31849B" w:themeColor="accent5" w:themeShade="BF"/>
+        </w:rPr>
+        <w:t xml:space="preserve"> the adipose tissue of mice treated with</w:t>
+      </w:r>
+      <w:r>
+        <w:rPr>
+          <w:color w:val="31849B" w:themeColor="accent5" w:themeShade="BF"/>
+        </w:rPr>
+        <w:t xml:space="preserve"> dexamethasone</w:t>
+      </w:r>
+      <w:r>
+        <w:rPr>
+          <w:color w:val="31849B" w:themeColor="accent5" w:themeShade="BF"/>
+        </w:rPr>
+        <w:t xml:space="preserve"> for 12 weeks</w:t>
+      </w:r>
+      <w:r>
+        <w:rPr>
+          <w:color w:val="31849B" w:themeColor="accent5" w:themeShade="BF"/>
+        </w:rPr>
+        <w:t xml:space="preserve"> (see graph below). Additionally, aside from those with Cushing’s, many patients who are medically treated with GCs are receiving a synthetic form, making the data provided from the mouse studies even more applicable to the general population.</w:t>
+      </w:r>
+    </w:p>
+    <w:p>
+      <w:pPr>
+        <w:rPr>
+          <w:color w:val="31849B" w:themeColor="accent5" w:themeShade="BF"/>
+        </w:rPr>
+      </w:pPr>
+      <w:r>
+        <w:rPr>
+          <w:noProof/>
+        </w:rPr>
+        <w:lastRenderedPageBreak/>
+        <w:drawing>
+          <wp:inline distT="0" distB="0" distL="0" distR="0" wp14:anchorId="7F284FDE" wp14:editId="3CA5B461">
+            <wp:extent cx="5486400" cy="4075430"/>
+            <wp:effectExtent l="0" t="0" r="25400" b="13970"/>
+            <wp:docPr id="2" name="Chart 2"/>
+            <wp:cNvGraphicFramePr/>
+            <a:graphic xmlns:a="http://schemas.openxmlformats.org/drawingml/2006/main">
+              <a:graphicData uri="http://schemas.openxmlformats.org/drawingml/2006/chart">
+                <c:chart xmlns:c="http://schemas.openxmlformats.org/drawingml/2006/chart" xmlns:r="http://schemas.openxmlformats.org/officeDocument/2006/relationships" r:id="rId6"/>
+              </a:graphicData>
+            </a:graphic>
+          </wp:inline>
+        </w:drawing>
+      </w:r>
+    </w:p>
+    <w:p>
+      <w:pPr>
+        <w:rPr>
           <w:rFonts w:ascii="Times New Roman" w:eastAsia="Times New Roman" w:hAnsi="Times New Roman" w:cs="Times New Roman"/>
           <w:color w:val="212121"/>
           <w:sz w:val="22"/>
@@ -424,27 +529,25 @@
           <w:sz w:val="22"/>
           <w:shd w:val="clear" w:color="auto" w:fill="FFFFFF"/>
         </w:rPr>
-        <w:t xml:space="preserve">Figure 5a and 5b are a bit tricky to </w:t>
-      </w:r>
-      <w:proofErr w:type="gramStart"/>
-      <w:r>
-        <w:rPr>
-          <w:rFonts w:ascii="Times New Roman" w:eastAsia="Times New Roman" w:hAnsi="Times New Roman" w:cs="Times New Roman"/>
-          <w:color w:val="212121"/>
-          <w:sz w:val="22"/>
-          <w:shd w:val="clear" w:color="auto" w:fill="FFFFFF"/>
-        </w:rPr>
-        <w:t>follow  and</w:t>
-      </w:r>
-      <w:proofErr w:type="gramEnd"/>
-      <w:r>
-        <w:rPr>
-          <w:rFonts w:ascii="Times New Roman" w:eastAsia="Times New Roman" w:hAnsi="Times New Roman" w:cs="Times New Roman"/>
-          <w:color w:val="212121"/>
-          <w:sz w:val="22"/>
-          <w:shd w:val="clear" w:color="auto" w:fill="FFFFFF"/>
-        </w:rPr>
-        <w:t xml:space="preserve"> might need making more visually clear to the reader- such as being re drawn more as a cartoon?</w:t>
+        <w:t>Figure 5a and</w:t>
+      </w:r>
+      <w:r>
+        <w:rPr>
+          <w:rFonts w:ascii="Times New Roman" w:eastAsia="Times New Roman" w:hAnsi="Times New Roman" w:cs="Times New Roman"/>
+          <w:color w:val="212121"/>
+          <w:sz w:val="22"/>
+          <w:shd w:val="clear" w:color="auto" w:fill="FFFFFF"/>
+        </w:rPr>
+        <w:t xml:space="preserve"> 5b are a bit tricky to follow </w:t>
+      </w:r>
+      <w:r>
+        <w:rPr>
+          <w:rFonts w:ascii="Times New Roman" w:eastAsia="Times New Roman" w:hAnsi="Times New Roman" w:cs="Times New Roman"/>
+          <w:color w:val="212121"/>
+          <w:sz w:val="22"/>
+          <w:shd w:val="clear" w:color="auto" w:fill="FFFFFF"/>
+        </w:rPr>
+        <w:t>and might need making more visually clear to the reader- such as being re drawn more as a cartoon?</w:t>
       </w:r>
     </w:p>
     <w:p>
@@ -586,17 +689,7 @@
           <w:sz w:val="22"/>
           <w:shd w:val="clear" w:color="auto" w:fill="FFFFFF"/>
         </w:rPr>
-        <w:t xml:space="preserve"> patients. While the mouse data strengthens the argument of the authors, the extremely small number of affected subjects has led to a number of conclusions that are not sufficiently supported </w:t>
-      </w:r>
-      <w:r>
-        <w:rPr>
-          <w:rFonts w:ascii="Times New Roman" w:eastAsia="Times New Roman" w:hAnsi="Times New Roman" w:cs="Times New Roman"/>
-          <w:color w:val="212121"/>
-          <w:sz w:val="22"/>
-          <w:shd w:val="clear" w:color="auto" w:fill="FFFFFF"/>
-        </w:rPr>
-        <w:lastRenderedPageBreak/>
-        <w:t>by the data and statistical analysis.</w:t>
+        <w:t xml:space="preserve"> patients. While the mouse data strengthens the argument of the authors, the extremely small number of affected subjects has led to a number of conclusions that are not sufficiently supported by the data and statistical analysis.</w:t>
       </w:r>
       <w:r>
         <w:rPr>
@@ -640,7 +733,7 @@
         </w:rPr>
         <w:t xml:space="preserve">1.      </w:t>
       </w:r>
-      <w:commentRangeStart w:id="1"/>
+      <w:commentRangeStart w:id="2"/>
       <w:r>
         <w:rPr>
           <w:rFonts w:ascii="Times New Roman" w:eastAsia="Times New Roman" w:hAnsi="Times New Roman" w:cs="Times New Roman"/>
@@ -701,7 +794,7 @@
         </w:rPr>
         <w:t xml:space="preserve"> groups. Has this been done? If so it should be addressed in this section and in the results. If not, a statistical model that corrects for age should be applied and reported.</w:t>
       </w:r>
-      <w:commentRangeEnd w:id="1"/>
+      <w:commentRangeEnd w:id="2"/>
       <w:r>
         <w:rPr>
           <w:rStyle w:val="CommentReference"/>
@@ -709,7 +802,7 @@
           <w:sz w:val="22"/>
           <w:szCs w:val="24"/>
         </w:rPr>
-        <w:commentReference w:id="1"/>
+        <w:commentReference w:id="2"/>
       </w:r>
       <w:r>
         <w:rPr>
@@ -1616,7 +1709,7 @@
         </w:rPr>
         <w:t xml:space="preserve"> </w:t>
       </w:r>
-      <w:commentRangeStart w:id="2"/>
+      <w:commentRangeStart w:id="3"/>
       <w:r>
         <w:rPr>
           <w:rFonts w:ascii="Times New Roman" w:eastAsia="Times New Roman" w:hAnsi="Times New Roman" w:cs="Times New Roman"/>
@@ -1637,12 +1730,12 @@
         </w:rPr>
         <w:t xml:space="preserve"> </w:t>
       </w:r>
-      <w:commentRangeEnd w:id="2"/>
+      <w:commentRangeEnd w:id="3"/>
       <w:r>
         <w:rPr>
           <w:rStyle w:val="CommentReference"/>
         </w:rPr>
-        <w:commentReference w:id="2"/>
+        <w:commentReference w:id="3"/>
       </w:r>
       <w:r>
         <w:rPr>
@@ -3275,7 +3368,7 @@
           <w:shd w:val="clear" w:color="auto" w:fill="FFFFFF"/>
         </w:rPr>
       </w:pPr>
-      <w:commentRangeStart w:id="3"/>
+      <w:commentRangeStart w:id="4"/>
       <w:r>
         <w:rPr>
           <w:rFonts w:ascii="Times New Roman" w:eastAsia="Times New Roman" w:hAnsi="Times New Roman" w:cs="Times New Roman"/>
@@ -3391,12 +3484,12 @@
         </w:rPr>
         <w:t xml:space="preserve"> we thank the reviewer for noting these.</w:t>
       </w:r>
-      <w:commentRangeEnd w:id="3"/>
+      <w:commentRangeEnd w:id="4"/>
       <w:r>
         <w:rPr>
           <w:rStyle w:val="CommentReference"/>
         </w:rPr>
-        <w:commentReference w:id="3"/>
+        <w:commentReference w:id="4"/>
       </w:r>
     </w:p>
     <w:p>
@@ -3816,7 +3909,7 @@
           <w:shd w:val="clear" w:color="auto" w:fill="FFFFFF"/>
         </w:rPr>
       </w:pPr>
-      <w:commentRangeStart w:id="4"/>
+      <w:commentRangeStart w:id="5"/>
       <w:r>
         <w:rPr>
           <w:rFonts w:ascii="Times New Roman" w:eastAsia="Times New Roman" w:hAnsi="Times New Roman" w:cs="Times New Roman"/>
@@ -3869,12 +3962,12 @@
         </w:rPr>
         <w:t xml:space="preserve"> pathways in adipose tissue.</w:t>
       </w:r>
-      <w:commentRangeEnd w:id="4"/>
+      <w:commentRangeEnd w:id="5"/>
       <w:r>
         <w:rPr>
           <w:rStyle w:val="CommentReference"/>
         </w:rPr>
-        <w:commentReference w:id="4"/>
+        <w:commentReference w:id="5"/>
       </w:r>
       <w:r>
         <w:rPr>
@@ -4020,8 +4113,6 @@
         </w:rPr>
         <w:t xml:space="preserve"> when treated with dexamethasone</w:t>
       </w:r>
-      <w:bookmarkStart w:id="5" w:name="_GoBack"/>
-      <w:bookmarkEnd w:id="5"/>
       <w:r>
         <w:rPr>
           <w:color w:val="31849B" w:themeColor="accent5" w:themeShade="BF"/>
@@ -4406,7 +4497,7 @@
       </w:r>
     </w:p>
   </w:comment>
-  <w:comment w:id="1" w:author="Dave Bridges" w:date="2015-04-09T08:36:00Z" w:initials="DB">
+  <w:comment w:id="2" w:author="Dave Bridges" w:date="2015-04-09T08:36:00Z" w:initials="DB">
     <w:p>
       <w:pPr>
         <w:pStyle w:val="CommentText"/>
@@ -4427,7 +4518,7 @@
       </w:r>
     </w:p>
   </w:comment>
-  <w:comment w:id="2" w:author="Dave Bridges" w:date="2015-04-09T11:31:00Z" w:initials="DB">
+  <w:comment w:id="3" w:author="Dave Bridges" w:date="2015-04-09T11:31:00Z" w:initials="DB">
     <w:p>
       <w:pPr>
         <w:pStyle w:val="CommentText"/>
@@ -4448,7 +4539,7 @@
       </w:r>
     </w:p>
   </w:comment>
-  <w:comment w:id="3" w:author="Dave Bridges" w:date="2015-04-09T11:56:00Z" w:initials="DB">
+  <w:comment w:id="4" w:author="Dave Bridges" w:date="2015-04-09T11:56:00Z" w:initials="DB">
     <w:p>
       <w:pPr>
         <w:pStyle w:val="CommentText"/>
@@ -4477,7 +4568,7 @@
       </w:r>
     </w:p>
   </w:comment>
-  <w:comment w:id="4" w:author="Dave Bridges" w:date="2015-04-09T12:09:00Z" w:initials="DB">
+  <w:comment w:id="5" w:author="Dave Bridges" w:date="2015-04-09T12:09:00Z" w:initials="DB">
     <w:p>
       <w:pPr>
         <w:pStyle w:val="CommentText"/>
@@ -5271,6 +5362,223 @@
 </w:styles>
 </file>
 
+<file path=word/charts/chart1.xml><?xml version="1.0" encoding="utf-8"?>
+<c:chartSpace xmlns:c="http://schemas.openxmlformats.org/drawingml/2006/chart" xmlns:a="http://schemas.openxmlformats.org/drawingml/2006/main" xmlns:r="http://schemas.openxmlformats.org/officeDocument/2006/relationships">
+  <c:date1904 val="0"/>
+  <c:lang val="en-US"/>
+  <c:roundedCorners val="0"/>
+  <mc:AlternateContent xmlns:mc="http://schemas.openxmlformats.org/markup-compatibility/2006">
+    <mc:Choice xmlns:c14="http://schemas.microsoft.com/office/drawing/2007/8/2/chart" Requires="c14">
+      <c14:style val="118"/>
+    </mc:Choice>
+    <mc:Fallback>
+      <c:style val="18"/>
+    </mc:Fallback>
+  </mc:AlternateContent>
+  <c:chart>
+    <c:autoTitleDeleted val="0"/>
+    <c:plotArea>
+      <c:layout/>
+      <c:barChart>
+        <c:barDir val="col"/>
+        <c:grouping val="clustered"/>
+        <c:varyColors val="0"/>
+        <c:ser>
+          <c:idx val="0"/>
+          <c:order val="0"/>
+          <c:tx>
+            <c:strRef>
+              <c:f>Sheet3!$J$1</c:f>
+              <c:strCache>
+                <c:ptCount val="1"/>
+                <c:pt idx="0">
+                  <c:v>Control</c:v>
+                </c:pt>
+              </c:strCache>
+            </c:strRef>
+          </c:tx>
+          <c:invertIfNegative val="0"/>
+          <c:errBars>
+            <c:errBarType val="both"/>
+            <c:errValType val="cust"/>
+            <c:noEndCap val="0"/>
+            <c:plus>
+              <c:numRef>
+                <c:f>Sheet3!$L$10</c:f>
+                <c:numCache>
+                  <c:formatCode>General</c:formatCode>
+                  <c:ptCount val="1"/>
+                  <c:pt idx="0">
+                    <c:v>0.30512348345806</c:v>
+                  </c:pt>
+                </c:numCache>
+              </c:numRef>
+            </c:plus>
+            <c:minus>
+              <c:numRef>
+                <c:f>Sheet3!$L$10</c:f>
+                <c:numCache>
+                  <c:formatCode>General</c:formatCode>
+                  <c:ptCount val="1"/>
+                  <c:pt idx="0">
+                    <c:v>0.30512348345806</c:v>
+                  </c:pt>
+                </c:numCache>
+              </c:numRef>
+            </c:minus>
+          </c:errBars>
+          <c:cat>
+            <c:strRef>
+              <c:f>Sheet3!$I$10</c:f>
+              <c:strCache>
+                <c:ptCount val="1"/>
+                <c:pt idx="0">
+                  <c:v>Hsd11b1</c:v>
+                </c:pt>
+              </c:strCache>
+            </c:strRef>
+          </c:cat>
+          <c:val>
+            <c:numRef>
+              <c:f>Sheet3!$J$10</c:f>
+              <c:numCache>
+                <c:formatCode>General</c:formatCode>
+                <c:ptCount val="1"/>
+                <c:pt idx="0">
+                  <c:v>1.0</c:v>
+                </c:pt>
+              </c:numCache>
+            </c:numRef>
+          </c:val>
+        </c:ser>
+        <c:ser>
+          <c:idx val="1"/>
+          <c:order val="1"/>
+          <c:tx>
+            <c:strRef>
+              <c:f>Sheet3!$K$1</c:f>
+              <c:strCache>
+                <c:ptCount val="1"/>
+                <c:pt idx="0">
+                  <c:v>Dex</c:v>
+                </c:pt>
+              </c:strCache>
+            </c:strRef>
+          </c:tx>
+          <c:invertIfNegative val="0"/>
+          <c:errBars>
+            <c:errBarType val="both"/>
+            <c:errValType val="cust"/>
+            <c:noEndCap val="0"/>
+            <c:plus>
+              <c:numRef>
+                <c:f>Sheet3!$M$10</c:f>
+                <c:numCache>
+                  <c:formatCode>General</c:formatCode>
+                  <c:ptCount val="1"/>
+                  <c:pt idx="0">
+                    <c:v>1.374888214356018</c:v>
+                  </c:pt>
+                </c:numCache>
+              </c:numRef>
+            </c:plus>
+            <c:minus>
+              <c:numRef>
+                <c:f>Sheet3!$M$10</c:f>
+                <c:numCache>
+                  <c:formatCode>General</c:formatCode>
+                  <c:ptCount val="1"/>
+                  <c:pt idx="0">
+                    <c:v>1.374888214356018</c:v>
+                  </c:pt>
+                </c:numCache>
+              </c:numRef>
+            </c:minus>
+          </c:errBars>
+          <c:cat>
+            <c:strRef>
+              <c:f>Sheet3!$I$10</c:f>
+              <c:strCache>
+                <c:ptCount val="1"/>
+                <c:pt idx="0">
+                  <c:v>Hsd11b1</c:v>
+                </c:pt>
+              </c:strCache>
+            </c:strRef>
+          </c:cat>
+          <c:val>
+            <c:numRef>
+              <c:f>Sheet3!$K$10</c:f>
+              <c:numCache>
+                <c:formatCode>General</c:formatCode>
+                <c:ptCount val="1"/>
+                <c:pt idx="0">
+                  <c:v>19.81455624776734</c:v>
+                </c:pt>
+              </c:numCache>
+            </c:numRef>
+          </c:val>
+        </c:ser>
+        <c:dLbls>
+          <c:showLegendKey val="0"/>
+          <c:showVal val="0"/>
+          <c:showCatName val="0"/>
+          <c:showSerName val="0"/>
+          <c:showPercent val="0"/>
+          <c:showBubbleSize val="0"/>
+        </c:dLbls>
+        <c:gapWidth val="150"/>
+        <c:axId val="2118504296"/>
+        <c:axId val="2118501304"/>
+      </c:barChart>
+      <c:catAx>
+        <c:axId val="2118504296"/>
+        <c:scaling>
+          <c:orientation val="minMax"/>
+        </c:scaling>
+        <c:delete val="0"/>
+        <c:axPos val="b"/>
+        <c:majorTickMark val="out"/>
+        <c:minorTickMark val="none"/>
+        <c:tickLblPos val="nextTo"/>
+        <c:crossAx val="2118501304"/>
+        <c:crosses val="autoZero"/>
+        <c:auto val="1"/>
+        <c:lblAlgn val="ctr"/>
+        <c:lblOffset val="100"/>
+        <c:noMultiLvlLbl val="0"/>
+      </c:catAx>
+      <c:valAx>
+        <c:axId val="2118501304"/>
+        <c:scaling>
+          <c:orientation val="minMax"/>
+        </c:scaling>
+        <c:delete val="0"/>
+        <c:axPos val="l"/>
+        <c:numFmt formatCode="General" sourceLinked="1"/>
+        <c:majorTickMark val="out"/>
+        <c:minorTickMark val="none"/>
+        <c:tickLblPos val="nextTo"/>
+        <c:crossAx val="2118504296"/>
+        <c:crosses val="autoZero"/>
+        <c:crossBetween val="between"/>
+      </c:valAx>
+    </c:plotArea>
+    <c:legend>
+      <c:legendPos val="r"/>
+      <c:layout/>
+      <c:overlay val="0"/>
+    </c:legend>
+    <c:plotVisOnly val="1"/>
+    <c:dispBlanksAs val="gap"/>
+    <c:showDLblsOverMax val="0"/>
+  </c:chart>
+  <c:externalData r:id="rId1">
+    <c:autoUpdate val="0"/>
+  </c:externalData>
+</c:chartSpace>
+</file>
+
 <file path=word/theme/theme1.xml><?xml version="1.0" encoding="utf-8"?>
 <a:theme xmlns:a="http://schemas.openxmlformats.org/drawingml/2006/main" name="Office Theme">
   <a:themeElements>

</xml_diff>

<commit_message>
edited response associated with issue #54
</commit_message>
<xml_diff>
--- a/manuscript/Cushing-Manuscript/Response/JoE Response.docx
+++ b/manuscript/Cushing-Manuscript/Response/JoE Response.docx
@@ -355,16 +355,46 @@
         <w:rPr>
           <w:color w:val="31849B" w:themeColor="accent5" w:themeShade="BF"/>
         </w:rPr>
-        <w:t xml:space="preserve">Dexamethasone, though synthetic, is extremely potent and already in its active form; therefore, we do not believe that 11BHSD1 is required locally or otherwise to exert GC responsive effects. It </w:t>
+        <w:t>Dexamethasone, though sy</w:t>
       </w:r>
       <w:r>
         <w:rPr>
           <w:color w:val="31849B" w:themeColor="accent5" w:themeShade="BF"/>
         </w:rPr>
-        <w:t>has been shown</w:t>
+        <w:t>nthetic, is extremely potent,</w:t>
+      </w:r>
+      <w:r>
+        <w:rPr>
+          <w:color w:val="31849B" w:themeColor="accent5" w:themeShade="BF"/>
+        </w:rPr>
+        <w:t xml:space="preserve"> already in its active form</w:t>
+      </w:r>
+      <w:r>
+        <w:rPr>
+          <w:color w:val="31849B" w:themeColor="accent5" w:themeShade="BF"/>
+        </w:rPr>
+        <w:t xml:space="preserve"> and highly specific for</w:t>
       </w:r>
       <w:bookmarkStart w:id="1" w:name="_GoBack"/>
       <w:bookmarkEnd w:id="1"/>
+      <w:r>
+        <w:rPr>
+          <w:color w:val="31849B" w:themeColor="accent5" w:themeShade="BF"/>
+        </w:rPr>
+        <w:t xml:space="preserve"> the GR</w:t>
+      </w:r>
+      <w:r>
+        <w:rPr>
+          <w:color w:val="31849B" w:themeColor="accent5" w:themeShade="BF"/>
+        </w:rPr>
+        <w:t xml:space="preserve">; therefore, we do not believe that 11BHSD1 is required locally or otherwise to exert GC responsive effects. It </w:t>
+      </w:r>
+      <w:r>
+        <w:rPr>
+          <w:color w:val="31849B" w:themeColor="accent5" w:themeShade="BF"/>
+        </w:rPr>
+        <w:t>has been shown</w:t>
+      </w:r>
       <w:r>
         <w:rPr>
           <w:color w:val="31849B" w:themeColor="accent5" w:themeShade="BF"/>

</xml_diff>

<commit_message>
Made minor changes in the Response to reviewers
</commit_message>
<xml_diff>
--- a/manuscript/Cushing-Manuscript/Response/JoE Response.docx
+++ b/manuscript/Cushing-Manuscript/Response/JoE Response.docx
@@ -846,7 +846,17 @@
           <w:sz w:val="22"/>
           <w:szCs w:val="22"/>
         </w:rPr>
-        <w:t xml:space="preserve">  Dexamethasone is already more potent and specific to the glucocorticoid receptor than cortisol/</w:t>
+        <w:t xml:space="preserve">  Dexamethasone is already more potent and specific to the glucocorticoid receptor than </w:t>
+      </w:r>
+      <w:r>
+        <w:rPr>
+          <w:rFonts w:ascii="Times New Roman" w:hAnsi="Times New Roman" w:cs="Times New Roman" w:hint="eastAsia"/>
+          <w:b/>
+          <w:sz w:val="22"/>
+          <w:szCs w:val="22"/>
+        </w:rPr>
+        <w:lastRenderedPageBreak/>
+        <w:t>cortisol/</w:t>
       </w:r>
       <w:proofErr w:type="spellStart"/>
       <w:r>
@@ -1158,18 +1168,7 @@
           <w:sz w:val="22"/>
           <w:szCs w:val="22"/>
         </w:rPr>
-        <w:t xml:space="preserve"> was not </w:t>
-      </w:r>
-      <w:r>
-        <w:rPr>
-          <w:rFonts w:ascii="Times New Roman" w:hAnsi="Times New Roman" w:cs="Times New Roman"/>
-          <w:b/>
-          <w:color w:val="FF0000"/>
-          <w:sz w:val="22"/>
-          <w:szCs w:val="22"/>
-        </w:rPr>
-        <w:lastRenderedPageBreak/>
-        <w:t xml:space="preserve">observed in the Morgan </w:t>
+        <w:t xml:space="preserve"> was not observed in the Morgan </w:t>
       </w:r>
       <w:r>
         <w:rPr>
@@ -1880,10 +1879,10 @@
             <w:szCs w:val="22"/>
             <w:shd w:val="clear" w:color="auto" w:fill="FFFFFF"/>
           </w:rPr>
-          <w:t xml:space="preserve">’s patients between 40 and 60 and no control patients under 40.  A power analysis showed that we would only be able to detect gene expression changes of &gt;2 fold </w:t>
+          <w:t xml:space="preserve">’s patients between 40 and 60 and no control patients under 40.  A power analysis showed that we would only </w:t>
         </w:r>
       </w:ins>
-      <w:ins w:id="4" w:author="Dave Bridges" w:date="2015-05-04T11:11:00Z">
+      <w:ins w:id="4" w:author="Quynh Tran" w:date="2015-05-04T12:40:00Z">
         <w:r>
           <w:rPr>
             <w:rFonts w:ascii="Times New Roman" w:eastAsia="Times New Roman" w:hAnsi="Times New Roman" w:cs="Times New Roman"/>
@@ -1893,10 +1892,183 @@
             <w:szCs w:val="22"/>
             <w:shd w:val="clear" w:color="auto" w:fill="FFFFFF"/>
           </w:rPr>
-          <w:t>27% of the time by segregating our samples further.  Nonetheless, a</w:t>
+          <w:t xml:space="preserve">achieve 27% power at </w:t>
         </w:r>
       </w:ins>
-      <w:del w:id="5" w:author="Dave Bridges" w:date="2015-05-04T11:11:00Z">
+      <w:ins w:id="5" w:author="Quynh Tran" w:date="2015-05-04T12:42:00Z">
+        <w:r>
+          <w:rPr>
+            <w:rFonts w:ascii="Times New Roman" w:eastAsia="Times New Roman" w:hAnsi="Times New Roman" w:cs="Times New Roman"/>
+            <w:b/>
+            <w:color w:val="212121"/>
+            <w:sz w:val="22"/>
+            <w:szCs w:val="22"/>
+            <w:shd w:val="clear" w:color="auto" w:fill="FFFFFF"/>
+          </w:rPr>
+          <w:t xml:space="preserve">a 0.05 significance level </w:t>
+        </w:r>
+      </w:ins>
+      <w:ins w:id="6" w:author="Dave Bridges" w:date="2015-05-04T11:10:00Z">
+        <w:del w:id="7" w:author="Quynh Tran" w:date="2015-05-04T12:40:00Z">
+          <w:r>
+            <w:rPr>
+              <w:rFonts w:ascii="Times New Roman" w:eastAsia="Times New Roman" w:hAnsi="Times New Roman" w:cs="Times New Roman"/>
+              <w:b/>
+              <w:color w:val="212121"/>
+              <w:sz w:val="22"/>
+              <w:szCs w:val="22"/>
+              <w:shd w:val="clear" w:color="auto" w:fill="FFFFFF"/>
+            </w:rPr>
+            <w:delText xml:space="preserve">be able </w:delText>
+          </w:r>
+        </w:del>
+      </w:ins>
+      <w:ins w:id="8" w:author="Quynh Tran" w:date="2015-05-04T12:42:00Z">
+        <w:r>
+          <w:rPr>
+            <w:rFonts w:ascii="Times New Roman" w:eastAsia="Times New Roman" w:hAnsi="Times New Roman" w:cs="Times New Roman"/>
+            <w:b/>
+            <w:color w:val="212121"/>
+            <w:sz w:val="22"/>
+            <w:szCs w:val="22"/>
+            <w:shd w:val="clear" w:color="auto" w:fill="FFFFFF"/>
+          </w:rPr>
+          <w:t>t</w:t>
+        </w:r>
+      </w:ins>
+      <w:ins w:id="9" w:author="Dave Bridges" w:date="2015-05-04T11:10:00Z">
+        <w:del w:id="10" w:author="Quynh Tran" w:date="2015-05-04T12:42:00Z">
+          <w:r>
+            <w:rPr>
+              <w:rFonts w:ascii="Times New Roman" w:eastAsia="Times New Roman" w:hAnsi="Times New Roman" w:cs="Times New Roman"/>
+              <w:b/>
+              <w:color w:val="212121"/>
+              <w:sz w:val="22"/>
+              <w:szCs w:val="22"/>
+              <w:shd w:val="clear" w:color="auto" w:fill="FFFFFF"/>
+            </w:rPr>
+            <w:delText>t</w:delText>
+          </w:r>
+        </w:del>
+        <w:r>
+          <w:rPr>
+            <w:rFonts w:ascii="Times New Roman" w:eastAsia="Times New Roman" w:hAnsi="Times New Roman" w:cs="Times New Roman"/>
+            <w:b/>
+            <w:color w:val="212121"/>
+            <w:sz w:val="22"/>
+            <w:szCs w:val="22"/>
+            <w:shd w:val="clear" w:color="auto" w:fill="FFFFFF"/>
+          </w:rPr>
+          <w:t xml:space="preserve">o detect gene expression changes of </w:t>
+        </w:r>
+      </w:ins>
+      <w:ins w:id="11" w:author="Quynh Tran" w:date="2015-05-04T12:43:00Z">
+        <w:r>
+          <w:rPr>
+            <w:rFonts w:ascii="Times New Roman" w:eastAsia="Times New Roman" w:hAnsi="Times New Roman" w:cs="Times New Roman"/>
+            <w:b/>
+            <w:color w:val="212121"/>
+            <w:sz w:val="22"/>
+            <w:szCs w:val="22"/>
+            <w:shd w:val="clear" w:color="auto" w:fill="FFFFFF"/>
+          </w:rPr>
+          <w:t xml:space="preserve">at least </w:t>
+        </w:r>
+      </w:ins>
+      <w:ins w:id="12" w:author="Dave Bridges" w:date="2015-05-04T11:10:00Z">
+        <w:del w:id="13" w:author="Quynh Tran" w:date="2015-05-04T12:43:00Z">
+          <w:r>
+            <w:rPr>
+              <w:rFonts w:ascii="Times New Roman" w:eastAsia="Times New Roman" w:hAnsi="Times New Roman" w:cs="Times New Roman"/>
+              <w:b/>
+              <w:color w:val="212121"/>
+              <w:sz w:val="22"/>
+              <w:szCs w:val="22"/>
+              <w:shd w:val="clear" w:color="auto" w:fill="FFFFFF"/>
+            </w:rPr>
+            <w:delText>&gt;</w:delText>
+          </w:r>
+        </w:del>
+        <w:r>
+          <w:rPr>
+            <w:rFonts w:ascii="Times New Roman" w:eastAsia="Times New Roman" w:hAnsi="Times New Roman" w:cs="Times New Roman"/>
+            <w:b/>
+            <w:color w:val="212121"/>
+            <w:sz w:val="22"/>
+            <w:szCs w:val="22"/>
+            <w:shd w:val="clear" w:color="auto" w:fill="FFFFFF"/>
+          </w:rPr>
+          <w:t xml:space="preserve">2 fold </w:t>
+        </w:r>
+      </w:ins>
+      <w:ins w:id="14" w:author="Dave Bridges" w:date="2015-05-04T11:11:00Z">
+        <w:del w:id="15" w:author="Quynh Tran" w:date="2015-05-04T12:40:00Z">
+          <w:r>
+            <w:rPr>
+              <w:rFonts w:ascii="Times New Roman" w:eastAsia="Times New Roman" w:hAnsi="Times New Roman" w:cs="Times New Roman"/>
+              <w:b/>
+              <w:color w:val="212121"/>
+              <w:sz w:val="22"/>
+              <w:szCs w:val="22"/>
+              <w:shd w:val="clear" w:color="auto" w:fill="FFFFFF"/>
+            </w:rPr>
+            <w:delText xml:space="preserve">27% of the time </w:delText>
+          </w:r>
+        </w:del>
+        <w:del w:id="16" w:author="Quynh Tran" w:date="2015-05-04T12:44:00Z">
+          <w:r>
+            <w:rPr>
+              <w:rFonts w:ascii="Times New Roman" w:eastAsia="Times New Roman" w:hAnsi="Times New Roman" w:cs="Times New Roman"/>
+              <w:b/>
+              <w:color w:val="212121"/>
+              <w:sz w:val="22"/>
+              <w:szCs w:val="22"/>
+              <w:shd w:val="clear" w:color="auto" w:fill="FFFFFF"/>
+            </w:rPr>
+            <w:delText>by segregating our samples further</w:delText>
+          </w:r>
+        </w:del>
+      </w:ins>
+      <w:ins w:id="17" w:author="Quynh Tran" w:date="2015-05-04T12:44:00Z">
+        <w:r>
+          <w:rPr>
+            <w:rFonts w:ascii="Times New Roman" w:eastAsia="Times New Roman" w:hAnsi="Times New Roman" w:cs="Times New Roman"/>
+            <w:b/>
+            <w:color w:val="212121"/>
+            <w:sz w:val="22"/>
+            <w:szCs w:val="22"/>
+            <w:shd w:val="clear" w:color="auto" w:fill="FFFFFF"/>
+          </w:rPr>
+          <w:t>when the sample size</w:t>
+        </w:r>
+      </w:ins>
+      <w:ins w:id="18" w:author="Quynh Tran" w:date="2015-05-04T12:45:00Z">
+        <w:r>
+          <w:rPr>
+            <w:rFonts w:ascii="Times New Roman" w:eastAsia="Times New Roman" w:hAnsi="Times New Roman" w:cs="Times New Roman"/>
+            <w:b/>
+            <w:color w:val="212121"/>
+            <w:sz w:val="22"/>
+            <w:szCs w:val="22"/>
+            <w:shd w:val="clear" w:color="auto" w:fill="FFFFFF"/>
+          </w:rPr>
+          <w:t xml:space="preserve"> is 2</w:t>
+        </w:r>
+      </w:ins>
+      <w:ins w:id="19" w:author="Dave Bridges" w:date="2015-05-04T11:11:00Z">
+        <w:r>
+          <w:rPr>
+            <w:rFonts w:ascii="Times New Roman" w:eastAsia="Times New Roman" w:hAnsi="Times New Roman" w:cs="Times New Roman"/>
+            <w:b/>
+            <w:color w:val="212121"/>
+            <w:sz w:val="22"/>
+            <w:szCs w:val="22"/>
+            <w:shd w:val="clear" w:color="auto" w:fill="FFFFFF"/>
+          </w:rPr>
+          <w:t>.  Nonetheless, a</w:t>
+        </w:r>
+      </w:ins>
+      <w:del w:id="20" w:author="Dave Bridges" w:date="2015-05-04T11:11:00Z">
         <w:r>
           <w:rPr>
             <w:rFonts w:ascii="Times New Roman" w:eastAsia="Times New Roman" w:hAnsi="Times New Roman" w:cs="Times New Roman"/>
@@ -1997,7 +2169,7 @@
         </w:rPr>
         <w:t xml:space="preserve">able </w:t>
       </w:r>
-      <w:ins w:id="6" w:author="Dave Bridges" w:date="2015-05-04T11:02:00Z">
+      <w:ins w:id="21" w:author="Dave Bridges" w:date="2015-05-04T11:02:00Z">
         <w:r>
           <w:rPr>
             <w:rFonts w:ascii="Times New Roman" w:eastAsia="Times New Roman" w:hAnsi="Times New Roman" w:cs="Times New Roman"/>
@@ -2021,7 +2193,7 @@
         </w:rPr>
         <w:t>.</w:t>
       </w:r>
-      <w:del w:id="7" w:author="Dave Bridges" w:date="2015-05-04T11:11:00Z">
+      <w:del w:id="22" w:author="Dave Bridges" w:date="2015-05-04T11:11:00Z">
         <w:r>
           <w:rPr>
             <w:rFonts w:ascii="Times New Roman" w:eastAsia="Times New Roman" w:hAnsi="Times New Roman" w:cs="Times New Roman"/>
@@ -2034,7 +2206,7 @@
           <w:delText xml:space="preserve"> However, t</w:delText>
         </w:r>
       </w:del>
-      <w:ins w:id="8" w:author="Dave Bridges" w:date="2015-05-04T11:11:00Z">
+      <w:ins w:id="23" w:author="Dave Bridges" w:date="2015-05-04T11:11:00Z">
         <w:r>
           <w:rPr>
             <w:rFonts w:ascii="Times New Roman" w:eastAsia="Times New Roman" w:hAnsi="Times New Roman" w:cs="Times New Roman"/>
@@ -2243,19 +2415,7 @@
           <w:szCs w:val="22"/>
           <w:shd w:val="clear" w:color="auto" w:fill="FFFFFF"/>
         </w:rPr>
-        <w:t xml:space="preserve">y consuming a degree of freedom. This will lead to many false </w:t>
-      </w:r>
-      <w:r>
-        <w:rPr>
-          <w:rFonts w:ascii="Times New Roman" w:eastAsia="Times New Roman" w:hAnsi="Times New Roman" w:cs="Times New Roman"/>
-          <w:b/>
-          <w:color w:val="212121"/>
-          <w:sz w:val="22"/>
-          <w:szCs w:val="22"/>
-          <w:shd w:val="clear" w:color="auto" w:fill="FFFFFF"/>
-        </w:rPr>
-        <w:lastRenderedPageBreak/>
-        <w:t xml:space="preserve">negatives as reflected in just 14 </w:t>
+        <w:t xml:space="preserve">y consuming a degree of freedom. This will lead to many false negatives as reflected in just 14 </w:t>
       </w:r>
       <w:r>
         <w:rPr>
@@ -2277,7 +2437,44 @@
           <w:szCs w:val="22"/>
           <w:shd w:val="clear" w:color="auto" w:fill="FFFFFF"/>
         </w:rPr>
-        <w:t xml:space="preserve"> (Supplementary Table 2). </w:t>
+        <w:t xml:space="preserve"> (Supplementary Table </w:t>
+      </w:r>
+      <w:del w:id="24" w:author="Quynh Tran" w:date="2015-05-04T13:04:00Z">
+        <w:r>
+          <w:rPr>
+            <w:rFonts w:ascii="Times New Roman" w:eastAsia="Times New Roman" w:hAnsi="Times New Roman" w:cs="Times New Roman"/>
+            <w:b/>
+            <w:color w:val="212121"/>
+            <w:sz w:val="22"/>
+            <w:szCs w:val="22"/>
+            <w:shd w:val="clear" w:color="auto" w:fill="FFFFFF"/>
+          </w:rPr>
+          <w:delText>2</w:delText>
+        </w:r>
+      </w:del>
+      <w:ins w:id="25" w:author="Quynh Tran" w:date="2015-05-04T13:04:00Z">
+        <w:r>
+          <w:rPr>
+            <w:rFonts w:ascii="Times New Roman" w:eastAsia="Times New Roman" w:hAnsi="Times New Roman" w:cs="Times New Roman"/>
+            <w:b/>
+            <w:color w:val="212121"/>
+            <w:sz w:val="22"/>
+            <w:szCs w:val="22"/>
+            <w:shd w:val="clear" w:color="auto" w:fill="FFFFFF"/>
+          </w:rPr>
+          <w:t>6</w:t>
+        </w:r>
+      </w:ins>
+      <w:r>
+        <w:rPr>
+          <w:rFonts w:ascii="Times New Roman" w:eastAsia="Times New Roman" w:hAnsi="Times New Roman" w:cs="Times New Roman"/>
+          <w:b/>
+          <w:color w:val="212121"/>
+          <w:sz w:val="22"/>
+          <w:szCs w:val="22"/>
+          <w:shd w:val="clear" w:color="auto" w:fill="FFFFFF"/>
+        </w:rPr>
+        <w:t xml:space="preserve">). </w:t>
       </w:r>
     </w:p>
     <w:p>
@@ -2523,7 +2720,7 @@
                                     <pic:cNvPicPr/>
                                   </pic:nvPicPr>
                                   <pic:blipFill>
-                                    <a:blip r:embed="rId6">
+                                    <a:blip r:embed="rId7">
                                       <a:extLst>
                                         <a:ext uri="{28A0092B-C50C-407E-A947-70E740481C1C}">
                                           <a14:useLocalDpi xmlns:a14="http://schemas.microsoft.com/office/drawing/2010/main" val="0"/>
@@ -2631,7 +2828,7 @@
     <w:p>
       <w:pPr>
         <w:rPr>
-          <w:ins w:id="9" w:author="Dave Bridges" w:date="2015-05-04T10:45:00Z"/>
+          <w:ins w:id="26" w:author="Dave Bridges" w:date="2015-05-04T10:45:00Z"/>
           <w:rFonts w:ascii="Times New Roman" w:hAnsi="Times New Roman" w:cs="Times New Roman"/>
           <w:b/>
           <w:color w:val="262626"/>
@@ -2639,7 +2836,7 @@
           <w:szCs w:val="22"/>
         </w:rPr>
       </w:pPr>
-      <w:ins w:id="10" w:author="Dave Bridges" w:date="2015-05-04T10:45:00Z">
+      <w:ins w:id="27" w:author="Dave Bridges" w:date="2015-05-04T10:45:00Z">
         <w:r>
           <w:rPr>
             <w:rFonts w:ascii="Times New Roman" w:hAnsi="Times New Roman" w:cs="Times New Roman"/>
@@ -2655,7 +2852,7 @@
     <w:p>
       <w:pPr>
         <w:rPr>
-          <w:ins w:id="11" w:author="Dave Bridges" w:date="2015-05-04T10:46:00Z"/>
+          <w:ins w:id="28" w:author="Dave Bridges" w:date="2015-05-04T10:46:00Z"/>
           <w:rFonts w:ascii="Times New Roman" w:hAnsi="Times New Roman" w:cs="Times New Roman"/>
           <w:b/>
           <w:color w:val="262626"/>
@@ -2668,7 +2865,7 @@
       <w:pPr>
         <w:ind w:left="720"/>
         <w:rPr>
-          <w:ins w:id="12" w:author="Dave Bridges" w:date="2015-05-04T10:43:00Z"/>
+          <w:ins w:id="29" w:author="Dave Bridges" w:date="2015-05-04T10:43:00Z"/>
           <w:rFonts w:ascii="Times New Roman" w:hAnsi="Times New Roman" w:cs="Times New Roman"/>
           <w:b/>
           <w:color w:val="FF0000"/>
@@ -2676,7 +2873,7 @@
           <w:szCs w:val="22"/>
         </w:rPr>
       </w:pPr>
-      <w:ins w:id="13" w:author="Dave Bridges" w:date="2015-05-04T10:46:00Z">
+      <w:ins w:id="30" w:author="Dave Bridges" w:date="2015-05-04T10:46:00Z">
         <w:r>
           <w:rPr>
             <w:rFonts w:ascii="Times New Roman" w:hAnsi="Times New Roman" w:cs="Times New Roman"/>
@@ -2685,9 +2882,10 @@
             <w:sz w:val="22"/>
             <w:szCs w:val="22"/>
           </w:rPr>
-          <w:t xml:space="preserve">The analysis we focused on in this manuscript was without adjustment for BMI or age and is presented in Supplementary Table 1, with GSEA analyses in Supplementary Tables 2-3.  A model adjusting for BMI as a linear covariate or stratified into obese or non-obese subjects is presented in Supplementary </w:t>
+          <w:t>The analysis we focused on in this manuscript was without adjustment for BMI or age and is presented in Supplementary Table 1, with GSEA analyses in Supplementary Tables 2-3.  A</w:t>
         </w:r>
-        <w:proofErr w:type="spellStart"/>
+        <w:bookmarkStart w:id="31" w:name="_GoBack"/>
+        <w:bookmarkEnd w:id="31"/>
         <w:r>
           <w:rPr>
             <w:rFonts w:ascii="Times New Roman" w:hAnsi="Times New Roman" w:cs="Times New Roman"/>
@@ -2696,9 +2894,20 @@
             <w:sz w:val="22"/>
             <w:szCs w:val="22"/>
           </w:rPr>
-          <w:t>Tabless</w:t>
+          <w:t xml:space="preserve"> model adjusting for BMI as a linear covariate or stratified into obese or non-obese subjects is presented in Supplementary Table</w:t>
         </w:r>
-        <w:proofErr w:type="spellEnd"/>
+        <w:del w:id="32" w:author="Quynh Tran" w:date="2015-05-04T12:36:00Z">
+          <w:r>
+            <w:rPr>
+              <w:rFonts w:ascii="Times New Roman" w:hAnsi="Times New Roman" w:cs="Times New Roman"/>
+              <w:b/>
+              <w:color w:val="FF0000"/>
+              <w:sz w:val="22"/>
+              <w:szCs w:val="22"/>
+            </w:rPr>
+            <w:delText>s</w:delText>
+          </w:r>
+        </w:del>
         <w:r>
           <w:rPr>
             <w:rFonts w:ascii="Times New Roman" w:hAnsi="Times New Roman" w:cs="Times New Roman"/>
@@ -2707,14 +2916,14 @@
             <w:sz w:val="22"/>
             <w:szCs w:val="22"/>
           </w:rPr>
-          <w:t xml:space="preserve"> 4-5.  A model adjusting for both BMI and age were also constructed and is presented in Supplementary Table 6.  </w:t>
+          <w:t xml:space="preserve">s 4-5.  A model adjusting for both BMI and age were also constructed and is presented in Supplementary Table 6.  </w:t>
         </w:r>
       </w:ins>
     </w:p>
     <w:p>
       <w:pPr>
         <w:rPr>
-          <w:ins w:id="14" w:author="Dave Bridges" w:date="2015-05-04T10:42:00Z"/>
+          <w:ins w:id="33" w:author="Dave Bridges" w:date="2015-05-04T10:42:00Z"/>
           <w:rFonts w:ascii="Times New Roman" w:hAnsi="Times New Roman" w:cs="Times New Roman"/>
           <w:b/>
           <w:color w:val="262626"/>
@@ -2726,14 +2935,14 @@
     <w:p>
       <w:pPr>
         <w:rPr>
-          <w:ins w:id="15" w:author="Dave Bridges" w:date="2015-05-04T11:03:00Z"/>
+          <w:ins w:id="34" w:author="Dave Bridges" w:date="2015-05-04T11:03:00Z"/>
           <w:rFonts w:ascii="Times New Roman" w:eastAsia="Times New Roman" w:hAnsi="Times New Roman" w:cs="Times New Roman"/>
           <w:b/>
           <w:sz w:val="20"/>
           <w:szCs w:val="20"/>
         </w:rPr>
       </w:pPr>
-      <w:ins w:id="16" w:author="Dave Bridges" w:date="2015-05-04T11:03:00Z">
+      <w:ins w:id="35" w:author="Dave Bridges" w:date="2015-05-04T11:03:00Z">
         <w:r>
           <w:rPr>
             <w:rFonts w:ascii="Times New Roman" w:eastAsia="Times New Roman" w:hAnsi="Times New Roman" w:cs="Times New Roman"/>
@@ -2767,8 +2976,8 @@
           </w:rPr>
           <w:t xml:space="preserve"> from 48 to 74. We don't have any control patients that were younger than 40 years old nor any </w:t>
         </w:r>
-        <w:proofErr w:type="spellStart"/>
-        <w:proofErr w:type="gramStart"/>
+      </w:ins>
+      <w:ins w:id="36" w:author="Quynh Tran" w:date="2015-05-04T12:46:00Z">
         <w:r>
           <w:rPr>
             <w:rFonts w:ascii="Times New Roman" w:eastAsia="Times New Roman" w:hAnsi="Times New Roman" w:cs="Times New Roman"/>
@@ -2778,9 +2987,23 @@
             <w:szCs w:val="21"/>
             <w:shd w:val="clear" w:color="auto" w:fill="FFFFFF"/>
           </w:rPr>
-          <w:t>cushing</w:t>
+          <w:t>C</w:t>
         </w:r>
-        <w:proofErr w:type="gramEnd"/>
+      </w:ins>
+      <w:ins w:id="37" w:author="Dave Bridges" w:date="2015-05-04T11:03:00Z">
+        <w:del w:id="38" w:author="Quynh Tran" w:date="2015-05-04T12:46:00Z">
+          <w:r>
+            <w:rPr>
+              <w:rFonts w:ascii="Times New Roman" w:eastAsia="Times New Roman" w:hAnsi="Times New Roman" w:cs="Times New Roman"/>
+              <w:b/>
+              <w:color w:val="333333"/>
+              <w:sz w:val="21"/>
+              <w:szCs w:val="21"/>
+              <w:shd w:val="clear" w:color="auto" w:fill="FFFFFF"/>
+            </w:rPr>
+            <w:delText>c</w:delText>
+          </w:r>
+        </w:del>
         <w:r>
           <w:rPr>
             <w:rFonts w:ascii="Times New Roman" w:eastAsia="Times New Roman" w:hAnsi="Times New Roman" w:cs="Times New Roman"/>
@@ -2790,9 +3013,10 @@
             <w:szCs w:val="21"/>
             <w:shd w:val="clear" w:color="auto" w:fill="FFFFFF"/>
           </w:rPr>
-          <w:t>'s</w:t>
+          <w:t xml:space="preserve">ushing's patients that were older than 60. We have 6 control and 2 </w:t>
         </w:r>
-        <w:proofErr w:type="spellEnd"/>
+      </w:ins>
+      <w:ins w:id="39" w:author="Quynh Tran" w:date="2015-05-04T12:46:00Z">
         <w:r>
           <w:rPr>
             <w:rFonts w:ascii="Times New Roman" w:eastAsia="Times New Roman" w:hAnsi="Times New Roman" w:cs="Times New Roman"/>
@@ -2802,10 +3026,23 @@
             <w:szCs w:val="21"/>
             <w:shd w:val="clear" w:color="auto" w:fill="FFFFFF"/>
           </w:rPr>
-          <w:t xml:space="preserve"> patients that were older than 60. We have 6 control and 2 </w:t>
+          <w:t>C</w:t>
         </w:r>
-        <w:proofErr w:type="spellStart"/>
-        <w:proofErr w:type="gramStart"/>
+      </w:ins>
+      <w:ins w:id="40" w:author="Dave Bridges" w:date="2015-05-04T11:03:00Z">
+        <w:del w:id="41" w:author="Quynh Tran" w:date="2015-05-04T12:46:00Z">
+          <w:r>
+            <w:rPr>
+              <w:rFonts w:ascii="Times New Roman" w:eastAsia="Times New Roman" w:hAnsi="Times New Roman" w:cs="Times New Roman"/>
+              <w:b/>
+              <w:color w:val="333333"/>
+              <w:sz w:val="21"/>
+              <w:szCs w:val="21"/>
+              <w:shd w:val="clear" w:color="auto" w:fill="FFFFFF"/>
+            </w:rPr>
+            <w:delText>c</w:delText>
+          </w:r>
+        </w:del>
         <w:r>
           <w:rPr>
             <w:rFonts w:ascii="Times New Roman" w:eastAsia="Times New Roman" w:hAnsi="Times New Roman" w:cs="Times New Roman"/>
@@ -2815,31 +3052,7 @@
             <w:szCs w:val="21"/>
             <w:shd w:val="clear" w:color="auto" w:fill="FFFFFF"/>
           </w:rPr>
-          <w:t>cushing</w:t>
-        </w:r>
-        <w:proofErr w:type="gramEnd"/>
-        <w:r>
-          <w:rPr>
-            <w:rFonts w:ascii="Times New Roman" w:eastAsia="Times New Roman" w:hAnsi="Times New Roman" w:cs="Times New Roman"/>
-            <w:b/>
-            <w:color w:val="333333"/>
-            <w:sz w:val="21"/>
-            <w:szCs w:val="21"/>
-            <w:shd w:val="clear" w:color="auto" w:fill="FFFFFF"/>
-          </w:rPr>
-          <w:t>'s</w:t>
-        </w:r>
-        <w:proofErr w:type="spellEnd"/>
-        <w:r>
-          <w:rPr>
-            <w:rFonts w:ascii="Times New Roman" w:eastAsia="Times New Roman" w:hAnsi="Times New Roman" w:cs="Times New Roman"/>
-            <w:b/>
-            <w:color w:val="333333"/>
-            <w:sz w:val="21"/>
-            <w:szCs w:val="21"/>
-            <w:shd w:val="clear" w:color="auto" w:fill="FFFFFF"/>
-          </w:rPr>
-          <w:t xml:space="preserve"> patients that had the age greater than 40 but &lt;=60.</w:t>
+          <w:t>ushing's patients that had the age greater than 40 but &lt;=60.</w:t>
         </w:r>
       </w:ins>
     </w:p>
@@ -2848,7 +3061,7 @@
         <w:shd w:val="clear" w:color="auto" w:fill="FFFFFF"/>
         <w:spacing w:line="270" w:lineRule="atLeast"/>
         <w:rPr>
-          <w:ins w:id="17" w:author="Dave Bridges" w:date="2015-05-04T11:03:00Z"/>
+          <w:ins w:id="42" w:author="Dave Bridges" w:date="2015-05-04T11:03:00Z"/>
           <w:rFonts w:ascii="Times New Roman" w:eastAsia="Times New Roman" w:hAnsi="Times New Roman" w:cs="Times New Roman"/>
           <w:b/>
           <w:color w:val="212121"/>
@@ -2862,7 +3075,7 @@
         <w:shd w:val="clear" w:color="auto" w:fill="FFFFFF"/>
         <w:spacing w:after="240" w:line="180" w:lineRule="atLeast"/>
         <w:rPr>
-          <w:ins w:id="18" w:author="Dave Bridges" w:date="2015-05-04T11:03:00Z"/>
+          <w:ins w:id="43" w:author="Dave Bridges" w:date="2015-05-04T11:03:00Z"/>
           <w:rFonts w:ascii="Times New Roman" w:hAnsi="Times New Roman" w:cs="Times New Roman"/>
           <w:b/>
           <w:color w:val="262626"/>
@@ -2870,7 +3083,7 @@
           <w:szCs w:val="22"/>
         </w:rPr>
       </w:pPr>
-      <w:ins w:id="19" w:author="Dave Bridges" w:date="2015-05-04T11:15:00Z">
+      <w:ins w:id="44" w:author="Dave Bridges" w:date="2015-05-04T11:15:00Z">
         <w:r>
           <w:rPr>
             <w:rFonts w:ascii="Times New Roman" w:hAnsi="Times New Roman" w:cs="Times New Roman"/>
@@ -2879,6 +3092,11 @@
             <w:color w:val="333333"/>
             <w:sz w:val="21"/>
             <w:szCs w:val="21"/>
+            <w:rPrChange w:id="45" w:author="Unknown">
+              <w:rPr>
+                <w:noProof/>
+              </w:rPr>
+            </w:rPrChange>
           </w:rPr>
           <mc:AlternateContent>
             <mc:Choice Requires="wps">
@@ -2966,7 +3184,7 @@
                                             </pic:cNvPicPr>
                                           </pic:nvPicPr>
                                           <pic:blipFill>
-                                            <a:blip r:embed="rId7">
+                                            <a:blip r:embed="rId8">
                                               <a:extLst>
                                                 <a:ext uri="{28A0092B-C50C-407E-A947-70E740481C1C}">
                                                   <a14:useLocalDpi xmlns:a14="http://schemas.microsoft.com/office/drawing/2010/main" val="0"/>
@@ -2997,7 +3215,7 @@
                                   </wp:inline>
                                 </w:drawing>
                               </w:r>
-                              <w:ins w:id="20" w:author="Dave Bridges" w:date="2015-05-04T11:15:00Z">
+                              <w:ins w:id="46" w:author="Dave Bridges" w:date="2015-05-04T11:15:00Z">
                                 <w:r>
                                   <w:rPr>
                                     <w:rFonts w:ascii="Times New Roman" w:hAnsi="Times New Roman" w:cs="Times New Roman"/>
@@ -3013,7 +3231,7 @@
                                   <w:t>Overlap between significantly different</w:t>
                                 </w:r>
                               </w:ins>
-                              <w:ins w:id="21" w:author="Dave Bridges" w:date="2015-05-04T11:16:00Z">
+                              <w:ins w:id="47" w:author="Dave Bridges" w:date="2015-05-04T11:16:00Z">
                                 <w:r>
                                   <w:rPr>
                                     <w:rFonts w:ascii="Times New Roman" w:hAnsi="Times New Roman" w:cs="Times New Roman"/>
@@ -3022,7 +3240,7 @@
                                   <w:t xml:space="preserve">ially expressed genes in our dataset and </w:t>
                                 </w:r>
                               </w:ins>
-                              <w:ins w:id="22" w:author="Dave Bridges" w:date="2015-05-04T11:17:00Z">
+                              <w:ins w:id="48" w:author="Dave Bridges" w:date="2015-05-04T11:17:00Z">
                                 <w:r>
                                   <w:rPr>
                                     <w:rFonts w:ascii="Times New Roman" w:hAnsi="Times New Roman" w:cs="Times New Roman"/>
@@ -3031,7 +3249,7 @@
                                   <w:t xml:space="preserve">those described to be altered with age </w:t>
                                 </w:r>
                               </w:ins>
-                              <w:ins w:id="23" w:author="Dave Bridges" w:date="2015-05-04T11:18:00Z">
+                              <w:ins w:id="49" w:author="Dave Bridges" w:date="2015-05-04T11:18:00Z">
                                 <w:r>
                                   <w:rPr>
                                     <w:rFonts w:ascii="Times New Roman" w:hAnsi="Times New Roman" w:cs="Times New Roman"/>
@@ -3040,7 +3258,7 @@
                                   <w:t>from</w:t>
                                 </w:r>
                               </w:ins>
-                              <w:ins w:id="24" w:author="Dave Bridges" w:date="2015-05-04T11:17:00Z">
+                              <w:ins w:id="50" w:author="Dave Bridges" w:date="2015-05-04T11:17:00Z">
                                 <w:r>
                                   <w:rPr>
                                     <w:rFonts w:ascii="Times New Roman" w:hAnsi="Times New Roman" w:cs="Times New Roman"/>
@@ -3049,7 +3267,7 @@
                                   <w:t xml:space="preserve"> </w:t>
                                 </w:r>
                               </w:ins>
-                              <w:ins w:id="25" w:author="Dave Bridges" w:date="2015-05-04T11:18:00Z">
+                              <w:ins w:id="51" w:author="Dave Bridges" w:date="2015-05-04T11:18:00Z">
                                 <w:r>
                                   <w:rPr>
                                     <w:rFonts w:ascii="Times New Roman" w:hAnsi="Times New Roman" w:cs="Times New Roman"/>
@@ -3097,7 +3315,7 @@
                                 </w:rPr>
                                 <w:t xml:space="preserve"> </w:t>
                               </w:r>
-                              <w:ins w:id="26" w:author="Dave Bridges" w:date="2015-05-04T11:18:00Z">
+                              <w:ins w:id="52" w:author="Dave Bridges" w:date="2015-05-04T11:18:00Z">
                                 <w:r>
                                   <w:rPr>
                                     <w:rFonts w:ascii="Times New Roman" w:hAnsi="Times New Roman" w:cs="Times New Roman"/>
@@ -3115,7 +3333,7 @@
                                 </w:rPr>
                                 <w:t>2013)</w:t>
                               </w:r>
-                              <w:ins w:id="27" w:author="Dave Bridges" w:date="2015-05-04T11:18:00Z">
+                              <w:ins w:id="53" w:author="Dave Bridges" w:date="2015-05-04T11:18:00Z">
                                 <w:r>
                                   <w:rPr>
                                     <w:rFonts w:ascii="Times New Roman" w:hAnsi="Times New Roman" w:cs="Times New Roman"/>
@@ -3185,7 +3403,7 @@
                                       </pic:cNvPicPr>
                                     </pic:nvPicPr>
                                     <pic:blipFill>
-                                      <a:blip r:embed="rId7">
+                                      <a:blip r:embed="rId9">
                                         <a:extLst>
                                           <a:ext uri="{28A0092B-C50C-407E-A947-70E740481C1C}">
                                             <a14:useLocalDpi xmlns:a14="http://schemas.microsoft.com/office/drawing/2010/main" val="0"/>
@@ -3360,7 +3578,7 @@
           </mc:AlternateContent>
         </w:r>
       </w:ins>
-      <w:ins w:id="36" w:author="Dave Bridges" w:date="2015-05-04T11:03:00Z">
+      <w:ins w:id="54" w:author="Dave Bridges" w:date="2015-05-04T11:03:00Z">
         <w:r>
           <w:rPr>
             <w:rFonts w:ascii="Times New Roman" w:hAnsi="Times New Roman" w:cs="Times New Roman"/>
@@ -3372,7 +3590,7 @@
           <w:t xml:space="preserve">To address the review concern, </w:t>
         </w:r>
       </w:ins>
-      <w:ins w:id="37" w:author="Dave Bridges" w:date="2015-05-04T11:04:00Z">
+      <w:ins w:id="55" w:author="Dave Bridges" w:date="2015-05-04T11:04:00Z">
         <w:r>
           <w:rPr>
             <w:rFonts w:ascii="Times New Roman" w:hAnsi="Times New Roman" w:cs="Times New Roman"/>
@@ -3384,7 +3602,7 @@
           <w:t>we compared our findings to the data from a study</w:t>
         </w:r>
       </w:ins>
-      <w:ins w:id="38" w:author="Dave Bridges" w:date="2015-05-04T11:03:00Z">
+      <w:ins w:id="56" w:author="Dave Bridges" w:date="2015-05-04T11:03:00Z">
         <w:r>
           <w:rPr>
             <w:rFonts w:ascii="Times New Roman" w:hAnsi="Times New Roman" w:cs="Times New Roman"/>
@@ -3406,7 +3624,7 @@
           <w:t>n the age range of 39-85 years</w:t>
         </w:r>
       </w:ins>
-      <w:ins w:id="39" w:author="Dave Bridges" w:date="2015-05-04T11:04:00Z">
+      <w:ins w:id="57" w:author="Dave Bridges" w:date="2015-05-04T11:04:00Z">
         <w:r>
           <w:rPr>
             <w:rFonts w:ascii="Times New Roman" w:hAnsi="Times New Roman" w:cs="Times New Roman"/>
@@ -3418,7 +3636,7 @@
           <w:t xml:space="preserve"> </w:t>
         </w:r>
       </w:ins>
-      <w:ins w:id="40" w:author="Dave Bridges" w:date="2015-05-04T11:05:00Z">
+      <w:ins w:id="58" w:author="Dave Bridges" w:date="2015-05-04T11:05:00Z">
         <w:r>
           <w:rPr>
             <w:rFonts w:ascii="Times New Roman" w:hAnsi="Times New Roman" w:cs="Times New Roman"/>
@@ -3447,7 +3665,7 @@
           <w:color w:val="333333"/>
           <w:sz w:val="21"/>
           <w:szCs w:val="21"/>
-          <w:rPrChange w:id="41" w:author="Dave Bridges" w:date="2015-05-04T11:05:00Z">
+          <w:rPrChange w:id="59" w:author="Dave Bridges" w:date="2015-05-04T11:05:00Z">
             <w:rPr>
               <w:rFonts w:ascii="Times New Roman" w:hAnsi="Times New Roman" w:cs="Times New Roman"/>
               <w:b/>
@@ -3493,7 +3711,7 @@
         </w:rPr>
         <w:t xml:space="preserve"> 2013)</w:t>
       </w:r>
-      <w:ins w:id="42" w:author="Dave Bridges" w:date="2015-05-04T11:05:00Z">
+      <w:ins w:id="60" w:author="Dave Bridges" w:date="2015-05-04T11:05:00Z">
         <w:r>
           <w:rPr>
             <w:rFonts w:ascii="Times New Roman" w:hAnsi="Times New Roman" w:cs="Times New Roman"/>
@@ -3505,7 +3723,7 @@
           <w:fldChar w:fldCharType="end"/>
         </w:r>
       </w:ins>
-      <w:ins w:id="43" w:author="Dave Bridges" w:date="2015-05-04T11:03:00Z">
+      <w:ins w:id="61" w:author="Dave Bridges" w:date="2015-05-04T11:03:00Z">
         <w:r>
           <w:rPr>
             <w:rFonts w:ascii="Times New Roman" w:hAnsi="Times New Roman" w:cs="Times New Roman"/>
@@ -3517,7 +3735,7 @@
           <w:t xml:space="preserve">. </w:t>
         </w:r>
       </w:ins>
-      <w:ins w:id="44" w:author="Dave Bridges" w:date="2015-05-04T11:05:00Z">
+      <w:ins w:id="62" w:author="Dave Bridges" w:date="2015-05-04T11:05:00Z">
         <w:r>
           <w:rPr>
             <w:rFonts w:ascii="Times New Roman" w:hAnsi="Times New Roman" w:cs="Times New Roman"/>
@@ -3526,10 +3744,44 @@
             <w:sz w:val="21"/>
             <w:szCs w:val="21"/>
           </w:rPr>
-          <w:t xml:space="preserve">The genes that overlapped </w:t>
+          <w:t xml:space="preserve">The </w:t>
         </w:r>
+        <w:del w:id="63" w:author="Quynh Tran" w:date="2015-05-04T12:55:00Z">
+          <w:r>
+            <w:rPr>
+              <w:rFonts w:ascii="Times New Roman" w:hAnsi="Times New Roman" w:cs="Times New Roman"/>
+              <w:b/>
+              <w:color w:val="333333"/>
+              <w:sz w:val="21"/>
+              <w:szCs w:val="21"/>
+            </w:rPr>
+            <w:delText xml:space="preserve">genes that overlapped </w:delText>
+          </w:r>
+        </w:del>
       </w:ins>
-      <w:ins w:id="45" w:author="Dave Bridges" w:date="2015-05-04T11:06:00Z">
+      <w:ins w:id="64" w:author="Dave Bridges" w:date="2015-05-04T11:06:00Z">
+        <w:del w:id="65" w:author="Quynh Tran" w:date="2015-05-04T12:55:00Z">
+          <w:r>
+            <w:rPr>
+              <w:rFonts w:ascii="Times New Roman" w:hAnsi="Times New Roman" w:cs="Times New Roman"/>
+              <w:b/>
+              <w:color w:val="333333"/>
+              <w:sz w:val="21"/>
+              <w:szCs w:val="21"/>
+            </w:rPr>
+            <w:delText>between that study</w:delText>
+          </w:r>
+          <w:r>
+            <w:rPr>
+              <w:rFonts w:ascii="Times New Roman" w:hAnsi="Times New Roman" w:cs="Times New Roman"/>
+              <w:b/>
+              <w:color w:val="333333"/>
+              <w:sz w:val="21"/>
+              <w:szCs w:val="21"/>
+            </w:rPr>
+            <w:delText xml:space="preserve"> </w:delText>
+          </w:r>
+        </w:del>
         <w:r>
           <w:rPr>
             <w:rFonts w:ascii="Times New Roman" w:hAnsi="Times New Roman" w:cs="Times New Roman"/>
@@ -3538,17 +3790,7 @@
             <w:sz w:val="21"/>
             <w:szCs w:val="21"/>
           </w:rPr>
-          <w:t>between that study</w:t>
-        </w:r>
-        <w:r>
-          <w:rPr>
-            <w:rFonts w:ascii="Times New Roman" w:hAnsi="Times New Roman" w:cs="Times New Roman"/>
-            <w:b/>
-            <w:color w:val="333333"/>
-            <w:sz w:val="21"/>
-            <w:szCs w:val="21"/>
-          </w:rPr>
-          <w:t xml:space="preserve"> overlap of our gene list and the age-affected gene list (p adjusted &lt; 0.01 for both analyses) </w:t>
+          <w:t xml:space="preserve">overlap of our gene list and the age-affected gene list (p adjusted &lt; 0.01 for both analyses) </w:t>
         </w:r>
         <w:r>
           <w:rPr>
@@ -3623,7 +3865,7 @@
           <w:t xml:space="preserve"> </w:t>
         </w:r>
       </w:ins>
-      <w:ins w:id="46" w:author="Dave Bridges" w:date="2015-05-04T11:14:00Z">
+      <w:ins w:id="66" w:author="Dave Bridges" w:date="2015-05-04T11:14:00Z">
         <w:r>
           <w:rPr>
             <w:rFonts w:ascii="Times New Roman" w:hAnsi="Times New Roman" w:cs="Times New Roman"/>
@@ -3639,7 +3881,7 @@
     <w:p>
       <w:pPr>
         <w:rPr>
-          <w:ins w:id="47" w:author="Dave Bridges" w:date="2015-05-04T10:46:00Z"/>
+          <w:ins w:id="67" w:author="Dave Bridges" w:date="2015-05-04T10:46:00Z"/>
           <w:rFonts w:ascii="Times New Roman" w:hAnsi="Times New Roman" w:cs="Times New Roman"/>
           <w:b/>
           <w:color w:val="262626"/>
@@ -3647,7 +3889,7 @@
           <w:szCs w:val="22"/>
         </w:rPr>
       </w:pPr>
-      <w:ins w:id="48" w:author="Dave Bridges" w:date="2015-05-04T10:41:00Z">
+      <w:ins w:id="68" w:author="Dave Bridges" w:date="2015-05-04T10:41:00Z">
         <w:r>
           <w:rPr>
             <w:rFonts w:ascii="Times New Roman" w:hAnsi="Times New Roman" w:cs="Times New Roman"/>
@@ -3656,10 +3898,46 @@
             <w:sz w:val="22"/>
             <w:szCs w:val="22"/>
           </w:rPr>
-          <w:t xml:space="preserve">Finally, we validated many of the genes we identified as altered in the Cushing’s samples in a mouse model in which age was not a problematic covariate, as all mice we the same age.  </w:t>
+          <w:t xml:space="preserve">Finally, we validated many of the genes we identified as altered in the Cushing’s samples in a mouse model in which age was not a problematic covariate, as all mice </w:t>
+        </w:r>
+        <w:del w:id="69" w:author="Quynh Tran" w:date="2015-05-04T12:38:00Z">
+          <w:r>
+            <w:rPr>
+              <w:rFonts w:ascii="Times New Roman" w:hAnsi="Times New Roman" w:cs="Times New Roman"/>
+              <w:b/>
+              <w:color w:val="262626"/>
+              <w:sz w:val="22"/>
+              <w:szCs w:val="22"/>
+            </w:rPr>
+            <w:delText>we</w:delText>
+          </w:r>
+        </w:del>
+      </w:ins>
+      <w:ins w:id="70" w:author="Quynh Tran" w:date="2015-05-04T12:38:00Z">
+        <w:r>
+          <w:rPr>
+            <w:rFonts w:ascii="Times New Roman" w:hAnsi="Times New Roman" w:cs="Times New Roman"/>
+            <w:b/>
+            <w:color w:val="262626"/>
+            <w:sz w:val="22"/>
+            <w:szCs w:val="22"/>
+          </w:rPr>
+          <w:t>had</w:t>
         </w:r>
       </w:ins>
-      <w:ins w:id="49" w:author="Dave Bridges" w:date="2015-05-04T10:42:00Z">
+      <w:ins w:id="71" w:author="Dave Bridges" w:date="2015-05-04T10:41:00Z">
+        <w:r>
+          <w:rPr>
+            <w:rFonts w:ascii="Times New Roman" w:hAnsi="Times New Roman" w:cs="Times New Roman"/>
+            <w:b/>
+            <w:color w:val="262626"/>
+            <w:sz w:val="22"/>
+            <w:szCs w:val="22"/>
+          </w:rPr>
+          <w:t xml:space="preserve"> the same age.  </w:t>
+        </w:r>
+      </w:ins>
+      <w:ins w:id="72" w:author="Dave Bridges" w:date="2015-05-04T10:42:00Z">
         <w:r>
           <w:rPr>
             <w:rFonts w:ascii="Times New Roman" w:hAnsi="Times New Roman" w:cs="Times New Roman"/>
@@ -3693,7 +3971,7 @@
           <w:t xml:space="preserve"> adipose tissue, age was not the cause of these changes.  </w:t>
         </w:r>
       </w:ins>
-      <w:ins w:id="50" w:author="Dave Bridges" w:date="2015-05-04T11:07:00Z">
+      <w:ins w:id="73" w:author="Dave Bridges" w:date="2015-05-04T11:07:00Z">
         <w:r>
           <w:rPr>
             <w:rFonts w:ascii="Times New Roman" w:hAnsi="Times New Roman" w:cs="Times New Roman"/>
@@ -3724,18 +4002,7 @@
             <w:sz w:val="22"/>
             <w:szCs w:val="22"/>
           </w:rPr>
-          <w:t xml:space="preserve"> paper on </w:t>
-        </w:r>
-        <w:r>
-          <w:rPr>
-            <w:rFonts w:ascii="Times New Roman" w:hAnsi="Times New Roman" w:cs="Times New Roman"/>
-            <w:b/>
-            <w:color w:val="262626"/>
-            <w:sz w:val="22"/>
-            <w:szCs w:val="22"/>
-          </w:rPr>
-          <w:lastRenderedPageBreak/>
-          <w:t xml:space="preserve">age in subcutaneous adipose tissue including </w:t>
+          <w:t xml:space="preserve"> paper on age in subcutaneous adipose tissue including </w:t>
         </w:r>
         <w:r>
           <w:rPr>
@@ -3770,7 +4037,7 @@
           <w:t>Acss2</w:t>
         </w:r>
       </w:ins>
-      <w:ins w:id="51" w:author="Dave Bridges" w:date="2015-05-04T11:08:00Z">
+      <w:ins w:id="74" w:author="Dave Bridges" w:date="2015-05-04T11:08:00Z">
         <w:r>
           <w:rPr>
             <w:rFonts w:ascii="Times New Roman" w:hAnsi="Times New Roman" w:cs="Times New Roman"/>
@@ -3782,7 +4049,7 @@
           <w:t xml:space="preserve">.  </w:t>
         </w:r>
       </w:ins>
-      <w:ins w:id="52" w:author="Dave Bridges" w:date="2015-05-04T11:19:00Z">
+      <w:ins w:id="75" w:author="Dave Bridges" w:date="2015-05-04T11:19:00Z">
         <w:r>
           <w:rPr>
             <w:rFonts w:ascii="Times New Roman" w:hAnsi="Times New Roman" w:cs="Times New Roman"/>
@@ -3791,9 +4058,20 @@
             <w:sz w:val="22"/>
             <w:szCs w:val="22"/>
           </w:rPr>
-          <w:t xml:space="preserve">Suggesting that these genes may be altered both by a </w:t>
+          <w:t>Suggesting that these genes may be altered both by a</w:t>
         </w:r>
-        <w:proofErr w:type="spellStart"/>
+        <w:del w:id="76" w:author="Quynh Tran" w:date="2015-05-04T12:39:00Z">
+          <w:r>
+            <w:rPr>
+              <w:rFonts w:ascii="Times New Roman" w:hAnsi="Times New Roman" w:cs="Times New Roman"/>
+              <w:b/>
+              <w:color w:val="262626"/>
+              <w:sz w:val="22"/>
+              <w:szCs w:val="22"/>
+            </w:rPr>
+            <w:delText xml:space="preserve"> </w:delText>
+          </w:r>
+        </w:del>
         <w:proofErr w:type="gramStart"/>
         <w:r>
           <w:rPr>
@@ -3805,7 +4083,6 @@
           </w:rPr>
           <w:t>ge</w:t>
         </w:r>
-        <w:proofErr w:type="spellEnd"/>
         <w:proofErr w:type="gramEnd"/>
         <w:r>
           <w:rPr>
@@ -3818,7 +4095,7 @@
           <w:t xml:space="preserve"> and by excessive glucocorticoids.  </w:t>
         </w:r>
       </w:ins>
-      <w:ins w:id="53" w:author="Dave Bridges" w:date="2015-05-04T10:42:00Z">
+      <w:ins w:id="77" w:author="Dave Bridges" w:date="2015-05-04T10:42:00Z">
         <w:r>
           <w:rPr>
             <w:rFonts w:ascii="Times New Roman" w:hAnsi="Times New Roman" w:cs="Times New Roman"/>
@@ -3830,7 +4107,7 @@
           <w:t>Overall we have described this</w:t>
         </w:r>
       </w:ins>
-      <w:ins w:id="54" w:author="Dave Bridges" w:date="2015-05-04T10:46:00Z">
+      <w:ins w:id="78" w:author="Dave Bridges" w:date="2015-05-04T10:46:00Z">
         <w:r>
           <w:rPr>
             <w:rFonts w:ascii="Times New Roman" w:hAnsi="Times New Roman" w:cs="Times New Roman"/>
@@ -3846,7 +4123,7 @@
     <w:p>
       <w:pPr>
         <w:rPr>
-          <w:ins w:id="55" w:author="Dave Bridges" w:date="2015-05-04T10:46:00Z"/>
+          <w:ins w:id="79" w:author="Dave Bridges" w:date="2015-05-04T10:46:00Z"/>
           <w:rFonts w:ascii="Times New Roman" w:hAnsi="Times New Roman" w:cs="Times New Roman"/>
           <w:b/>
           <w:color w:val="262626"/>
@@ -3866,7 +4143,7 @@
           <w:szCs w:val="22"/>
         </w:rPr>
       </w:pPr>
-      <w:ins w:id="56" w:author="Dave Bridges" w:date="2015-05-04T10:49:00Z">
+      <w:ins w:id="80" w:author="Dave Bridges" w:date="2015-05-04T10:49:00Z">
         <w:r>
           <w:rPr>
             <w:rFonts w:ascii="Times New Roman" w:eastAsia="Times New Roman" w:hAnsi="Times New Roman" w:cs="Times New Roman"/>
@@ -3879,7 +4156,7 @@
           <w:t xml:space="preserve">Another limitation in our study is the small sample size, especially the number of biological replicates in Cushing’s group (n=5). Adding a covariate such as BMI or age in the model further reduces the sample size to 2 or 3 replicates. Although this sample size is small, it is reasonable for a rare disease such as Cushing’s. </w:t>
         </w:r>
       </w:ins>
-      <w:ins w:id="57" w:author="Dave Bridges" w:date="2015-05-04T10:42:00Z">
+      <w:ins w:id="81" w:author="Dave Bridges" w:date="2015-05-04T10:42:00Z">
         <w:r>
           <w:rPr>
             <w:rFonts w:ascii="Times New Roman" w:hAnsi="Times New Roman" w:cs="Times New Roman"/>
@@ -3990,7 +4267,7 @@
         </w:rPr>
         <w:t xml:space="preserve">As described previously, this GSEA approach allows for identification of significantly altered pathways and networks, even if the underlying genes themselves are not quite </w:t>
       </w:r>
-      <w:ins w:id="58" w:author="Dave Bridges" w:date="2015-05-04T11:13:00Z">
+      <w:ins w:id="82" w:author="Dave Bridges" w:date="2015-05-04T11:13:00Z">
         <w:r>
           <w:rPr>
             <w:rFonts w:ascii="Times New Roman" w:eastAsia="Times New Roman" w:hAnsi="Times New Roman" w:cs="Times New Roman"/>
@@ -4141,14 +4418,6 @@
           <w:sz w:val="22"/>
           <w:szCs w:val="22"/>
           <w:shd w:val="clear" w:color="auto" w:fill="FFFFFF"/>
-          <w:rPrChange w:id="59" w:author="Dave Bridges" w:date="2015-05-04T10:53:00Z">
-            <w:rPr>
-              <w:rFonts w:ascii="Times New Roman" w:eastAsia="Times New Roman" w:hAnsi="Times New Roman" w:cs="Times New Roman"/>
-              <w:color w:val="212121"/>
-              <w:sz w:val="22"/>
-              <w:shd w:val="clear" w:color="auto" w:fill="FFFFFF"/>
-            </w:rPr>
-          </w:rPrChange>
         </w:rPr>
       </w:pPr>
       <w:r>
@@ -4167,14 +4436,6 @@
           <w:sz w:val="22"/>
           <w:szCs w:val="22"/>
           <w:shd w:val="clear" w:color="auto" w:fill="FFFFFF"/>
-          <w:rPrChange w:id="60" w:author="Dave Bridges" w:date="2015-05-04T10:53:00Z">
-            <w:rPr>
-              <w:rFonts w:ascii="Times New Roman" w:eastAsia="Times New Roman" w:hAnsi="Times New Roman" w:cs="Times New Roman"/>
-              <w:color w:val="212121"/>
-              <w:sz w:val="22"/>
-              <w:shd w:val="clear" w:color="auto" w:fill="FFFFFF"/>
-            </w:rPr>
-          </w:rPrChange>
         </w:rPr>
         <w:t xml:space="preserve">a.      </w:t>
       </w:r>
@@ -4186,14 +4447,6 @@
           <w:sz w:val="22"/>
           <w:szCs w:val="22"/>
           <w:shd w:val="clear" w:color="auto" w:fill="FFFFFF"/>
-          <w:rPrChange w:id="61" w:author="Dave Bridges" w:date="2015-05-04T10:53:00Z">
-            <w:rPr>
-              <w:rFonts w:ascii="Times New Roman" w:eastAsia="Times New Roman" w:hAnsi="Times New Roman" w:cs="Times New Roman"/>
-              <w:color w:val="212121"/>
-              <w:sz w:val="22"/>
-              <w:shd w:val="clear" w:color="auto" w:fill="FFFFFF"/>
-            </w:rPr>
-          </w:rPrChange>
         </w:rPr>
         <w:t>Be</w:t>
       </w:r>
@@ -4205,14 +4458,6 @@
           <w:sz w:val="22"/>
           <w:szCs w:val="22"/>
           <w:shd w:val="clear" w:color="auto" w:fill="FFFFFF"/>
-          <w:rPrChange w:id="62" w:author="Dave Bridges" w:date="2015-05-04T10:53:00Z">
-            <w:rPr>
-              <w:rFonts w:ascii="Times New Roman" w:eastAsia="Times New Roman" w:hAnsi="Times New Roman" w:cs="Times New Roman"/>
-              <w:color w:val="212121"/>
-              <w:sz w:val="22"/>
-              <w:shd w:val="clear" w:color="auto" w:fill="FFFFFF"/>
-            </w:rPr>
-          </w:rPrChange>
         </w:rPr>
         <w:t xml:space="preserve"> careful with the use of “trend” where there is a tendency toward a difference in the absence of statistical significance as trend means something else.</w:t>
       </w:r>
@@ -4225,14 +4470,6 @@
           <w:sz w:val="22"/>
           <w:szCs w:val="22"/>
           <w:shd w:val="clear" w:color="auto" w:fill="FFFFFF"/>
-          <w:rPrChange w:id="63" w:author="Dave Bridges" w:date="2015-05-04T10:53:00Z">
-            <w:rPr>
-              <w:rFonts w:ascii="Times New Roman" w:eastAsia="Times New Roman" w:hAnsi="Times New Roman" w:cs="Times New Roman"/>
-              <w:color w:val="212121"/>
-              <w:sz w:val="22"/>
-              <w:shd w:val="clear" w:color="auto" w:fill="FFFFFF"/>
-            </w:rPr>
-          </w:rPrChange>
         </w:rPr>
       </w:pPr>
     </w:p>
@@ -4245,7 +4482,7 @@
           <w:sz w:val="22"/>
           <w:szCs w:val="22"/>
           <w:shd w:val="clear" w:color="auto" w:fill="FFFFFF"/>
-          <w:rPrChange w:id="64" w:author="Dave Bridges" w:date="2015-05-04T10:53:00Z">
+          <w:rPrChange w:id="83" w:author="Dave Bridges" w:date="2015-05-04T10:53:00Z">
             <w:rPr>
               <w:rFonts w:ascii="Times New Roman" w:eastAsia="Times New Roman" w:hAnsi="Times New Roman" w:cs="Times New Roman"/>
               <w:b/>
@@ -4264,7 +4501,7 @@
           <w:sz w:val="22"/>
           <w:szCs w:val="22"/>
           <w:shd w:val="clear" w:color="auto" w:fill="FFFFFF"/>
-          <w:rPrChange w:id="65" w:author="Dave Bridges" w:date="2015-05-04T10:53:00Z">
+          <w:rPrChange w:id="84" w:author="Dave Bridges" w:date="2015-05-04T10:53:00Z">
             <w:rPr>
               <w:rFonts w:ascii="Times New Roman" w:eastAsia="Times New Roman" w:hAnsi="Times New Roman" w:cs="Times New Roman"/>
               <w:b/>
@@ -4285,7 +4522,7 @@
           <w:sz w:val="22"/>
           <w:szCs w:val="22"/>
           <w:shd w:val="clear" w:color="auto" w:fill="FFFFFF"/>
-          <w:rPrChange w:id="66" w:author="Dave Bridges" w:date="2015-05-04T10:53:00Z">
+          <w:rPrChange w:id="85" w:author="Dave Bridges" w:date="2015-05-04T10:53:00Z">
             <w:rPr>
               <w:rFonts w:ascii="Times New Roman" w:eastAsia="Times New Roman" w:hAnsi="Times New Roman" w:cs="Times New Roman"/>
               <w:color w:val="212121"/>
@@ -4301,7 +4538,7 @@
           <w:color w:val="212121"/>
           <w:sz w:val="22"/>
           <w:szCs w:val="22"/>
-          <w:rPrChange w:id="67" w:author="Dave Bridges" w:date="2015-05-04T10:53:00Z">
+          <w:rPrChange w:id="86" w:author="Dave Bridges" w:date="2015-05-04T10:53:00Z">
             <w:rPr>
               <w:rFonts w:ascii="Times New Roman" w:eastAsia="Times New Roman" w:hAnsi="Times New Roman" w:cs="Times New Roman"/>
               <w:color w:val="212121"/>
@@ -4318,7 +4555,7 @@
           <w:sz w:val="22"/>
           <w:szCs w:val="22"/>
           <w:shd w:val="clear" w:color="auto" w:fill="FFFFFF"/>
-          <w:rPrChange w:id="68" w:author="Dave Bridges" w:date="2015-05-04T10:53:00Z">
+          <w:rPrChange w:id="87" w:author="Dave Bridges" w:date="2015-05-04T10:53:00Z">
             <w:rPr>
               <w:rFonts w:ascii="Times New Roman" w:eastAsia="Times New Roman" w:hAnsi="Times New Roman" w:cs="Times New Roman"/>
               <w:color w:val="212121"/>
@@ -4338,7 +4575,7 @@
           <w:sz w:val="22"/>
           <w:szCs w:val="22"/>
           <w:shd w:val="clear" w:color="auto" w:fill="FFFFFF"/>
-          <w:rPrChange w:id="69" w:author="Dave Bridges" w:date="2015-05-04T10:53:00Z">
+          <w:rPrChange w:id="88" w:author="Dave Bridges" w:date="2015-05-04T10:53:00Z">
             <w:rPr>
               <w:rFonts w:ascii="Times New Roman" w:eastAsia="Times New Roman" w:hAnsi="Times New Roman" w:cs="Times New Roman"/>
               <w:color w:val="212121"/>
@@ -4367,7 +4604,7 @@
           <w:sz w:val="22"/>
           <w:szCs w:val="22"/>
           <w:shd w:val="clear" w:color="auto" w:fill="FFFFFF"/>
-          <w:rPrChange w:id="70" w:author="Dave Bridges" w:date="2015-05-04T10:53:00Z">
+          <w:rPrChange w:id="89" w:author="Dave Bridges" w:date="2015-05-04T10:53:00Z">
             <w:rPr>
               <w:rFonts w:ascii="Times New Roman" w:eastAsia="Times New Roman" w:hAnsi="Times New Roman" w:cs="Times New Roman"/>
               <w:b/>
@@ -4388,7 +4625,7 @@
           <w:sz w:val="22"/>
           <w:szCs w:val="22"/>
           <w:shd w:val="clear" w:color="auto" w:fill="FFFFFF"/>
-          <w:rPrChange w:id="71" w:author="Dave Bridges" w:date="2015-05-04T10:53:00Z">
+          <w:rPrChange w:id="90" w:author="Dave Bridges" w:date="2015-05-04T10:53:00Z">
             <w:rPr>
               <w:rFonts w:ascii="Times New Roman" w:eastAsia="Times New Roman" w:hAnsi="Times New Roman" w:cs="Times New Roman"/>
               <w:b/>
@@ -4409,7 +4646,7 @@
           <w:sz w:val="22"/>
           <w:szCs w:val="22"/>
           <w:shd w:val="clear" w:color="auto" w:fill="FFFFFF"/>
-          <w:rPrChange w:id="72" w:author="Dave Bridges" w:date="2015-05-04T10:53:00Z">
+          <w:rPrChange w:id="91" w:author="Dave Bridges" w:date="2015-05-04T10:53:00Z">
             <w:rPr>
               <w:rFonts w:ascii="Times New Roman" w:eastAsia="Times New Roman" w:hAnsi="Times New Roman" w:cs="Times New Roman"/>
               <w:b/>
@@ -4427,7 +4664,7 @@
           <w:b/>
           <w:sz w:val="22"/>
           <w:szCs w:val="22"/>
-          <w:rPrChange w:id="73" w:author="Dave Bridges" w:date="2015-05-04T10:53:00Z">
+          <w:rPrChange w:id="92" w:author="Dave Bridges" w:date="2015-05-04T10:53:00Z">
             <w:rPr>
               <w:rFonts w:ascii="Times New Roman" w:hAnsi="Times New Roman" w:cs="Times New Roman"/>
               <w:b/>
@@ -4445,7 +4682,7 @@
           <w:sz w:val="22"/>
           <w:szCs w:val="22"/>
           <w:shd w:val="clear" w:color="auto" w:fill="FFFFFF"/>
-          <w:rPrChange w:id="74" w:author="Dave Bridges" w:date="2015-05-04T10:53:00Z">
+          <w:rPrChange w:id="93" w:author="Dave Bridges" w:date="2015-05-04T10:53:00Z">
             <w:rPr>
               <w:rFonts w:ascii="Times New Roman" w:eastAsia="Times New Roman" w:hAnsi="Times New Roman" w:cs="Times New Roman"/>
               <w:b/>
@@ -4465,7 +4702,7 @@
           <w:sz w:val="22"/>
           <w:szCs w:val="22"/>
           <w:shd w:val="clear" w:color="auto" w:fill="FFFFFF"/>
-          <w:rPrChange w:id="75" w:author="Dave Bridges" w:date="2015-05-04T10:53:00Z">
+          <w:rPrChange w:id="94" w:author="Dave Bridges" w:date="2015-05-04T10:53:00Z">
             <w:rPr>
               <w:rFonts w:ascii="Times New Roman" w:eastAsia="Times New Roman" w:hAnsi="Times New Roman" w:cs="Times New Roman"/>
               <w:b/>
@@ -4486,7 +4723,7 @@
           <w:sz w:val="22"/>
           <w:szCs w:val="22"/>
           <w:shd w:val="clear" w:color="auto" w:fill="FFFFFF"/>
-          <w:rPrChange w:id="76" w:author="Dave Bridges" w:date="2015-05-04T10:53:00Z">
+          <w:rPrChange w:id="95" w:author="Dave Bridges" w:date="2015-05-04T10:53:00Z">
             <w:rPr>
               <w:rFonts w:ascii="Times New Roman" w:eastAsia="Times New Roman" w:hAnsi="Times New Roman" w:cs="Times New Roman"/>
               <w:b/>
@@ -4507,7 +4744,7 @@
           <w:sz w:val="22"/>
           <w:szCs w:val="22"/>
           <w:shd w:val="clear" w:color="auto" w:fill="FFFFFF"/>
-          <w:rPrChange w:id="77" w:author="Dave Bridges" w:date="2015-05-04T10:53:00Z">
+          <w:rPrChange w:id="96" w:author="Dave Bridges" w:date="2015-05-04T10:53:00Z">
             <w:rPr>
               <w:rFonts w:ascii="Times New Roman" w:eastAsia="Times New Roman" w:hAnsi="Times New Roman" w:cs="Times New Roman"/>
               <w:b/>
@@ -4526,7 +4763,7 @@
           <w:color w:val="000000"/>
           <w:sz w:val="22"/>
           <w:szCs w:val="22"/>
-          <w:rPrChange w:id="78" w:author="Dave Bridges" w:date="2015-05-04T10:53:00Z">
+          <w:rPrChange w:id="97" w:author="Dave Bridges" w:date="2015-05-04T10:53:00Z">
             <w:rPr>
               <w:rFonts w:ascii="Times New Roman" w:eastAsia="Times New Roman" w:hAnsi="Times New Roman" w:cs="Times New Roman"/>
               <w:b/>
@@ -4544,7 +4781,7 @@
           <w:color w:val="000000"/>
           <w:sz w:val="22"/>
           <w:szCs w:val="22"/>
-          <w:rPrChange w:id="79" w:author="Dave Bridges" w:date="2015-05-04T10:53:00Z">
+          <w:rPrChange w:id="98" w:author="Dave Bridges" w:date="2015-05-04T10:53:00Z">
             <w:rPr>
               <w:rFonts w:ascii="Times New Roman" w:eastAsia="Times New Roman" w:hAnsi="Times New Roman" w:cs="Times New Roman"/>
               <w:b/>
@@ -4563,7 +4800,7 @@
           <w:color w:val="000000"/>
           <w:sz w:val="22"/>
           <w:szCs w:val="22"/>
-          <w:rPrChange w:id="80" w:author="Dave Bridges" w:date="2015-05-04T10:53:00Z">
+          <w:rPrChange w:id="99" w:author="Dave Bridges" w:date="2015-05-04T10:53:00Z">
             <w:rPr>
               <w:rFonts w:ascii="Times New Roman" w:eastAsia="Times New Roman" w:hAnsi="Times New Roman" w:cs="Times New Roman"/>
               <w:b/>
@@ -4582,7 +4819,7 @@
           <w:color w:val="000000"/>
           <w:sz w:val="22"/>
           <w:szCs w:val="22"/>
-          <w:rPrChange w:id="81" w:author="Dave Bridges" w:date="2015-05-04T10:53:00Z">
+          <w:rPrChange w:id="100" w:author="Dave Bridges" w:date="2015-05-04T10:53:00Z">
             <w:rPr>
               <w:rFonts w:ascii="Times New Roman" w:eastAsia="Times New Roman" w:hAnsi="Times New Roman" w:cs="Times New Roman"/>
               <w:b/>
@@ -4600,7 +4837,7 @@
           <w:color w:val="000000"/>
           <w:sz w:val="22"/>
           <w:szCs w:val="22"/>
-          <w:rPrChange w:id="82" w:author="Dave Bridges" w:date="2015-05-04T10:53:00Z">
+          <w:rPrChange w:id="101" w:author="Dave Bridges" w:date="2015-05-04T10:53:00Z">
             <w:rPr>
               <w:rFonts w:ascii="Times New Roman" w:eastAsia="Times New Roman" w:hAnsi="Times New Roman" w:cs="Times New Roman"/>
               <w:b/>
@@ -4619,7 +4856,7 @@
           <w:color w:val="000000"/>
           <w:sz w:val="22"/>
           <w:szCs w:val="22"/>
-          <w:rPrChange w:id="83" w:author="Dave Bridges" w:date="2015-05-04T10:53:00Z">
+          <w:rPrChange w:id="102" w:author="Dave Bridges" w:date="2015-05-04T10:53:00Z">
             <w:rPr>
               <w:rFonts w:ascii="Times New Roman" w:eastAsia="Times New Roman" w:hAnsi="Times New Roman" w:cs="Times New Roman"/>
               <w:b/>
@@ -4638,7 +4875,7 @@
           <w:color w:val="000000"/>
           <w:sz w:val="22"/>
           <w:szCs w:val="22"/>
-          <w:rPrChange w:id="84" w:author="Dave Bridges" w:date="2015-05-04T10:53:00Z">
+          <w:rPrChange w:id="103" w:author="Dave Bridges" w:date="2015-05-04T10:53:00Z">
             <w:rPr>
               <w:rFonts w:ascii="Times New Roman" w:eastAsia="Times New Roman" w:hAnsi="Times New Roman" w:cs="Times New Roman"/>
               <w:b/>
@@ -4656,7 +4893,7 @@
           <w:color w:val="000000"/>
           <w:sz w:val="22"/>
           <w:szCs w:val="22"/>
-          <w:rPrChange w:id="85" w:author="Dave Bridges" w:date="2015-05-04T10:53:00Z">
+          <w:rPrChange w:id="104" w:author="Dave Bridges" w:date="2015-05-04T10:53:00Z">
             <w:rPr>
               <w:rFonts w:ascii="Times New Roman" w:eastAsia="Times New Roman" w:hAnsi="Times New Roman" w:cs="Times New Roman"/>
               <w:b/>
@@ -4674,7 +4911,7 @@
           <w:color w:val="000000"/>
           <w:sz w:val="22"/>
           <w:szCs w:val="22"/>
-          <w:rPrChange w:id="86" w:author="Dave Bridges" w:date="2015-05-04T10:53:00Z">
+          <w:rPrChange w:id="105" w:author="Dave Bridges" w:date="2015-05-04T10:53:00Z">
             <w:rPr>
               <w:rFonts w:ascii="Times New Roman" w:eastAsia="Times New Roman" w:hAnsi="Times New Roman" w:cs="Times New Roman"/>
               <w:b/>
@@ -4692,7 +4929,7 @@
           <w:color w:val="000000"/>
           <w:sz w:val="22"/>
           <w:szCs w:val="22"/>
-          <w:rPrChange w:id="87" w:author="Dave Bridges" w:date="2015-05-04T10:53:00Z">
+          <w:rPrChange w:id="106" w:author="Dave Bridges" w:date="2015-05-04T10:53:00Z">
             <w:rPr>
               <w:rFonts w:ascii="Times New Roman" w:eastAsia="Times New Roman" w:hAnsi="Times New Roman" w:cs="Times New Roman"/>
               <w:b/>
@@ -4711,7 +4948,7 @@
           <w:color w:val="000000"/>
           <w:sz w:val="22"/>
           <w:szCs w:val="22"/>
-          <w:rPrChange w:id="88" w:author="Dave Bridges" w:date="2015-05-04T10:53:00Z">
+          <w:rPrChange w:id="107" w:author="Dave Bridges" w:date="2015-05-04T10:53:00Z">
             <w:rPr>
               <w:rFonts w:ascii="Times New Roman" w:eastAsia="Times New Roman" w:hAnsi="Times New Roman" w:cs="Times New Roman"/>
               <w:b/>
@@ -4730,7 +4967,7 @@
           <w:color w:val="000000"/>
           <w:sz w:val="22"/>
           <w:szCs w:val="22"/>
-          <w:rPrChange w:id="89" w:author="Dave Bridges" w:date="2015-05-04T10:53:00Z">
+          <w:rPrChange w:id="108" w:author="Dave Bridges" w:date="2015-05-04T10:53:00Z">
             <w:rPr>
               <w:rFonts w:ascii="Times New Roman" w:eastAsia="Times New Roman" w:hAnsi="Times New Roman" w:cs="Times New Roman"/>
               <w:b/>
@@ -4748,7 +4985,7 @@
           <w:color w:val="000000"/>
           <w:sz w:val="22"/>
           <w:szCs w:val="22"/>
-          <w:rPrChange w:id="90" w:author="Dave Bridges" w:date="2015-05-04T10:53:00Z">
+          <w:rPrChange w:id="109" w:author="Dave Bridges" w:date="2015-05-04T10:53:00Z">
             <w:rPr>
               <w:rFonts w:ascii="Times New Roman" w:eastAsia="Times New Roman" w:hAnsi="Times New Roman" w:cs="Times New Roman"/>
               <w:b/>
@@ -4767,7 +5004,7 @@
           <w:color w:val="000000"/>
           <w:sz w:val="22"/>
           <w:szCs w:val="22"/>
-          <w:rPrChange w:id="91" w:author="Dave Bridges" w:date="2015-05-04T10:53:00Z">
+          <w:rPrChange w:id="110" w:author="Dave Bridges" w:date="2015-05-04T10:53:00Z">
             <w:rPr>
               <w:rFonts w:ascii="Times New Roman" w:eastAsia="Times New Roman" w:hAnsi="Times New Roman" w:cs="Times New Roman"/>
               <w:b/>
@@ -4786,7 +5023,7 @@
           <w:color w:val="000000"/>
           <w:sz w:val="22"/>
           <w:szCs w:val="22"/>
-          <w:rPrChange w:id="92" w:author="Dave Bridges" w:date="2015-05-04T10:53:00Z">
+          <w:rPrChange w:id="111" w:author="Dave Bridges" w:date="2015-05-04T10:53:00Z">
             <w:rPr>
               <w:rFonts w:ascii="Times New Roman" w:eastAsia="Times New Roman" w:hAnsi="Times New Roman" w:cs="Times New Roman"/>
               <w:b/>
@@ -4805,7 +5042,7 @@
           <w:color w:val="000000"/>
           <w:sz w:val="22"/>
           <w:szCs w:val="22"/>
-          <w:rPrChange w:id="93" w:author="Dave Bridges" w:date="2015-05-04T10:53:00Z">
+          <w:rPrChange w:id="112" w:author="Dave Bridges" w:date="2015-05-04T10:53:00Z">
             <w:rPr>
               <w:rFonts w:ascii="Times New Roman" w:eastAsia="Times New Roman" w:hAnsi="Times New Roman" w:cs="Times New Roman"/>
               <w:b/>
@@ -4824,7 +5061,7 @@
           <w:color w:val="000000"/>
           <w:sz w:val="22"/>
           <w:szCs w:val="22"/>
-          <w:rPrChange w:id="94" w:author="Dave Bridges" w:date="2015-05-04T10:53:00Z">
+          <w:rPrChange w:id="113" w:author="Dave Bridges" w:date="2015-05-04T10:53:00Z">
             <w:rPr>
               <w:rFonts w:ascii="Times New Roman" w:eastAsia="Times New Roman" w:hAnsi="Times New Roman" w:cs="Times New Roman"/>
               <w:b/>
@@ -4843,7 +5080,7 @@
           <w:color w:val="000000"/>
           <w:sz w:val="22"/>
           <w:szCs w:val="22"/>
-          <w:rPrChange w:id="95" w:author="Dave Bridges" w:date="2015-05-04T10:53:00Z">
+          <w:rPrChange w:id="114" w:author="Dave Bridges" w:date="2015-05-04T10:53:00Z">
             <w:rPr>
               <w:rFonts w:ascii="Times New Roman" w:eastAsia="Times New Roman" w:hAnsi="Times New Roman" w:cs="Times New Roman"/>
               <w:b/>
@@ -4862,7 +5099,7 @@
           <w:color w:val="000000"/>
           <w:sz w:val="22"/>
           <w:szCs w:val="22"/>
-          <w:rPrChange w:id="96" w:author="Dave Bridges" w:date="2015-05-04T10:53:00Z">
+          <w:rPrChange w:id="115" w:author="Dave Bridges" w:date="2015-05-04T10:53:00Z">
             <w:rPr>
               <w:rFonts w:ascii="Times New Roman" w:eastAsia="Times New Roman" w:hAnsi="Times New Roman" w:cs="Times New Roman"/>
               <w:b/>
@@ -5653,7 +5890,11 @@
           </mc:Choice>
           <mc:Fallback>
             <w:pict>
-              <v:shape id="Text Box 1" o:spid="_x0000_s1028" type="#_x0000_t202" style="position:absolute;margin-left:180pt;margin-top:9pt;width:243pt;height:180pt;z-index:251659264;visibility:visible;mso-wrap-style:square;mso-width-percent:0;mso-wrap-distance-left:9pt;mso-wrap-distance-top:0;mso-wrap-distance-right:9pt;mso-wrap-distance-bottom:0;mso-position-horizontal:absolute;mso-position-horizontal-relative:text;mso-position-vertical:absolute;mso-position-vertical-relative:text;mso-width-percent:0;mso-width-relative:margin;v-text-anchor:top" o:gfxdata="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" filled="f" stroked="f">
+              <v:shapetype id="_x0000_t202" coordsize="21600,21600" o:spt="202" path="m0,0l0,21600,21600,21600,21600,0xe">
+                <v:stroke joinstyle="miter"/>
+                <v:path gradientshapeok="t" o:connecttype="rect"/>
+              </v:shapetype>
+              <v:shape id="Text Box 1" o:spid="_x0000_s1028" type="#_x0000_t202" style="position:absolute;margin-left:180pt;margin-top:9pt;width:243pt;height:180pt;z-index:251659264;visibility:visible;mso-wrap-style:square;mso-width-percent:0;mso-wrap-distance-left:9pt;mso-wrap-distance-top:0;mso-wrap-distance-right:9pt;mso-wrap-distance-bottom:0;mso-position-horizontal:absolute;mso-position-horizontal-relative:text;mso-position-vertical:absolute;mso-position-vertical-relative:text;mso-width-percent:0;mso-width-relative:margin;v-text-anchor:top" o:gfxdata="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" filled="f" stroked="f">
                 <v:textbox>
                   <w:txbxContent>
                     <w:p>
@@ -6456,19 +6697,7 @@
           <w:szCs w:val="22"/>
           <w:shd w:val="clear" w:color="auto" w:fill="FFFFFF"/>
         </w:rPr>
-        <w:t xml:space="preserve">As described in the DESeq2 paper, this functionality was built in order to improve </w:t>
-      </w:r>
-      <w:r>
-        <w:rPr>
-          <w:rFonts w:ascii="Times New Roman" w:eastAsia="Times New Roman" w:hAnsi="Times New Roman" w:cs="Times New Roman"/>
-          <w:b/>
-          <w:color w:val="212121"/>
-          <w:sz w:val="22"/>
-          <w:szCs w:val="22"/>
-          <w:shd w:val="clear" w:color="auto" w:fill="FFFFFF"/>
-        </w:rPr>
-        <w:lastRenderedPageBreak/>
-        <w:t xml:space="preserve">statistical power by ignoring genes with excessive variance that were unlikely to yield statistically significant results.  This brings up an important limitation, in that we could potentially miss genes that have extremely high fold change but significant within-group variance. </w:t>
+        <w:t xml:space="preserve">As described in the DESeq2 paper, this functionality was built in order to improve statistical power by ignoring genes with excessive variance that were unlikely to yield statistically significant results.  This brings up an important limitation, in that we could potentially miss genes that have extremely high fold change but significant within-group variance. </w:t>
       </w:r>
       <w:r>
         <w:rPr>
@@ -6547,7 +6776,7 @@
         </w:rPr>
         <w:t xml:space="preserve"> and no calculated p-value.  Other than ELOVL6, FADS1/2, we identified </w:t>
       </w:r>
-      <w:del w:id="97" w:author="Dave Bridges" w:date="2015-05-04T11:20:00Z">
+      <w:del w:id="116" w:author="Dave Bridges" w:date="2015-05-04T11:20:00Z">
         <w:r>
           <w:rPr>
             <w:rFonts w:ascii="Times New Roman" w:eastAsia="Times New Roman" w:hAnsi="Times New Roman" w:cs="Times New Roman"/>
@@ -6560,7 +6789,7 @@
           <w:delText>the following</w:delText>
         </w:r>
       </w:del>
-      <w:ins w:id="98" w:author="Dave Bridges" w:date="2015-05-04T11:20:00Z">
+      <w:ins w:id="117" w:author="Dave Bridges" w:date="2015-05-04T11:20:00Z">
         <w:r>
           <w:rPr>
             <w:rFonts w:ascii="Times New Roman" w:eastAsia="Times New Roman" w:hAnsi="Times New Roman" w:cs="Times New Roman"/>
@@ -6595,7 +6824,7 @@
         </w:rPr>
         <w:t>, most of which we have described in our analysis but have not reported a p-value</w:t>
       </w:r>
-      <w:ins w:id="99" w:author="Dave Bridges" w:date="2015-05-04T11:20:00Z">
+      <w:ins w:id="118" w:author="Dave Bridges" w:date="2015-05-04T11:20:00Z">
         <w:r>
           <w:rPr>
             <w:rFonts w:ascii="Times New Roman" w:eastAsia="Times New Roman" w:hAnsi="Times New Roman" w:cs="Times New Roman"/>
@@ -6608,8 +6837,6 @@
           <w:t xml:space="preserve"> in Table 1 of this response</w:t>
         </w:r>
       </w:ins>
-      <w:bookmarkStart w:id="100" w:name="_GoBack"/>
-      <w:bookmarkEnd w:id="100"/>
       <w:r>
         <w:rPr>
           <w:rFonts w:ascii="Times New Roman" w:eastAsia="Times New Roman" w:hAnsi="Times New Roman" w:cs="Times New Roman"/>
@@ -7040,7 +7267,7 @@
           <w:sz w:val="22"/>
           <w:szCs w:val="22"/>
           <w:shd w:val="clear" w:color="auto" w:fill="FFFFFF"/>
-          <w:rPrChange w:id="101" w:author="Dave Bridges" w:date="2015-05-04T10:53:00Z">
+          <w:rPrChange w:id="119" w:author="Dave Bridges" w:date="2015-05-04T10:53:00Z">
             <w:rPr>
               <w:rFonts w:ascii="Times New Roman" w:eastAsia="Times New Roman" w:hAnsi="Times New Roman" w:cs="Times New Roman"/>
               <w:b/>
@@ -7060,16 +7287,6 @@
           <w:sz w:val="22"/>
           <w:szCs w:val="22"/>
           <w:shd w:val="clear" w:color="auto" w:fill="FFFFFF"/>
-          <w:rPrChange w:id="102" w:author="Dave Bridges" w:date="2015-05-04T10:53:00Z">
-            <w:rPr>
-              <w:rFonts w:ascii="Times New Roman" w:eastAsia="Times New Roman" w:hAnsi="Times New Roman" w:cs="Times New Roman"/>
-              <w:b/>
-              <w:i/>
-              <w:color w:val="212121"/>
-              <w:sz w:val="22"/>
-              <w:shd w:val="clear" w:color="auto" w:fill="FFFFFF"/>
-            </w:rPr>
-          </w:rPrChange>
         </w:rPr>
         <w:t>LPL, LIPE</w:t>
       </w:r>
@@ -7081,7 +7298,75 @@
           <w:sz w:val="22"/>
           <w:szCs w:val="22"/>
           <w:shd w:val="clear" w:color="auto" w:fill="FFFFFF"/>
-          <w:rPrChange w:id="103" w:author="Dave Bridges" w:date="2015-05-04T10:53:00Z">
+        </w:rPr>
+        <w:t xml:space="preserve"> and </w:t>
+      </w:r>
+      <w:r>
+        <w:rPr>
+          <w:rFonts w:ascii="Times New Roman" w:eastAsia="Times New Roman" w:hAnsi="Times New Roman" w:cs="Times New Roman"/>
+          <w:b/>
+          <w:i/>
+          <w:color w:val="212121"/>
+          <w:sz w:val="22"/>
+          <w:szCs w:val="22"/>
+          <w:shd w:val="clear" w:color="auto" w:fill="FFFFFF"/>
+        </w:rPr>
+        <w:t>PNPLA2</w:t>
+      </w:r>
+      <w:r>
+        <w:rPr>
+          <w:rFonts w:ascii="Times New Roman" w:eastAsia="Times New Roman" w:hAnsi="Times New Roman" w:cs="Times New Roman"/>
+          <w:b/>
+          <w:color w:val="212121"/>
+          <w:sz w:val="22"/>
+          <w:szCs w:val="22"/>
+          <w:shd w:val="clear" w:color="auto" w:fill="FFFFFF"/>
+        </w:rPr>
+        <w:t xml:space="preserve"> did not reach statistical significance.  Of the genes in Figure 4E, </w:t>
+      </w:r>
+      <w:r>
+        <w:rPr>
+          <w:rFonts w:ascii="Times New Roman" w:eastAsia="Times New Roman" w:hAnsi="Times New Roman" w:cs="Times New Roman"/>
+          <w:b/>
+          <w:i/>
+          <w:color w:val="212121"/>
+          <w:sz w:val="22"/>
+          <w:szCs w:val="22"/>
+          <w:shd w:val="clear" w:color="auto" w:fill="FFFFFF"/>
+        </w:rPr>
+        <w:t>DHCR24</w:t>
+      </w:r>
+      <w:r>
+        <w:rPr>
+          <w:rFonts w:ascii="Times New Roman" w:eastAsia="Times New Roman" w:hAnsi="Times New Roman" w:cs="Times New Roman"/>
+          <w:b/>
+          <w:color w:val="212121"/>
+          <w:sz w:val="22"/>
+          <w:szCs w:val="22"/>
+          <w:shd w:val="clear" w:color="auto" w:fill="FFFFFF"/>
+        </w:rPr>
+        <w:t xml:space="preserve"> was statistically significant, and an asterisk was added.  To ensure that t</w:t>
+      </w:r>
+      <w:r>
+        <w:rPr>
+          <w:rFonts w:ascii="Times New Roman" w:eastAsia="Times New Roman" w:hAnsi="Times New Roman" w:cs="Times New Roman"/>
+          <w:b/>
+          <w:color w:val="212121"/>
+          <w:sz w:val="22"/>
+          <w:szCs w:val="22"/>
+          <w:shd w:val="clear" w:color="auto" w:fill="FFFFFF"/>
+        </w:rPr>
+        <w:t>here were no other missing denotations of significance in the figures, we carefully re-examined all the bar graphs presented in thi</w:t>
+      </w:r>
+      <w:r>
+        <w:rPr>
+          <w:rFonts w:ascii="Times New Roman" w:eastAsia="Times New Roman" w:hAnsi="Times New Roman" w:cs="Times New Roman"/>
+          <w:b/>
+          <w:color w:val="212121"/>
+          <w:sz w:val="22"/>
+          <w:szCs w:val="22"/>
+          <w:shd w:val="clear" w:color="auto" w:fill="FFFFFF"/>
+          <w:rPrChange w:id="120" w:author="Dave Bridges" w:date="2015-05-04T10:53:00Z">
             <w:rPr>
               <w:rFonts w:ascii="Times New Roman" w:eastAsia="Times New Roman" w:hAnsi="Times New Roman" w:cs="Times New Roman"/>
               <w:b/>
@@ -7091,39 +7376,17 @@
             </w:rPr>
           </w:rPrChange>
         </w:rPr>
-        <w:t xml:space="preserve"> and </w:t>
-      </w:r>
-      <w:r>
-        <w:rPr>
-          <w:rFonts w:ascii="Times New Roman" w:eastAsia="Times New Roman" w:hAnsi="Times New Roman" w:cs="Times New Roman"/>
-          <w:b/>
-          <w:i/>
-          <w:color w:val="212121"/>
-          <w:sz w:val="22"/>
-          <w:szCs w:val="22"/>
-          <w:shd w:val="clear" w:color="auto" w:fill="FFFFFF"/>
-          <w:rPrChange w:id="104" w:author="Dave Bridges" w:date="2015-05-04T10:53:00Z">
-            <w:rPr>
-              <w:rFonts w:ascii="Times New Roman" w:eastAsia="Times New Roman" w:hAnsi="Times New Roman" w:cs="Times New Roman"/>
-              <w:b/>
-              <w:i/>
-              <w:color w:val="212121"/>
-              <w:sz w:val="22"/>
-              <w:shd w:val="clear" w:color="auto" w:fill="FFFFFF"/>
-            </w:rPr>
-          </w:rPrChange>
-        </w:rPr>
-        <w:t>PNPLA2</w:t>
-      </w:r>
-      <w:r>
-        <w:rPr>
-          <w:rFonts w:ascii="Times New Roman" w:eastAsia="Times New Roman" w:hAnsi="Times New Roman" w:cs="Times New Roman"/>
-          <w:b/>
-          <w:color w:val="212121"/>
-          <w:sz w:val="22"/>
-          <w:szCs w:val="22"/>
-          <w:shd w:val="clear" w:color="auto" w:fill="FFFFFF"/>
-          <w:rPrChange w:id="105" w:author="Dave Bridges" w:date="2015-05-04T10:53:00Z">
+        <w:t>s manuscript and checked their q</w:t>
+      </w:r>
+      <w:r>
+        <w:rPr>
+          <w:rFonts w:ascii="Times New Roman" w:eastAsia="Times New Roman" w:hAnsi="Times New Roman" w:cs="Times New Roman"/>
+          <w:b/>
+          <w:color w:val="212121"/>
+          <w:sz w:val="22"/>
+          <w:szCs w:val="22"/>
+          <w:shd w:val="clear" w:color="auto" w:fill="FFFFFF"/>
+          <w:rPrChange w:id="121" w:author="Dave Bridges" w:date="2015-05-04T10:53:00Z">
             <w:rPr>
               <w:rFonts w:ascii="Times New Roman" w:eastAsia="Times New Roman" w:hAnsi="Times New Roman" w:cs="Times New Roman"/>
               <w:b/>
@@ -7133,39 +7396,18 @@
             </w:rPr>
           </w:rPrChange>
         </w:rPr>
-        <w:t xml:space="preserve"> did not reach statistical significance.  Of the genes in Figure 4E, </w:t>
-      </w:r>
-      <w:r>
-        <w:rPr>
-          <w:rFonts w:ascii="Times New Roman" w:eastAsia="Times New Roman" w:hAnsi="Times New Roman" w:cs="Times New Roman"/>
-          <w:b/>
-          <w:i/>
-          <w:color w:val="212121"/>
-          <w:sz w:val="22"/>
-          <w:szCs w:val="22"/>
-          <w:shd w:val="clear" w:color="auto" w:fill="FFFFFF"/>
-          <w:rPrChange w:id="106" w:author="Dave Bridges" w:date="2015-05-04T10:53:00Z">
-            <w:rPr>
-              <w:rFonts w:ascii="Times New Roman" w:eastAsia="Times New Roman" w:hAnsi="Times New Roman" w:cs="Times New Roman"/>
-              <w:b/>
-              <w:i/>
-              <w:color w:val="212121"/>
-              <w:sz w:val="22"/>
-              <w:shd w:val="clear" w:color="auto" w:fill="FFFFFF"/>
-            </w:rPr>
-          </w:rPrChange>
-        </w:rPr>
-        <w:t>DHCR24</w:t>
-      </w:r>
-      <w:r>
-        <w:rPr>
-          <w:rFonts w:ascii="Times New Roman" w:eastAsia="Times New Roman" w:hAnsi="Times New Roman" w:cs="Times New Roman"/>
-          <w:b/>
-          <w:color w:val="212121"/>
-          <w:sz w:val="22"/>
-          <w:szCs w:val="22"/>
-          <w:shd w:val="clear" w:color="auto" w:fill="FFFFFF"/>
-          <w:rPrChange w:id="107" w:author="Dave Bridges" w:date="2015-05-04T10:53:00Z">
+        <w:t xml:space="preserve">-values.  No other mistakes were </w:t>
+      </w:r>
+      <w:proofErr w:type="gramStart"/>
+      <w:r>
+        <w:rPr>
+          <w:rFonts w:ascii="Times New Roman" w:eastAsia="Times New Roman" w:hAnsi="Times New Roman" w:cs="Times New Roman"/>
+          <w:b/>
+          <w:color w:val="212121"/>
+          <w:sz w:val="22"/>
+          <w:szCs w:val="22"/>
+          <w:shd w:val="clear" w:color="auto" w:fill="FFFFFF"/>
+          <w:rPrChange w:id="122" w:author="Dave Bridges" w:date="2015-05-04T10:53:00Z">
             <w:rPr>
               <w:rFonts w:ascii="Times New Roman" w:eastAsia="Times New Roman" w:hAnsi="Times New Roman" w:cs="Times New Roman"/>
               <w:b/>
@@ -7175,298 +7417,10 @@
             </w:rPr>
           </w:rPrChange>
         </w:rPr>
-        <w:t xml:space="preserve"> was statistically significant, and an asterisk was added.  To ensure that t</w:t>
-      </w:r>
-      <w:r>
-        <w:rPr>
-          <w:rFonts w:ascii="Times New Roman" w:eastAsia="Times New Roman" w:hAnsi="Times New Roman" w:cs="Times New Roman"/>
-          <w:b/>
-          <w:color w:val="212121"/>
-          <w:sz w:val="22"/>
-          <w:szCs w:val="22"/>
-          <w:shd w:val="clear" w:color="auto" w:fill="FFFFFF"/>
-          <w:rPrChange w:id="108" w:author="Dave Bridges" w:date="2015-05-04T10:53:00Z">
-            <w:rPr>
-              <w:rFonts w:ascii="Times New Roman" w:eastAsia="Times New Roman" w:hAnsi="Times New Roman" w:cs="Times New Roman"/>
-              <w:b/>
-              <w:color w:val="212121"/>
-              <w:sz w:val="22"/>
-              <w:shd w:val="clear" w:color="auto" w:fill="FFFFFF"/>
-            </w:rPr>
-          </w:rPrChange>
-        </w:rPr>
-        <w:t>here were no other missing denotations of significance in the figures, we carefully re-examined all the bar graphs presented in thi</w:t>
-      </w:r>
-      <w:r>
-        <w:rPr>
-          <w:rFonts w:ascii="Times New Roman" w:eastAsia="Times New Roman" w:hAnsi="Times New Roman" w:cs="Times New Roman"/>
-          <w:b/>
-          <w:color w:val="212121"/>
-          <w:sz w:val="22"/>
-          <w:szCs w:val="22"/>
-          <w:shd w:val="clear" w:color="auto" w:fill="FFFFFF"/>
-          <w:rPrChange w:id="109" w:author="Dave Bridges" w:date="2015-05-04T10:53:00Z">
-            <w:rPr>
-              <w:rFonts w:ascii="Times New Roman" w:eastAsia="Times New Roman" w:hAnsi="Times New Roman" w:cs="Times New Roman"/>
-              <w:b/>
-              <w:color w:val="212121"/>
-              <w:sz w:val="22"/>
-              <w:shd w:val="clear" w:color="auto" w:fill="FFFFFF"/>
-            </w:rPr>
-          </w:rPrChange>
-        </w:rPr>
-        <w:t>s manuscript and checked their q</w:t>
-      </w:r>
-      <w:r>
-        <w:rPr>
-          <w:rFonts w:ascii="Times New Roman" w:eastAsia="Times New Roman" w:hAnsi="Times New Roman" w:cs="Times New Roman"/>
-          <w:b/>
-          <w:color w:val="212121"/>
-          <w:sz w:val="22"/>
-          <w:szCs w:val="22"/>
-          <w:shd w:val="clear" w:color="auto" w:fill="FFFFFF"/>
-          <w:rPrChange w:id="110" w:author="Dave Bridges" w:date="2015-05-04T10:53:00Z">
-            <w:rPr>
-              <w:rFonts w:ascii="Times New Roman" w:eastAsia="Times New Roman" w:hAnsi="Times New Roman" w:cs="Times New Roman"/>
-              <w:b/>
-              <w:color w:val="212121"/>
-              <w:sz w:val="22"/>
-              <w:shd w:val="clear" w:color="auto" w:fill="FFFFFF"/>
-            </w:rPr>
-          </w:rPrChange>
-        </w:rPr>
-        <w:t xml:space="preserve">-values.  No other mistakes were </w:t>
-      </w:r>
-      <w:proofErr w:type="gramStart"/>
-      <w:r>
-        <w:rPr>
-          <w:rFonts w:ascii="Times New Roman" w:eastAsia="Times New Roman" w:hAnsi="Times New Roman" w:cs="Times New Roman"/>
-          <w:b/>
-          <w:color w:val="212121"/>
-          <w:sz w:val="22"/>
-          <w:szCs w:val="22"/>
-          <w:shd w:val="clear" w:color="auto" w:fill="FFFFFF"/>
-          <w:rPrChange w:id="111" w:author="Dave Bridges" w:date="2015-05-04T10:53:00Z">
-            <w:rPr>
-              <w:rFonts w:ascii="Times New Roman" w:eastAsia="Times New Roman" w:hAnsi="Times New Roman" w:cs="Times New Roman"/>
-              <w:b/>
-              <w:color w:val="212121"/>
-              <w:sz w:val="22"/>
-              <w:shd w:val="clear" w:color="auto" w:fill="FFFFFF"/>
-            </w:rPr>
-          </w:rPrChange>
-        </w:rPr>
         <w:t>found,</w:t>
       </w:r>
       <w:proofErr w:type="gramEnd"/>
       <w:r>
-        <w:rPr>
-          <w:rFonts w:ascii="Times New Roman" w:eastAsia="Times New Roman" w:hAnsi="Times New Roman" w:cs="Times New Roman"/>
-          <w:b/>
-          <w:color w:val="212121"/>
-          <w:sz w:val="22"/>
-          <w:szCs w:val="22"/>
-          <w:shd w:val="clear" w:color="auto" w:fill="FFFFFF"/>
-          <w:rPrChange w:id="112" w:author="Dave Bridges" w:date="2015-05-04T10:53:00Z">
-            <w:rPr>
-              <w:rFonts w:ascii="Times New Roman" w:eastAsia="Times New Roman" w:hAnsi="Times New Roman" w:cs="Times New Roman"/>
-              <w:b/>
-              <w:color w:val="212121"/>
-              <w:sz w:val="22"/>
-              <w:shd w:val="clear" w:color="auto" w:fill="FFFFFF"/>
-            </w:rPr>
-          </w:rPrChange>
-        </w:rPr>
-        <w:t xml:space="preserve"> we thank the reviewer for noting these.</w:t>
-      </w:r>
-    </w:p>
-    <w:p>
-      <w:pPr>
-        <w:rPr>
-          <w:rFonts w:ascii="Times New Roman" w:eastAsia="Times New Roman" w:hAnsi="Times New Roman" w:cs="Times New Roman"/>
-          <w:color w:val="212121"/>
-          <w:sz w:val="22"/>
-          <w:szCs w:val="22"/>
-          <w:shd w:val="clear" w:color="auto" w:fill="FFFFFF"/>
-          <w:rPrChange w:id="113" w:author="Dave Bridges" w:date="2015-05-04T10:53:00Z">
-            <w:rPr>
-              <w:rFonts w:ascii="Times New Roman" w:eastAsia="Times New Roman" w:hAnsi="Times New Roman" w:cs="Times New Roman"/>
-              <w:color w:val="212121"/>
-              <w:sz w:val="22"/>
-              <w:shd w:val="clear" w:color="auto" w:fill="FFFFFF"/>
-            </w:rPr>
-          </w:rPrChange>
-        </w:rPr>
-      </w:pPr>
-      <w:r>
-        <w:rPr>
-          <w:rFonts w:ascii="Times New Roman" w:eastAsia="Times New Roman" w:hAnsi="Times New Roman" w:cs="Times New Roman"/>
-          <w:color w:val="212121"/>
-          <w:sz w:val="22"/>
-          <w:szCs w:val="22"/>
-          <w:rPrChange w:id="114" w:author="Dave Bridges" w:date="2015-05-04T10:53:00Z">
-            <w:rPr>
-              <w:rFonts w:ascii="Times New Roman" w:eastAsia="Times New Roman" w:hAnsi="Times New Roman" w:cs="Times New Roman"/>
-              <w:color w:val="212121"/>
-              <w:sz w:val="22"/>
-            </w:rPr>
-          </w:rPrChange>
-        </w:rPr>
-        <w:br/>
-      </w:r>
-      <w:r>
-        <w:rPr>
-          <w:rFonts w:ascii="Times New Roman" w:eastAsia="Times New Roman" w:hAnsi="Times New Roman" w:cs="Times New Roman"/>
-          <w:color w:val="212121"/>
-          <w:sz w:val="22"/>
-          <w:szCs w:val="22"/>
-          <w:shd w:val="clear" w:color="auto" w:fill="FFFFFF"/>
-          <w:rPrChange w:id="115" w:author="Dave Bridges" w:date="2015-05-04T10:53:00Z">
-            <w:rPr>
-              <w:rFonts w:ascii="Times New Roman" w:eastAsia="Times New Roman" w:hAnsi="Times New Roman" w:cs="Times New Roman"/>
-              <w:color w:val="212121"/>
-              <w:sz w:val="22"/>
-              <w:shd w:val="clear" w:color="auto" w:fill="FFFFFF"/>
-            </w:rPr>
-          </w:rPrChange>
-        </w:rPr>
-        <w:t>3.      Consider representing the gene expression data as a table that includes the p values. The graphs are cumbersome and don’t add to the manuscript.</w:t>
-      </w:r>
-    </w:p>
-    <w:p>
-      <w:pPr>
-        <w:rPr>
-          <w:rFonts w:ascii="Times New Roman" w:eastAsia="Times New Roman" w:hAnsi="Times New Roman" w:cs="Times New Roman"/>
-          <w:color w:val="212121"/>
-          <w:sz w:val="22"/>
-          <w:szCs w:val="22"/>
-          <w:shd w:val="clear" w:color="auto" w:fill="FFFFFF"/>
-          <w:rPrChange w:id="116" w:author="Dave Bridges" w:date="2015-05-04T10:53:00Z">
-            <w:rPr>
-              <w:rFonts w:ascii="Times New Roman" w:eastAsia="Times New Roman" w:hAnsi="Times New Roman" w:cs="Times New Roman"/>
-              <w:color w:val="212121"/>
-              <w:sz w:val="22"/>
-              <w:shd w:val="clear" w:color="auto" w:fill="FFFFFF"/>
-            </w:rPr>
-          </w:rPrChange>
-        </w:rPr>
-      </w:pPr>
-    </w:p>
-    <w:p>
-      <w:pPr>
-        <w:rPr>
-          <w:rFonts w:ascii="Times New Roman" w:eastAsia="Times New Roman" w:hAnsi="Times New Roman" w:cs="Times New Roman"/>
-          <w:b/>
-          <w:color w:val="212121"/>
-          <w:sz w:val="22"/>
-          <w:szCs w:val="22"/>
-          <w:shd w:val="clear" w:color="auto" w:fill="FFFFFF"/>
-          <w:rPrChange w:id="117" w:author="Dave Bridges" w:date="2015-05-04T10:53:00Z">
-            <w:rPr>
-              <w:rFonts w:ascii="Times New Roman" w:eastAsia="Times New Roman" w:hAnsi="Times New Roman" w:cs="Times New Roman"/>
-              <w:b/>
-              <w:color w:val="212121"/>
-              <w:sz w:val="22"/>
-              <w:shd w:val="clear" w:color="auto" w:fill="FFFFFF"/>
-            </w:rPr>
-          </w:rPrChange>
-        </w:rPr>
-      </w:pPr>
-      <w:r>
-        <w:rPr>
-          <w:rFonts w:ascii="Times New Roman" w:eastAsia="Times New Roman" w:hAnsi="Times New Roman" w:cs="Times New Roman"/>
-          <w:b/>
-          <w:color w:val="212121"/>
-          <w:sz w:val="22"/>
-          <w:szCs w:val="22"/>
-          <w:shd w:val="clear" w:color="auto" w:fill="FFFFFF"/>
-          <w:rPrChange w:id="118" w:author="Dave Bridges" w:date="2015-05-04T10:53:00Z">
-            <w:rPr>
-              <w:rFonts w:ascii="Times New Roman" w:eastAsia="Times New Roman" w:hAnsi="Times New Roman" w:cs="Times New Roman"/>
-              <w:b/>
-              <w:color w:val="212121"/>
-              <w:sz w:val="22"/>
-              <w:shd w:val="clear" w:color="auto" w:fill="FFFFFF"/>
-            </w:rPr>
-          </w:rPrChange>
-        </w:rPr>
-        <w:t>The gene expression data is provided in Supplementary Table 1.</w:t>
-      </w:r>
-    </w:p>
-    <w:p>
-      <w:pPr>
-        <w:rPr>
-          <w:rFonts w:ascii="Times New Roman" w:eastAsia="Times New Roman" w:hAnsi="Times New Roman" w:cs="Times New Roman"/>
-          <w:color w:val="212121"/>
-          <w:sz w:val="22"/>
-          <w:szCs w:val="22"/>
-          <w:shd w:val="clear" w:color="auto" w:fill="FFFFFF"/>
-          <w:rPrChange w:id="119" w:author="Dave Bridges" w:date="2015-05-04T10:53:00Z">
-            <w:rPr>
-              <w:rFonts w:ascii="Times New Roman" w:eastAsia="Times New Roman" w:hAnsi="Times New Roman" w:cs="Times New Roman"/>
-              <w:color w:val="212121"/>
-              <w:sz w:val="22"/>
-              <w:shd w:val="clear" w:color="auto" w:fill="FFFFFF"/>
-            </w:rPr>
-          </w:rPrChange>
-        </w:rPr>
-      </w:pPr>
-      <w:r>
-        <w:rPr>
-          <w:rFonts w:ascii="Times New Roman" w:eastAsia="Times New Roman" w:hAnsi="Times New Roman" w:cs="Times New Roman"/>
-          <w:color w:val="212121"/>
-          <w:sz w:val="22"/>
-          <w:szCs w:val="22"/>
-          <w:rPrChange w:id="120" w:author="Dave Bridges" w:date="2015-05-04T10:53:00Z">
-            <w:rPr>
-              <w:rFonts w:ascii="Times New Roman" w:eastAsia="Times New Roman" w:hAnsi="Times New Roman" w:cs="Times New Roman"/>
-              <w:color w:val="212121"/>
-              <w:sz w:val="22"/>
-            </w:rPr>
-          </w:rPrChange>
-        </w:rPr>
-        <w:br/>
-      </w:r>
-      <w:r>
-        <w:rPr>
-          <w:rFonts w:ascii="Times New Roman" w:eastAsia="Times New Roman" w:hAnsi="Times New Roman" w:cs="Times New Roman"/>
-          <w:color w:val="212121"/>
-          <w:sz w:val="22"/>
-          <w:szCs w:val="22"/>
-          <w:shd w:val="clear" w:color="auto" w:fill="FFFFFF"/>
-          <w:rPrChange w:id="121" w:author="Dave Bridges" w:date="2015-05-04T10:53:00Z">
-            <w:rPr>
-              <w:rFonts w:ascii="Times New Roman" w:eastAsia="Times New Roman" w:hAnsi="Times New Roman" w:cs="Times New Roman"/>
-              <w:color w:val="212121"/>
-              <w:sz w:val="22"/>
-              <w:shd w:val="clear" w:color="auto" w:fill="FFFFFF"/>
-            </w:rPr>
-          </w:rPrChange>
-        </w:rPr>
-        <w:t>4.      Lines 337-39, 340 and figure 7A; this graph should be removed and text rewritten. There are no clear differences, statistically or otherwise.</w:t>
-      </w:r>
-    </w:p>
-    <w:p>
-      <w:pPr>
-        <w:rPr>
-          <w:rFonts w:ascii="Times New Roman" w:eastAsia="Times New Roman" w:hAnsi="Times New Roman" w:cs="Times New Roman"/>
-          <w:color w:val="212121"/>
-          <w:sz w:val="22"/>
-          <w:szCs w:val="22"/>
-          <w:shd w:val="clear" w:color="auto" w:fill="FFFFFF"/>
-          <w:rPrChange w:id="122" w:author="Dave Bridges" w:date="2015-05-04T10:53:00Z">
-            <w:rPr>
-              <w:rFonts w:ascii="Times New Roman" w:eastAsia="Times New Roman" w:hAnsi="Times New Roman" w:cs="Times New Roman"/>
-              <w:color w:val="212121"/>
-              <w:sz w:val="22"/>
-              <w:shd w:val="clear" w:color="auto" w:fill="FFFFFF"/>
-            </w:rPr>
-          </w:rPrChange>
-        </w:rPr>
-      </w:pPr>
-    </w:p>
-    <w:p>
-      <w:pPr>
         <w:rPr>
           <w:rFonts w:ascii="Times New Roman" w:eastAsia="Times New Roman" w:hAnsi="Times New Roman" w:cs="Times New Roman"/>
           <w:b/>
@@ -7484,11 +7438,13 @@
             </w:rPr>
           </w:rPrChange>
         </w:rPr>
-      </w:pPr>
-      <w:r>
-        <w:rPr>
-          <w:rFonts w:ascii="Times New Roman" w:eastAsia="Times New Roman" w:hAnsi="Times New Roman" w:cs="Times New Roman"/>
-          <w:b/>
+        <w:t xml:space="preserve"> we thank the reviewer for noting these.</w:t>
+      </w:r>
+    </w:p>
+    <w:p>
+      <w:pPr>
+        <w:rPr>
+          <w:rFonts w:ascii="Times New Roman" w:eastAsia="Times New Roman" w:hAnsi="Times New Roman" w:cs="Times New Roman"/>
           <w:color w:val="212121"/>
           <w:sz w:val="22"/>
           <w:szCs w:val="22"/>
@@ -7496,79 +7452,69 @@
           <w:rPrChange w:id="124" w:author="Dave Bridges" w:date="2015-05-04T10:53:00Z">
             <w:rPr>
               <w:rFonts w:ascii="Times New Roman" w:eastAsia="Times New Roman" w:hAnsi="Times New Roman" w:cs="Times New Roman"/>
-              <w:b/>
               <w:color w:val="212121"/>
               <w:sz w:val="22"/>
               <w:shd w:val="clear" w:color="auto" w:fill="FFFFFF"/>
             </w:rPr>
           </w:rPrChange>
         </w:rPr>
-        <w:t xml:space="preserve">We do not claim any significant differences in these genes.  We have added a direct statement to that effect in the revised manuscript.  We feel that the lack of changes (especially the lack of </w:t>
-      </w:r>
-      <w:proofErr w:type="spellStart"/>
-      <w:r>
-        <w:rPr>
-          <w:rFonts w:ascii="Times New Roman" w:eastAsia="Times New Roman" w:hAnsi="Times New Roman" w:cs="Times New Roman"/>
-          <w:b/>
-          <w:color w:val="212121"/>
-          <w:sz w:val="22"/>
-          <w:szCs w:val="22"/>
-          <w:shd w:val="clear" w:color="auto" w:fill="FFFFFF"/>
+      </w:pPr>
+      <w:r>
+        <w:rPr>
+          <w:rFonts w:ascii="Times New Roman" w:eastAsia="Times New Roman" w:hAnsi="Times New Roman" w:cs="Times New Roman"/>
+          <w:color w:val="212121"/>
+          <w:sz w:val="22"/>
+          <w:szCs w:val="22"/>
           <w:rPrChange w:id="125" w:author="Dave Bridges" w:date="2015-05-04T10:53:00Z">
             <w:rPr>
               <w:rFonts w:ascii="Times New Roman" w:eastAsia="Times New Roman" w:hAnsi="Times New Roman" w:cs="Times New Roman"/>
-              <w:b/>
+              <w:color w:val="212121"/>
+              <w:sz w:val="22"/>
+            </w:rPr>
+          </w:rPrChange>
+        </w:rPr>
+        <w:br/>
+      </w:r>
+      <w:r>
+        <w:rPr>
+          <w:rFonts w:ascii="Times New Roman" w:eastAsia="Times New Roman" w:hAnsi="Times New Roman" w:cs="Times New Roman"/>
+          <w:color w:val="212121"/>
+          <w:sz w:val="22"/>
+          <w:szCs w:val="22"/>
+          <w:shd w:val="clear" w:color="auto" w:fill="FFFFFF"/>
+          <w:rPrChange w:id="126" w:author="Dave Bridges" w:date="2015-05-04T10:53:00Z">
+            <w:rPr>
+              <w:rFonts w:ascii="Times New Roman" w:eastAsia="Times New Roman" w:hAnsi="Times New Roman" w:cs="Times New Roman"/>
               <w:color w:val="212121"/>
               <w:sz w:val="22"/>
               <w:shd w:val="clear" w:color="auto" w:fill="FFFFFF"/>
             </w:rPr>
           </w:rPrChange>
         </w:rPr>
-        <w:t>downregulation</w:t>
-      </w:r>
-      <w:proofErr w:type="spellEnd"/>
-      <w:r>
-        <w:rPr>
-          <w:rFonts w:ascii="Times New Roman" w:eastAsia="Times New Roman" w:hAnsi="Times New Roman" w:cs="Times New Roman"/>
-          <w:b/>
-          <w:color w:val="212121"/>
-          <w:sz w:val="22"/>
-          <w:szCs w:val="22"/>
-          <w:shd w:val="clear" w:color="auto" w:fill="FFFFFF"/>
-          <w:rPrChange w:id="126" w:author="Dave Bridges" w:date="2015-05-04T10:53:00Z">
+        <w:t>3.      Consider representing the gene expression data as a table that includes the p values. The graphs are cumbersome and don’t add to the manuscript.</w:t>
+      </w:r>
+    </w:p>
+    <w:p>
+      <w:pPr>
+        <w:rPr>
+          <w:rFonts w:ascii="Times New Roman" w:eastAsia="Times New Roman" w:hAnsi="Times New Roman" w:cs="Times New Roman"/>
+          <w:color w:val="212121"/>
+          <w:sz w:val="22"/>
+          <w:szCs w:val="22"/>
+          <w:shd w:val="clear" w:color="auto" w:fill="FFFFFF"/>
+          <w:rPrChange w:id="127" w:author="Dave Bridges" w:date="2015-05-04T10:53:00Z">
             <w:rPr>
               <w:rFonts w:ascii="Times New Roman" w:eastAsia="Times New Roman" w:hAnsi="Times New Roman" w:cs="Times New Roman"/>
-              <w:b/>
               <w:color w:val="212121"/>
               <w:sz w:val="22"/>
               <w:shd w:val="clear" w:color="auto" w:fill="FFFFFF"/>
             </w:rPr>
           </w:rPrChange>
         </w:rPr>
-        <w:t>)</w:t>
-      </w:r>
-      <w:r>
-        <w:rPr>
-          <w:rFonts w:ascii="Times New Roman" w:eastAsia="Times New Roman" w:hAnsi="Times New Roman" w:cs="Times New Roman"/>
-          <w:b/>
-          <w:color w:val="212121"/>
-          <w:sz w:val="22"/>
-          <w:szCs w:val="22"/>
-          <w:shd w:val="clear" w:color="auto" w:fill="FFFFFF"/>
-          <w:rPrChange w:id="127" w:author="Dave Bridges" w:date="2015-05-04T10:53:00Z">
-            <w:rPr>
-              <w:rFonts w:ascii="Times New Roman" w:eastAsia="Times New Roman" w:hAnsi="Times New Roman" w:cs="Times New Roman"/>
-              <w:b/>
-              <w:color w:val="212121"/>
-              <w:sz w:val="22"/>
-              <w:shd w:val="clear" w:color="auto" w:fill="FFFFFF"/>
-            </w:rPr>
-          </w:rPrChange>
-        </w:rPr>
-        <w:t xml:space="preserve"> of these genes is important for our understanding of how insulin resistance occurs in </w:t>
-      </w:r>
-      <w:proofErr w:type="spellStart"/>
-      <w:r>
+      </w:pPr>
+    </w:p>
+    <w:p>
+      <w:pPr>
         <w:rPr>
           <w:rFonts w:ascii="Times New Roman" w:eastAsia="Times New Roman" w:hAnsi="Times New Roman" w:cs="Times New Roman"/>
           <w:b/>
@@ -7586,9 +7532,7 @@
             </w:rPr>
           </w:rPrChange>
         </w:rPr>
-        <w:t>Cushingoid</w:t>
-      </w:r>
-      <w:proofErr w:type="spellEnd"/>
+      </w:pPr>
       <w:r>
         <w:rPr>
           <w:rFonts w:ascii="Times New Roman" w:eastAsia="Times New Roman" w:hAnsi="Times New Roman" w:cs="Times New Roman"/>
@@ -7607,39 +7551,18 @@
             </w:rPr>
           </w:rPrChange>
         </w:rPr>
-        <w:t xml:space="preserve"> adipose tissue, and therefore prefer to keep this important negative data in the manuscript.</w:t>
+        <w:t>The gene expression data is provided in Supplementary Table 1.</w:t>
       </w:r>
     </w:p>
     <w:p>
       <w:pPr>
         <w:rPr>
           <w:rFonts w:ascii="Times New Roman" w:eastAsia="Times New Roman" w:hAnsi="Times New Roman" w:cs="Times New Roman"/>
-          <w:b/>
           <w:color w:val="212121"/>
           <w:sz w:val="22"/>
           <w:szCs w:val="22"/>
           <w:shd w:val="clear" w:color="auto" w:fill="FFFFFF"/>
           <w:rPrChange w:id="130" w:author="Dave Bridges" w:date="2015-05-04T10:53:00Z">
-            <w:rPr>
-              <w:rFonts w:ascii="Times New Roman" w:eastAsia="Times New Roman" w:hAnsi="Times New Roman" w:cs="Times New Roman"/>
-              <w:b/>
-              <w:color w:val="212121"/>
-              <w:sz w:val="22"/>
-              <w:shd w:val="clear" w:color="auto" w:fill="FFFFFF"/>
-            </w:rPr>
-          </w:rPrChange>
-        </w:rPr>
-      </w:pPr>
-    </w:p>
-    <w:p>
-      <w:pPr>
-        <w:rPr>
-          <w:rFonts w:ascii="Times New Roman" w:eastAsia="Times New Roman" w:hAnsi="Times New Roman" w:cs="Times New Roman"/>
-          <w:color w:val="212121"/>
-          <w:sz w:val="22"/>
-          <w:szCs w:val="22"/>
-          <w:shd w:val="clear" w:color="auto" w:fill="FFFFFF"/>
-          <w:rPrChange w:id="131" w:author="Dave Bridges" w:date="2015-05-04T10:53:00Z">
             <w:rPr>
               <w:rFonts w:ascii="Times New Roman" w:eastAsia="Times New Roman" w:hAnsi="Times New Roman" w:cs="Times New Roman"/>
               <w:color w:val="212121"/>
@@ -7649,6 +7572,22 @@
           </w:rPrChange>
         </w:rPr>
       </w:pPr>
+      <w:r>
+        <w:rPr>
+          <w:rFonts w:ascii="Times New Roman" w:eastAsia="Times New Roman" w:hAnsi="Times New Roman" w:cs="Times New Roman"/>
+          <w:color w:val="212121"/>
+          <w:sz w:val="22"/>
+          <w:szCs w:val="22"/>
+          <w:rPrChange w:id="131" w:author="Dave Bridges" w:date="2015-05-04T10:53:00Z">
+            <w:rPr>
+              <w:rFonts w:ascii="Times New Roman" w:eastAsia="Times New Roman" w:hAnsi="Times New Roman" w:cs="Times New Roman"/>
+              <w:color w:val="212121"/>
+              <w:sz w:val="22"/>
+            </w:rPr>
+          </w:rPrChange>
+        </w:rPr>
+        <w:br/>
+      </w:r>
       <w:r>
         <w:rPr>
           <w:rFonts w:ascii="Times New Roman" w:eastAsia="Times New Roman" w:hAnsi="Times New Roman" w:cs="Times New Roman"/>
@@ -7665,7 +7604,7 @@
             </w:rPr>
           </w:rPrChange>
         </w:rPr>
-        <w:t>5.      Figure 7B should be provided as supplemental data; same for 7C, or include data as part of gene expression table that includes p values.</w:t>
+        <w:t>4.      Lines 337-39, 340 and figure 7A; this graph should be removed and text rewritten. There are no clear differences, statistically or otherwise.</w:t>
       </w:r>
     </w:p>
     <w:p>
@@ -7725,7 +7664,7 @@
             </w:rPr>
           </w:rPrChange>
         </w:rPr>
-        <w:t xml:space="preserve">For the reasons described above, though these are negative data, we would prefer it remain in the manuscript proper, as we feel that this provides important exclusionary data for the mechanism by which insulin resistance occurs in </w:t>
+        <w:t xml:space="preserve">We do not claim any significant differences in these genes.  We have added a direct statement to that effect in the revised manuscript.  We feel that the lack of changes (especially the lack of </w:t>
       </w:r>
       <w:proofErr w:type="spellStart"/>
       <w:r>
@@ -7746,7 +7685,7 @@
             </w:rPr>
           </w:rPrChange>
         </w:rPr>
-        <w:t>Cushingoid</w:t>
+        <w:t>downregulation</w:t>
       </w:r>
       <w:proofErr w:type="spellEnd"/>
       <w:r>
@@ -7767,18 +7706,101 @@
             </w:rPr>
           </w:rPrChange>
         </w:rPr>
-        <w:t xml:space="preserve"> adipose tissue.</w:t>
+        <w:t>)</w:t>
+      </w:r>
+      <w:r>
+        <w:rPr>
+          <w:rFonts w:ascii="Times New Roman" w:eastAsia="Times New Roman" w:hAnsi="Times New Roman" w:cs="Times New Roman"/>
+          <w:b/>
+          <w:color w:val="212121"/>
+          <w:sz w:val="22"/>
+          <w:szCs w:val="22"/>
+          <w:shd w:val="clear" w:color="auto" w:fill="FFFFFF"/>
+          <w:rPrChange w:id="138" w:author="Dave Bridges" w:date="2015-05-04T10:53:00Z">
+            <w:rPr>
+              <w:rFonts w:ascii="Times New Roman" w:eastAsia="Times New Roman" w:hAnsi="Times New Roman" w:cs="Times New Roman"/>
+              <w:b/>
+              <w:color w:val="212121"/>
+              <w:sz w:val="22"/>
+              <w:shd w:val="clear" w:color="auto" w:fill="FFFFFF"/>
+            </w:rPr>
+          </w:rPrChange>
+        </w:rPr>
+        <w:t xml:space="preserve"> of these genes is important for our understanding of how insulin resistance occurs in </w:t>
+      </w:r>
+      <w:proofErr w:type="spellStart"/>
+      <w:r>
+        <w:rPr>
+          <w:rFonts w:ascii="Times New Roman" w:eastAsia="Times New Roman" w:hAnsi="Times New Roman" w:cs="Times New Roman"/>
+          <w:b/>
+          <w:color w:val="212121"/>
+          <w:sz w:val="22"/>
+          <w:szCs w:val="22"/>
+          <w:shd w:val="clear" w:color="auto" w:fill="FFFFFF"/>
+          <w:rPrChange w:id="139" w:author="Dave Bridges" w:date="2015-05-04T10:53:00Z">
+            <w:rPr>
+              <w:rFonts w:ascii="Times New Roman" w:eastAsia="Times New Roman" w:hAnsi="Times New Roman" w:cs="Times New Roman"/>
+              <w:b/>
+              <w:color w:val="212121"/>
+              <w:sz w:val="22"/>
+              <w:shd w:val="clear" w:color="auto" w:fill="FFFFFF"/>
+            </w:rPr>
+          </w:rPrChange>
+        </w:rPr>
+        <w:t>Cushingoid</w:t>
+      </w:r>
+      <w:proofErr w:type="spellEnd"/>
+      <w:r>
+        <w:rPr>
+          <w:rFonts w:ascii="Times New Roman" w:eastAsia="Times New Roman" w:hAnsi="Times New Roman" w:cs="Times New Roman"/>
+          <w:b/>
+          <w:color w:val="212121"/>
+          <w:sz w:val="22"/>
+          <w:szCs w:val="22"/>
+          <w:shd w:val="clear" w:color="auto" w:fill="FFFFFF"/>
+          <w:rPrChange w:id="140" w:author="Dave Bridges" w:date="2015-05-04T10:53:00Z">
+            <w:rPr>
+              <w:rFonts w:ascii="Times New Roman" w:eastAsia="Times New Roman" w:hAnsi="Times New Roman" w:cs="Times New Roman"/>
+              <w:b/>
+              <w:color w:val="212121"/>
+              <w:sz w:val="22"/>
+              <w:shd w:val="clear" w:color="auto" w:fill="FFFFFF"/>
+            </w:rPr>
+          </w:rPrChange>
+        </w:rPr>
+        <w:t xml:space="preserve"> adipose tissue, and therefore prefer to keep this important negative data in the manuscript.</w:t>
       </w:r>
     </w:p>
     <w:p>
       <w:pPr>
         <w:rPr>
           <w:rFonts w:ascii="Times New Roman" w:eastAsia="Times New Roman" w:hAnsi="Times New Roman" w:cs="Times New Roman"/>
-          <w:color w:val="212121"/>
-          <w:sz w:val="22"/>
-          <w:szCs w:val="22"/>
-          <w:shd w:val="clear" w:color="auto" w:fill="FFFFFF"/>
-          <w:rPrChange w:id="138" w:author="Dave Bridges" w:date="2015-05-04T10:53:00Z">
+          <w:b/>
+          <w:color w:val="212121"/>
+          <w:sz w:val="22"/>
+          <w:szCs w:val="22"/>
+          <w:shd w:val="clear" w:color="auto" w:fill="FFFFFF"/>
+          <w:rPrChange w:id="141" w:author="Dave Bridges" w:date="2015-05-04T10:53:00Z">
+            <w:rPr>
+              <w:rFonts w:ascii="Times New Roman" w:eastAsia="Times New Roman" w:hAnsi="Times New Roman" w:cs="Times New Roman"/>
+              <w:b/>
+              <w:color w:val="212121"/>
+              <w:sz w:val="22"/>
+              <w:shd w:val="clear" w:color="auto" w:fill="FFFFFF"/>
+            </w:rPr>
+          </w:rPrChange>
+        </w:rPr>
+      </w:pPr>
+    </w:p>
+    <w:p>
+      <w:pPr>
+        <w:rPr>
+          <w:rFonts w:ascii="Times New Roman" w:eastAsia="Times New Roman" w:hAnsi="Times New Roman" w:cs="Times New Roman"/>
+          <w:color w:val="212121"/>
+          <w:sz w:val="22"/>
+          <w:szCs w:val="22"/>
+          <w:shd w:val="clear" w:color="auto" w:fill="FFFFFF"/>
+          <w:rPrChange w:id="142" w:author="Dave Bridges" w:date="2015-05-04T10:53:00Z">
             <w:rPr>
               <w:rFonts w:ascii="Times New Roman" w:eastAsia="Times New Roman" w:hAnsi="Times New Roman" w:cs="Times New Roman"/>
               <w:color w:val="212121"/>
@@ -7794,24 +7816,8 @@
           <w:color w:val="212121"/>
           <w:sz w:val="22"/>
           <w:szCs w:val="22"/>
-          <w:rPrChange w:id="139" w:author="Dave Bridges" w:date="2015-05-04T10:53:00Z">
-            <w:rPr>
-              <w:rFonts w:ascii="Times New Roman" w:eastAsia="Times New Roman" w:hAnsi="Times New Roman" w:cs="Times New Roman"/>
-              <w:color w:val="212121"/>
-              <w:sz w:val="22"/>
-            </w:rPr>
-          </w:rPrChange>
-        </w:rPr>
-        <w:br/>
-      </w:r>
-      <w:r>
-        <w:rPr>
-          <w:rFonts w:ascii="Times New Roman" w:eastAsia="Times New Roman" w:hAnsi="Times New Roman" w:cs="Times New Roman"/>
-          <w:color w:val="212121"/>
-          <w:sz w:val="22"/>
-          <w:szCs w:val="22"/>
-          <w:shd w:val="clear" w:color="auto" w:fill="FFFFFF"/>
-          <w:rPrChange w:id="140" w:author="Dave Bridges" w:date="2015-05-04T10:53:00Z">
+          <w:shd w:val="clear" w:color="auto" w:fill="FFFFFF"/>
+          <w:rPrChange w:id="143" w:author="Dave Bridges" w:date="2015-05-04T10:53:00Z">
             <w:rPr>
               <w:rFonts w:ascii="Times New Roman" w:eastAsia="Times New Roman" w:hAnsi="Times New Roman" w:cs="Times New Roman"/>
               <w:color w:val="212121"/>
@@ -7820,7 +7826,7 @@
             </w:rPr>
           </w:rPrChange>
         </w:rPr>
-        <w:t>6.      Likewise, figure 8A can be included in tabular form or expressed textually by describing the fold changes for obese and non-obese groups. Figure 8B should also be eliminated or included as supplemental data.</w:t>
+        <w:t>5.      Figure 7B should be provided as supplemental data; same for 7C, or include data as part of gene expression table that includes p values.</w:t>
       </w:r>
     </w:p>
     <w:p>
@@ -7831,7 +7837,7 @@
           <w:sz w:val="22"/>
           <w:szCs w:val="22"/>
           <w:shd w:val="clear" w:color="auto" w:fill="FFFFFF"/>
-          <w:rPrChange w:id="141" w:author="Dave Bridges" w:date="2015-05-04T10:53:00Z">
+          <w:rPrChange w:id="144" w:author="Dave Bridges" w:date="2015-05-04T10:53:00Z">
             <w:rPr>
               <w:rFonts w:ascii="Times New Roman" w:eastAsia="Times New Roman" w:hAnsi="Times New Roman" w:cs="Times New Roman"/>
               <w:color w:val="212121"/>
@@ -7850,143 +7856,79 @@
           <w:color w:val="212121"/>
           <w:sz w:val="22"/>
           <w:szCs w:val="22"/>
-          <w:rPrChange w:id="142" w:author="Dave Bridges" w:date="2015-05-04T10:53:00Z">
-            <w:rPr>
-              <w:rFonts w:ascii="Times New Roman" w:eastAsia="Times New Roman" w:hAnsi="Times New Roman" w:cs="Times New Roman"/>
-              <w:b/>
-              <w:color w:val="212121"/>
-              <w:sz w:val="22"/>
-            </w:rPr>
-          </w:rPrChange>
-        </w:rPr>
-      </w:pPr>
-      <w:r>
-        <w:rPr>
-          <w:rFonts w:ascii="Times New Roman" w:eastAsia="Times New Roman" w:hAnsi="Times New Roman" w:cs="Times New Roman"/>
-          <w:b/>
-          <w:color w:val="212121"/>
-          <w:sz w:val="22"/>
-          <w:szCs w:val="22"/>
-          <w:rPrChange w:id="143" w:author="Dave Bridges" w:date="2015-05-04T10:53:00Z">
-            <w:rPr>
-              <w:rFonts w:ascii="Times New Roman" w:eastAsia="Times New Roman" w:hAnsi="Times New Roman" w:cs="Times New Roman"/>
-              <w:b/>
-              <w:color w:val="212121"/>
-              <w:sz w:val="22"/>
-            </w:rPr>
-          </w:rPrChange>
-        </w:rPr>
-        <w:t>We disagree with the reviewer on this point.  We feel that this</w:t>
-      </w:r>
-      <w:r>
-        <w:rPr>
-          <w:rFonts w:ascii="Times New Roman" w:eastAsia="Times New Roman" w:hAnsi="Times New Roman" w:cs="Times New Roman"/>
-          <w:b/>
-          <w:color w:val="212121"/>
-          <w:sz w:val="22"/>
-          <w:szCs w:val="22"/>
-          <w:rPrChange w:id="144" w:author="Dave Bridges" w:date="2015-05-04T10:53:00Z">
-            <w:rPr>
-              <w:rFonts w:ascii="Times New Roman" w:eastAsia="Times New Roman" w:hAnsi="Times New Roman" w:cs="Times New Roman"/>
-              <w:b/>
-              <w:color w:val="212121"/>
-              <w:sz w:val="22"/>
-            </w:rPr>
-          </w:rPrChange>
-        </w:rPr>
-        <w:t xml:space="preserve"> novel and unexpected </w:t>
-      </w:r>
-      <w:r>
-        <w:rPr>
-          <w:rFonts w:ascii="Times New Roman" w:eastAsia="Times New Roman" w:hAnsi="Times New Roman" w:cs="Times New Roman"/>
-          <w:b/>
-          <w:color w:val="212121"/>
-          <w:sz w:val="22"/>
-          <w:szCs w:val="22"/>
+          <w:shd w:val="clear" w:color="auto" w:fill="FFFFFF"/>
           <w:rPrChange w:id="145" w:author="Dave Bridges" w:date="2015-05-04T10:53:00Z">
             <w:rPr>
               <w:rFonts w:ascii="Times New Roman" w:eastAsia="Times New Roman" w:hAnsi="Times New Roman" w:cs="Times New Roman"/>
               <w:b/>
               <w:color w:val="212121"/>
               <w:sz w:val="22"/>
+              <w:shd w:val="clear" w:color="auto" w:fill="FFFFFF"/>
             </w:rPr>
           </w:rPrChange>
         </w:rPr>
-        <w:t xml:space="preserve">data is </w:t>
-      </w:r>
-      <w:proofErr w:type="gramStart"/>
-      <w:r>
-        <w:rPr>
-          <w:rFonts w:ascii="Times New Roman" w:eastAsia="Times New Roman" w:hAnsi="Times New Roman" w:cs="Times New Roman"/>
-          <w:b/>
-          <w:color w:val="212121"/>
-          <w:sz w:val="22"/>
-          <w:szCs w:val="22"/>
+      </w:pPr>
+      <w:r>
+        <w:rPr>
+          <w:rFonts w:ascii="Times New Roman" w:eastAsia="Times New Roman" w:hAnsi="Times New Roman" w:cs="Times New Roman"/>
+          <w:b/>
+          <w:color w:val="212121"/>
+          <w:sz w:val="22"/>
+          <w:szCs w:val="22"/>
+          <w:shd w:val="clear" w:color="auto" w:fill="FFFFFF"/>
           <w:rPrChange w:id="146" w:author="Dave Bridges" w:date="2015-05-04T10:53:00Z">
             <w:rPr>
               <w:rFonts w:ascii="Times New Roman" w:eastAsia="Times New Roman" w:hAnsi="Times New Roman" w:cs="Times New Roman"/>
               <w:b/>
               <w:color w:val="212121"/>
               <w:sz w:val="22"/>
+              <w:shd w:val="clear" w:color="auto" w:fill="FFFFFF"/>
             </w:rPr>
           </w:rPrChange>
         </w:rPr>
-        <w:t xml:space="preserve">more </w:t>
-      </w:r>
-      <w:r>
-        <w:rPr>
-          <w:rFonts w:ascii="Times New Roman" w:eastAsia="Times New Roman" w:hAnsi="Times New Roman" w:cs="Times New Roman"/>
-          <w:b/>
-          <w:color w:val="212121"/>
-          <w:sz w:val="22"/>
-          <w:szCs w:val="22"/>
+        <w:t xml:space="preserve">For the reasons described above, though these are negative data, we would prefer it remain in the manuscript proper, as we feel that this provides important exclusionary data for the mechanism by which insulin resistance occurs in </w:t>
+      </w:r>
+      <w:proofErr w:type="spellStart"/>
+      <w:r>
+        <w:rPr>
+          <w:rFonts w:ascii="Times New Roman" w:eastAsia="Times New Roman" w:hAnsi="Times New Roman" w:cs="Times New Roman"/>
+          <w:b/>
+          <w:color w:val="212121"/>
+          <w:sz w:val="22"/>
+          <w:szCs w:val="22"/>
+          <w:shd w:val="clear" w:color="auto" w:fill="FFFFFF"/>
           <w:rPrChange w:id="147" w:author="Dave Bridges" w:date="2015-05-04T10:53:00Z">
             <w:rPr>
               <w:rFonts w:ascii="Times New Roman" w:eastAsia="Times New Roman" w:hAnsi="Times New Roman" w:cs="Times New Roman"/>
               <w:b/>
               <w:color w:val="212121"/>
               <w:sz w:val="22"/>
+              <w:shd w:val="clear" w:color="auto" w:fill="FFFFFF"/>
             </w:rPr>
           </w:rPrChange>
         </w:rPr>
-        <w:t>clear</w:t>
-      </w:r>
-      <w:proofErr w:type="gramEnd"/>
-      <w:r>
-        <w:rPr>
-          <w:rFonts w:ascii="Times New Roman" w:eastAsia="Times New Roman" w:hAnsi="Times New Roman" w:cs="Times New Roman"/>
-          <w:b/>
-          <w:color w:val="212121"/>
-          <w:sz w:val="22"/>
-          <w:szCs w:val="22"/>
+        <w:t>Cushingoid</w:t>
+      </w:r>
+      <w:proofErr w:type="spellEnd"/>
+      <w:r>
+        <w:rPr>
+          <w:rFonts w:ascii="Times New Roman" w:eastAsia="Times New Roman" w:hAnsi="Times New Roman" w:cs="Times New Roman"/>
+          <w:b/>
+          <w:color w:val="212121"/>
+          <w:sz w:val="22"/>
+          <w:szCs w:val="22"/>
+          <w:shd w:val="clear" w:color="auto" w:fill="FFFFFF"/>
           <w:rPrChange w:id="148" w:author="Dave Bridges" w:date="2015-05-04T10:53:00Z">
             <w:rPr>
               <w:rFonts w:ascii="Times New Roman" w:eastAsia="Times New Roman" w:hAnsi="Times New Roman" w:cs="Times New Roman"/>
               <w:b/>
               <w:color w:val="212121"/>
               <w:sz w:val="22"/>
+              <w:shd w:val="clear" w:color="auto" w:fill="FFFFFF"/>
             </w:rPr>
           </w:rPrChange>
         </w:rPr>
-        <w:t xml:space="preserve"> in </w:t>
-      </w:r>
-      <w:r>
-        <w:rPr>
-          <w:rFonts w:ascii="Times New Roman" w:eastAsia="Times New Roman" w:hAnsi="Times New Roman" w:cs="Times New Roman"/>
-          <w:b/>
-          <w:color w:val="212121"/>
-          <w:sz w:val="22"/>
-          <w:szCs w:val="22"/>
-          <w:rPrChange w:id="149" w:author="Dave Bridges" w:date="2015-05-04T10:53:00Z">
-            <w:rPr>
-              <w:rFonts w:ascii="Times New Roman" w:eastAsia="Times New Roman" w:hAnsi="Times New Roman" w:cs="Times New Roman"/>
-              <w:b/>
-              <w:color w:val="212121"/>
-              <w:sz w:val="22"/>
-            </w:rPr>
-          </w:rPrChange>
-        </w:rPr>
-        <w:t xml:space="preserve">the graphic representations we have provided in Figure 8, and would have less impact on the reader if provided in tabular form.  </w:t>
+        <w:t xml:space="preserve"> adipose tissue.</w:t>
       </w:r>
     </w:p>
     <w:p>
@@ -7997,7 +7939,7 @@
           <w:sz w:val="22"/>
           <w:szCs w:val="22"/>
           <w:shd w:val="clear" w:color="auto" w:fill="FFFFFF"/>
-          <w:rPrChange w:id="150" w:author="Dave Bridges" w:date="2015-05-04T10:53:00Z">
+          <w:rPrChange w:id="149" w:author="Dave Bridges" w:date="2015-05-04T10:53:00Z">
             <w:rPr>
               <w:rFonts w:ascii="Times New Roman" w:eastAsia="Times New Roman" w:hAnsi="Times New Roman" w:cs="Times New Roman"/>
               <w:color w:val="212121"/>
@@ -8013,7 +7955,7 @@
           <w:color w:val="212121"/>
           <w:sz w:val="22"/>
           <w:szCs w:val="22"/>
-          <w:rPrChange w:id="151" w:author="Dave Bridges" w:date="2015-05-04T10:53:00Z">
+          <w:rPrChange w:id="150" w:author="Dave Bridges" w:date="2015-05-04T10:53:00Z">
             <w:rPr>
               <w:rFonts w:ascii="Times New Roman" w:eastAsia="Times New Roman" w:hAnsi="Times New Roman" w:cs="Times New Roman"/>
               <w:color w:val="212121"/>
@@ -8024,6 +7966,26 @@
         <w:br/>
       </w:r>
       <w:r>
+        <w:rPr>
+          <w:rFonts w:ascii="Times New Roman" w:eastAsia="Times New Roman" w:hAnsi="Times New Roman" w:cs="Times New Roman"/>
+          <w:color w:val="212121"/>
+          <w:sz w:val="22"/>
+          <w:szCs w:val="22"/>
+          <w:shd w:val="clear" w:color="auto" w:fill="FFFFFF"/>
+          <w:rPrChange w:id="151" w:author="Dave Bridges" w:date="2015-05-04T10:53:00Z">
+            <w:rPr>
+              <w:rFonts w:ascii="Times New Roman" w:eastAsia="Times New Roman" w:hAnsi="Times New Roman" w:cs="Times New Roman"/>
+              <w:color w:val="212121"/>
+              <w:sz w:val="22"/>
+              <w:shd w:val="clear" w:color="auto" w:fill="FFFFFF"/>
+            </w:rPr>
+          </w:rPrChange>
+        </w:rPr>
+        <w:t>6.      Likewise, figure 8A can be included in tabular form or expressed textually by describing the fold changes for obese and non-obese groups. Figure 8B should also be eliminated or included as supplemental data.</w:t>
+      </w:r>
+    </w:p>
+    <w:p>
+      <w:pPr>
         <w:rPr>
           <w:rFonts w:ascii="Times New Roman" w:eastAsia="Times New Roman" w:hAnsi="Times New Roman" w:cs="Times New Roman"/>
           <w:color w:val="212121"/>
@@ -8039,18 +8001,164 @@
             </w:rPr>
           </w:rPrChange>
         </w:rPr>
-        <w:t>7.      The discussion lacks depth in its explanation of gene expression profile changes (i.e. lines 386-89),</w:t>
-      </w:r>
+      </w:pPr>
     </w:p>
     <w:p>
       <w:pPr>
         <w:rPr>
           <w:rFonts w:ascii="Times New Roman" w:eastAsia="Times New Roman" w:hAnsi="Times New Roman" w:cs="Times New Roman"/>
-          <w:color w:val="212121"/>
-          <w:sz w:val="22"/>
-          <w:szCs w:val="22"/>
-          <w:shd w:val="clear" w:color="auto" w:fill="FFFFFF"/>
+          <w:b/>
+          <w:color w:val="212121"/>
+          <w:sz w:val="22"/>
+          <w:szCs w:val="22"/>
           <w:rPrChange w:id="153" w:author="Dave Bridges" w:date="2015-05-04T10:53:00Z">
+            <w:rPr>
+              <w:rFonts w:ascii="Times New Roman" w:eastAsia="Times New Roman" w:hAnsi="Times New Roman" w:cs="Times New Roman"/>
+              <w:b/>
+              <w:color w:val="212121"/>
+              <w:sz w:val="22"/>
+            </w:rPr>
+          </w:rPrChange>
+        </w:rPr>
+      </w:pPr>
+      <w:r>
+        <w:rPr>
+          <w:rFonts w:ascii="Times New Roman" w:eastAsia="Times New Roman" w:hAnsi="Times New Roman" w:cs="Times New Roman"/>
+          <w:b/>
+          <w:color w:val="212121"/>
+          <w:sz w:val="22"/>
+          <w:szCs w:val="22"/>
+          <w:rPrChange w:id="154" w:author="Dave Bridges" w:date="2015-05-04T10:53:00Z">
+            <w:rPr>
+              <w:rFonts w:ascii="Times New Roman" w:eastAsia="Times New Roman" w:hAnsi="Times New Roman" w:cs="Times New Roman"/>
+              <w:b/>
+              <w:color w:val="212121"/>
+              <w:sz w:val="22"/>
+            </w:rPr>
+          </w:rPrChange>
+        </w:rPr>
+        <w:t>We disagree with the reviewer on this point.  We feel that this</w:t>
+      </w:r>
+      <w:r>
+        <w:rPr>
+          <w:rFonts w:ascii="Times New Roman" w:eastAsia="Times New Roman" w:hAnsi="Times New Roman" w:cs="Times New Roman"/>
+          <w:b/>
+          <w:color w:val="212121"/>
+          <w:sz w:val="22"/>
+          <w:szCs w:val="22"/>
+          <w:rPrChange w:id="155" w:author="Dave Bridges" w:date="2015-05-04T10:53:00Z">
+            <w:rPr>
+              <w:rFonts w:ascii="Times New Roman" w:eastAsia="Times New Roman" w:hAnsi="Times New Roman" w:cs="Times New Roman"/>
+              <w:b/>
+              <w:color w:val="212121"/>
+              <w:sz w:val="22"/>
+            </w:rPr>
+          </w:rPrChange>
+        </w:rPr>
+        <w:t xml:space="preserve"> novel and unexpected </w:t>
+      </w:r>
+      <w:r>
+        <w:rPr>
+          <w:rFonts w:ascii="Times New Roman" w:eastAsia="Times New Roman" w:hAnsi="Times New Roman" w:cs="Times New Roman"/>
+          <w:b/>
+          <w:color w:val="212121"/>
+          <w:sz w:val="22"/>
+          <w:szCs w:val="22"/>
+          <w:rPrChange w:id="156" w:author="Dave Bridges" w:date="2015-05-04T10:53:00Z">
+            <w:rPr>
+              <w:rFonts w:ascii="Times New Roman" w:eastAsia="Times New Roman" w:hAnsi="Times New Roman" w:cs="Times New Roman"/>
+              <w:b/>
+              <w:color w:val="212121"/>
+              <w:sz w:val="22"/>
+            </w:rPr>
+          </w:rPrChange>
+        </w:rPr>
+        <w:t xml:space="preserve">data is </w:t>
+      </w:r>
+      <w:proofErr w:type="gramStart"/>
+      <w:r>
+        <w:rPr>
+          <w:rFonts w:ascii="Times New Roman" w:eastAsia="Times New Roman" w:hAnsi="Times New Roman" w:cs="Times New Roman"/>
+          <w:b/>
+          <w:color w:val="212121"/>
+          <w:sz w:val="22"/>
+          <w:szCs w:val="22"/>
+          <w:rPrChange w:id="157" w:author="Dave Bridges" w:date="2015-05-04T10:53:00Z">
+            <w:rPr>
+              <w:rFonts w:ascii="Times New Roman" w:eastAsia="Times New Roman" w:hAnsi="Times New Roman" w:cs="Times New Roman"/>
+              <w:b/>
+              <w:color w:val="212121"/>
+              <w:sz w:val="22"/>
+            </w:rPr>
+          </w:rPrChange>
+        </w:rPr>
+        <w:t xml:space="preserve">more </w:t>
+      </w:r>
+      <w:r>
+        <w:rPr>
+          <w:rFonts w:ascii="Times New Roman" w:eastAsia="Times New Roman" w:hAnsi="Times New Roman" w:cs="Times New Roman"/>
+          <w:b/>
+          <w:color w:val="212121"/>
+          <w:sz w:val="22"/>
+          <w:szCs w:val="22"/>
+          <w:rPrChange w:id="158" w:author="Dave Bridges" w:date="2015-05-04T10:53:00Z">
+            <w:rPr>
+              <w:rFonts w:ascii="Times New Roman" w:eastAsia="Times New Roman" w:hAnsi="Times New Roman" w:cs="Times New Roman"/>
+              <w:b/>
+              <w:color w:val="212121"/>
+              <w:sz w:val="22"/>
+            </w:rPr>
+          </w:rPrChange>
+        </w:rPr>
+        <w:t>clear</w:t>
+      </w:r>
+      <w:proofErr w:type="gramEnd"/>
+      <w:r>
+        <w:rPr>
+          <w:rFonts w:ascii="Times New Roman" w:eastAsia="Times New Roman" w:hAnsi="Times New Roman" w:cs="Times New Roman"/>
+          <w:b/>
+          <w:color w:val="212121"/>
+          <w:sz w:val="22"/>
+          <w:szCs w:val="22"/>
+          <w:rPrChange w:id="159" w:author="Dave Bridges" w:date="2015-05-04T10:53:00Z">
+            <w:rPr>
+              <w:rFonts w:ascii="Times New Roman" w:eastAsia="Times New Roman" w:hAnsi="Times New Roman" w:cs="Times New Roman"/>
+              <w:b/>
+              <w:color w:val="212121"/>
+              <w:sz w:val="22"/>
+            </w:rPr>
+          </w:rPrChange>
+        </w:rPr>
+        <w:t xml:space="preserve"> in </w:t>
+      </w:r>
+      <w:r>
+        <w:rPr>
+          <w:rFonts w:ascii="Times New Roman" w:eastAsia="Times New Roman" w:hAnsi="Times New Roman" w:cs="Times New Roman"/>
+          <w:b/>
+          <w:color w:val="212121"/>
+          <w:sz w:val="22"/>
+          <w:szCs w:val="22"/>
+          <w:rPrChange w:id="160" w:author="Dave Bridges" w:date="2015-05-04T10:53:00Z">
+            <w:rPr>
+              <w:rFonts w:ascii="Times New Roman" w:eastAsia="Times New Roman" w:hAnsi="Times New Roman" w:cs="Times New Roman"/>
+              <w:b/>
+              <w:color w:val="212121"/>
+              <w:sz w:val="22"/>
+            </w:rPr>
+          </w:rPrChange>
+        </w:rPr>
+        <w:t xml:space="preserve">the graphic representations we have provided in Figure 8, and would have less impact on the reader if provided in tabular form.  </w:t>
+      </w:r>
+    </w:p>
+    <w:p>
+      <w:pPr>
+        <w:rPr>
+          <w:rFonts w:ascii="Times New Roman" w:eastAsia="Times New Roman" w:hAnsi="Times New Roman" w:cs="Times New Roman"/>
+          <w:color w:val="212121"/>
+          <w:sz w:val="22"/>
+          <w:szCs w:val="22"/>
+          <w:shd w:val="clear" w:color="auto" w:fill="FFFFFF"/>
+          <w:rPrChange w:id="161" w:author="Dave Bridges" w:date="2015-05-04T10:53:00Z">
             <w:rPr>
               <w:rFonts w:ascii="Times New Roman" w:eastAsia="Times New Roman" w:hAnsi="Times New Roman" w:cs="Times New Roman"/>
               <w:color w:val="212121"/>
@@ -8060,17 +8168,70 @@
           </w:rPrChange>
         </w:rPr>
       </w:pPr>
+      <w:r>
+        <w:rPr>
+          <w:rFonts w:ascii="Times New Roman" w:eastAsia="Times New Roman" w:hAnsi="Times New Roman" w:cs="Times New Roman"/>
+          <w:color w:val="212121"/>
+          <w:sz w:val="22"/>
+          <w:szCs w:val="22"/>
+          <w:rPrChange w:id="162" w:author="Dave Bridges" w:date="2015-05-04T10:53:00Z">
+            <w:rPr>
+              <w:rFonts w:ascii="Times New Roman" w:eastAsia="Times New Roman" w:hAnsi="Times New Roman" w:cs="Times New Roman"/>
+              <w:color w:val="212121"/>
+              <w:sz w:val="22"/>
+            </w:rPr>
+          </w:rPrChange>
+        </w:rPr>
+        <w:br/>
+      </w:r>
+      <w:r>
+        <w:rPr>
+          <w:rFonts w:ascii="Times New Roman" w:eastAsia="Times New Roman" w:hAnsi="Times New Roman" w:cs="Times New Roman"/>
+          <w:color w:val="212121"/>
+          <w:sz w:val="22"/>
+          <w:szCs w:val="22"/>
+          <w:shd w:val="clear" w:color="auto" w:fill="FFFFFF"/>
+          <w:rPrChange w:id="163" w:author="Dave Bridges" w:date="2015-05-04T10:53:00Z">
+            <w:rPr>
+              <w:rFonts w:ascii="Times New Roman" w:eastAsia="Times New Roman" w:hAnsi="Times New Roman" w:cs="Times New Roman"/>
+              <w:color w:val="212121"/>
+              <w:sz w:val="22"/>
+              <w:shd w:val="clear" w:color="auto" w:fill="FFFFFF"/>
+            </w:rPr>
+          </w:rPrChange>
+        </w:rPr>
+        <w:t>7.      The discussion lacks depth in its explanation of gene expression profile changes (i.e. lines 386-89),</w:t>
+      </w:r>
     </w:p>
     <w:p>
       <w:pPr>
         <w:rPr>
           <w:rFonts w:ascii="Times New Roman" w:eastAsia="Times New Roman" w:hAnsi="Times New Roman" w:cs="Times New Roman"/>
-          <w:b/>
-          <w:color w:val="212121"/>
-          <w:sz w:val="22"/>
-          <w:szCs w:val="22"/>
-          <w:shd w:val="clear" w:color="auto" w:fill="FFFFFF"/>
-          <w:rPrChange w:id="154" w:author="Dave Bridges" w:date="2015-05-04T10:53:00Z">
+          <w:color w:val="212121"/>
+          <w:sz w:val="22"/>
+          <w:szCs w:val="22"/>
+          <w:shd w:val="clear" w:color="auto" w:fill="FFFFFF"/>
+          <w:rPrChange w:id="164" w:author="Dave Bridges" w:date="2015-05-04T10:53:00Z">
+            <w:rPr>
+              <w:rFonts w:ascii="Times New Roman" w:eastAsia="Times New Roman" w:hAnsi="Times New Roman" w:cs="Times New Roman"/>
+              <w:color w:val="212121"/>
+              <w:sz w:val="22"/>
+              <w:shd w:val="clear" w:color="auto" w:fill="FFFFFF"/>
+            </w:rPr>
+          </w:rPrChange>
+        </w:rPr>
+      </w:pPr>
+    </w:p>
+    <w:p>
+      <w:pPr>
+        <w:rPr>
+          <w:rFonts w:ascii="Times New Roman" w:eastAsia="Times New Roman" w:hAnsi="Times New Roman" w:cs="Times New Roman"/>
+          <w:b/>
+          <w:color w:val="212121"/>
+          <w:sz w:val="22"/>
+          <w:szCs w:val="22"/>
+          <w:shd w:val="clear" w:color="auto" w:fill="FFFFFF"/>
+          <w:rPrChange w:id="165" w:author="Dave Bridges" w:date="2015-05-04T10:53:00Z">
             <w:rPr>
               <w:rFonts w:ascii="Times New Roman" w:eastAsia="Times New Roman" w:hAnsi="Times New Roman" w:cs="Times New Roman"/>
               <w:b/>
@@ -8089,7 +8250,7 @@
           <w:sz w:val="22"/>
           <w:szCs w:val="22"/>
           <w:shd w:val="clear" w:color="auto" w:fill="FFFFFF"/>
-          <w:rPrChange w:id="155" w:author="Dave Bridges" w:date="2015-05-04T10:53:00Z">
+          <w:rPrChange w:id="166" w:author="Dave Bridges" w:date="2015-05-04T10:53:00Z">
             <w:rPr>
               <w:rFonts w:ascii="Times New Roman" w:eastAsia="Times New Roman" w:hAnsi="Times New Roman" w:cs="Times New Roman"/>
               <w:b/>
@@ -8111,7 +8272,7 @@
           <w:sz w:val="22"/>
           <w:szCs w:val="22"/>
           <w:shd w:val="clear" w:color="auto" w:fill="FFFFFF"/>
-          <w:rPrChange w:id="156" w:author="Dave Bridges" w:date="2015-05-04T10:53:00Z">
+          <w:rPrChange w:id="167" w:author="Dave Bridges" w:date="2015-05-04T10:53:00Z">
             <w:rPr>
               <w:rFonts w:ascii="Times New Roman" w:eastAsia="Times New Roman" w:hAnsi="Times New Roman" w:cs="Times New Roman"/>
               <w:b/>
@@ -8669,16 +8830,6 @@
           <w:sz w:val="22"/>
           <w:szCs w:val="22"/>
           <w:shd w:val="clear" w:color="auto" w:fill="FFFFFF"/>
-          <w:rPrChange w:id="157" w:author="Dave Bridges" w:date="2015-05-04T10:53:00Z">
-            <w:rPr>
-              <w:rFonts w:ascii="Times New Roman" w:eastAsia="Times New Roman" w:hAnsi="Times New Roman" w:cs="Times New Roman"/>
-              <w:b/>
-              <w:i/>
-              <w:color w:val="FF0000"/>
-              <w:sz w:val="22"/>
-              <w:shd w:val="clear" w:color="auto" w:fill="FFFFFF"/>
-            </w:rPr>
-          </w:rPrChange>
         </w:rPr>
         <w:t>posterior</w:t>
       </w:r>
@@ -8690,15 +8841,6 @@
           <w:sz w:val="22"/>
           <w:szCs w:val="22"/>
           <w:shd w:val="clear" w:color="auto" w:fill="FFFFFF"/>
-          <w:rPrChange w:id="158" w:author="Dave Bridges" w:date="2015-05-04T10:53:00Z">
-            <w:rPr>
-              <w:rFonts w:ascii="Times New Roman" w:eastAsia="Times New Roman" w:hAnsi="Times New Roman" w:cs="Times New Roman"/>
-              <w:b/>
-              <w:color w:val="FF0000"/>
-              <w:sz w:val="22"/>
-              <w:shd w:val="clear" w:color="auto" w:fill="FFFFFF"/>
-            </w:rPr>
-          </w:rPrChange>
         </w:rPr>
         <w:t xml:space="preserve"> as </w:t>
       </w:r>
@@ -8710,15 +8852,6 @@
           <w:sz w:val="22"/>
           <w:szCs w:val="22"/>
           <w:shd w:val="clear" w:color="auto" w:fill="FFFFFF"/>
-          <w:rPrChange w:id="159" w:author="Dave Bridges" w:date="2015-05-04T10:53:00Z">
-            <w:rPr>
-              <w:rFonts w:ascii="Times New Roman" w:eastAsia="Times New Roman" w:hAnsi="Times New Roman" w:cs="Times New Roman"/>
-              <w:b/>
-              <w:color w:val="FF0000"/>
-              <w:sz w:val="22"/>
-              <w:shd w:val="clear" w:color="auto" w:fill="FFFFFF"/>
-            </w:rPr>
-          </w:rPrChange>
         </w:rPr>
         <w:t xml:space="preserve">the </w:t>
       </w:r>
@@ -8730,15 +8863,6 @@
           <w:sz w:val="22"/>
           <w:szCs w:val="22"/>
           <w:shd w:val="clear" w:color="auto" w:fill="FFFFFF"/>
-          <w:rPrChange w:id="160" w:author="Dave Bridges" w:date="2015-05-04T10:53:00Z">
-            <w:rPr>
-              <w:rFonts w:ascii="Times New Roman" w:eastAsia="Times New Roman" w:hAnsi="Times New Roman" w:cs="Times New Roman"/>
-              <w:b/>
-              <w:color w:val="FF0000"/>
-              <w:sz w:val="22"/>
-              <w:shd w:val="clear" w:color="auto" w:fill="FFFFFF"/>
-            </w:rPr>
-          </w:rPrChange>
         </w:rPr>
         <w:t xml:space="preserve">final dispersion estimate. This method utilizes the available data to the maximum extent; therefore, help avoiding potential false positives </w:t>
       </w:r>
@@ -9362,7 +9486,7 @@
     <w:p>
       <w:pPr>
         <w:rPr>
-          <w:ins w:id="161" w:author="Dave Bridges" w:date="2015-05-04T10:51:00Z"/>
+          <w:ins w:id="168" w:author="Dave Bridges" w:date="2015-05-04T10:51:00Z"/>
           <w:rFonts w:ascii="Times New Roman" w:hAnsi="Times New Roman" w:cs="Times New Roman"/>
           <w:sz w:val="22"/>
           <w:szCs w:val="22"/>
@@ -9373,7 +9497,7 @@
       <w:pPr>
         <w:ind w:left="720"/>
         <w:rPr>
-          <w:ins w:id="162" w:author="Dave Bridges" w:date="2015-05-04T10:51:00Z"/>
+          <w:ins w:id="169" w:author="Dave Bridges" w:date="2015-05-04T10:51:00Z"/>
           <w:rFonts w:ascii="Times New Roman" w:hAnsi="Times New Roman" w:cs="Times New Roman"/>
           <w:b/>
           <w:color w:val="FF0000"/>
@@ -9381,7 +9505,7 @@
           <w:szCs w:val="22"/>
         </w:rPr>
       </w:pPr>
-      <w:ins w:id="163" w:author="Dave Bridges" w:date="2015-05-04T10:51:00Z">
+      <w:ins w:id="170" w:author="Dave Bridges" w:date="2015-05-04T10:51:00Z">
         <w:r>
           <w:rPr>
             <w:rFonts w:ascii="Times New Roman" w:hAnsi="Times New Roman" w:cs="Times New Roman"/>
@@ -9497,7 +9621,7 @@
     <w:p>
       <w:pPr>
         <w:rPr>
-          <w:ins w:id="164" w:author="Dave Bridges" w:date="2015-05-04T10:52:00Z"/>
+          <w:ins w:id="171" w:author="Dave Bridges" w:date="2015-05-04T10:52:00Z"/>
           <w:rFonts w:ascii="Times New Roman" w:hAnsi="Times New Roman" w:cs="Times New Roman"/>
           <w:sz w:val="22"/>
           <w:szCs w:val="22"/>
@@ -9510,14 +9634,14 @@
         <w:ind w:left="480" w:hanging="480"/>
         <w:divId w:val="57553461"/>
         <w:rPr>
-          <w:ins w:id="165" w:author="Dave Bridges" w:date="2015-05-04T10:52:00Z"/>
+          <w:ins w:id="172" w:author="Dave Bridges" w:date="2015-05-04T10:52:00Z"/>
           <w:rFonts w:ascii="Times New Roman" w:hAnsi="Times New Roman"/>
           <w:b/>
           <w:sz w:val="22"/>
           <w:szCs w:val="22"/>
         </w:rPr>
       </w:pPr>
-      <w:ins w:id="166" w:author="Dave Bridges" w:date="2015-05-04T10:52:00Z">
+      <w:ins w:id="173" w:author="Dave Bridges" w:date="2015-05-04T10:52:00Z">
         <w:r>
           <w:rPr>
             <w:rFonts w:ascii="Times New Roman" w:hAnsi="Times New Roman"/>
@@ -9732,7 +9856,7 @@
           <w:szCs w:val="22"/>
         </w:rPr>
       </w:pPr>
-      <w:ins w:id="167" w:author="Dave Bridges" w:date="2015-05-04T10:52:00Z">
+      <w:ins w:id="174" w:author="Dave Bridges" w:date="2015-05-04T10:52:00Z">
         <w:r>
           <w:rPr>
             <w:rFonts w:ascii="Times New Roman" w:hAnsi="Times New Roman"/>
@@ -9974,6 +10098,7 @@
   <w:style w:type="character" w:default="1" w:styleId="DefaultParagraphFont">
     <w:name w:val="Default Paragraph Font"/>
     <w:uiPriority w:val="1"/>
+    <w:semiHidden/>
     <w:unhideWhenUsed/>
   </w:style>
   <w:style w:type="table" w:default="1" w:styleId="TableNormal">
@@ -10349,6 +10474,7 @@
   <w:style w:type="character" w:default="1" w:styleId="DefaultParagraphFont">
     <w:name w:val="Default Paragraph Font"/>
     <w:uiPriority w:val="1"/>
+    <w:semiHidden/>
     <w:unhideWhenUsed/>
   </w:style>
   <w:style w:type="table" w:default="1" w:styleId="TableNormal">

</xml_diff>